<commit_message>
Added to development log
</commit_message>
<xml_diff>
--- a/The Cards Collective.docx
+++ b/The Cards Collective.docx
@@ -18111,6 +18111,9 @@
         </w:rPr>
       </w:pPr>
       <w:r>
+        <w:rPr>
+          <w:noProof/>
+        </w:rPr>
         <w:drawing>
           <wp:inline distT="0" distB="0" distL="0" distR="0" wp14:anchorId="7C8FA24D" wp14:editId="18F8767D">
             <wp:extent cx="2833459" cy="5542370"/>
@@ -18154,6 +18157,9 @@
         <w:t xml:space="preserve"> </w:t>
       </w:r>
       <w:r>
+        <w:rPr>
+          <w:noProof/>
+        </w:rPr>
         <w:drawing>
           <wp:inline distT="0" distB="0" distL="0" distR="0" wp14:anchorId="680CBFBD" wp14:editId="09297E2A">
             <wp:extent cx="2819794" cy="5563376"/>
@@ -18193,6 +18199,9 @@
     </w:p>
     <w:p>
       <w:r>
+        <w:rPr>
+          <w:noProof/>
+        </w:rPr>
         <w:lastRenderedPageBreak/>
         <w:drawing>
           <wp:inline distT="0" distB="0" distL="0" distR="0" wp14:anchorId="77804169" wp14:editId="3B45D508">
@@ -18431,6 +18440,40 @@
         <w:t xml:space="preserve"> tutorials used</w:t>
       </w:r>
     </w:p>
+    <w:p>
+      <w:hyperlink r:id="rId36" w:history="1">
+        <w:r>
+          <w:rPr>
+            <w:rStyle w:val="Hyperlink"/>
+          </w:rPr>
+          <w:t xml:space="preserve">Python Random </w:t>
+        </w:r>
+        <w:proofErr w:type="gramStart"/>
+        <w:r>
+          <w:rPr>
+            <w:rStyle w:val="Hyperlink"/>
+          </w:rPr>
+          <w:t>shuffle(</w:t>
+        </w:r>
+        <w:proofErr w:type="gramEnd"/>
+        <w:r>
+          <w:rPr>
+            <w:rStyle w:val="Hyperlink"/>
+          </w:rPr>
+          <w:t>) Method</w:t>
+        </w:r>
+      </w:hyperlink>
+    </w:p>
+    <w:p>
+      <w:hyperlink r:id="rId37" w:history="1">
+        <w:r>
+          <w:rPr>
+            <w:rStyle w:val="Hyperlink"/>
+          </w:rPr>
+          <w:t>Python - List Methods</w:t>
+        </w:r>
+      </w:hyperlink>
+    </w:p>
     <w:p/>
     <w:p/>
     <w:p>
@@ -18454,7 +18497,7 @@
                     <pic:cNvPicPr/>
                   </pic:nvPicPr>
                   <pic:blipFill>
-                    <a:blip r:embed="rId36"/>
+                    <a:blip r:embed="rId38"/>
                     <a:stretch>
                       <a:fillRect/>
                     </a:stretch>
@@ -18496,7 +18539,7 @@
                     </pic:cNvPicPr>
                   </pic:nvPicPr>
                   <pic:blipFill>
-                    <a:blip r:embed="rId37">
+                    <a:blip r:embed="rId39">
                       <a:extLst>
                         <a:ext uri="{28A0092B-C50C-407E-A947-70E740481C1C}">
                           <a14:useLocalDpi xmlns:a14="http://schemas.microsoft.com/office/drawing/2010/main" val="0"/>
@@ -18572,6 +18615,7 @@
     <w:p>
       <w:proofErr w:type="gramStart"/>
       <w:r>
+        <w:lastRenderedPageBreak/>
         <w:t>Ultimately</w:t>
       </w:r>
       <w:proofErr w:type="gramEnd"/>
@@ -18629,7 +18673,6 @@
         <w:rPr>
           <w:noProof/>
         </w:rPr>
-        <w:lastRenderedPageBreak/>
         <w:drawing>
           <wp:inline distT="0" distB="0" distL="0" distR="0" wp14:anchorId="716A1CAA" wp14:editId="5F0A9BBF">
             <wp:extent cx="2848373" cy="3258005"/>
@@ -18646,7 +18689,7 @@
                     <pic:cNvPicPr/>
                   </pic:nvPicPr>
                   <pic:blipFill>
-                    <a:blip r:embed="rId38"/>
+                    <a:blip r:embed="rId40"/>
                     <a:stretch>
                       <a:fillRect/>
                     </a:stretch>
@@ -18689,6 +18732,7 @@
         <w:rPr>
           <w:noProof/>
         </w:rPr>
+        <w:lastRenderedPageBreak/>
         <w:drawing>
           <wp:inline distT="0" distB="0" distL="0" distR="0" wp14:anchorId="51D09E23" wp14:editId="444F3867">
             <wp:extent cx="2105319" cy="4296375"/>
@@ -18705,7 +18749,7 @@
                     <pic:cNvPicPr/>
                   </pic:nvPicPr>
                   <pic:blipFill>
-                    <a:blip r:embed="rId39"/>
+                    <a:blip r:embed="rId41"/>
                     <a:stretch>
                       <a:fillRect/>
                     </a:stretch>
@@ -18748,7 +18792,7 @@
                     <pic:cNvPicPr/>
                   </pic:nvPicPr>
                   <pic:blipFill>
-                    <a:blip r:embed="rId40"/>
+                    <a:blip r:embed="rId42"/>
                     <a:stretch>
                       <a:fillRect/>
                     </a:stretch>
@@ -18818,7 +18862,6 @@
         </w:numPr>
       </w:pPr>
       <w:r>
-        <w:lastRenderedPageBreak/>
         <w:t xml:space="preserve">They weren’t all the same string length </w:t>
       </w:r>
       <w:proofErr w:type="spellStart"/>
@@ -18949,6 +18992,7 @@
         <w:rPr>
           <w:noProof/>
         </w:rPr>
+        <w:lastRenderedPageBreak/>
         <w:drawing>
           <wp:inline distT="0" distB="0" distL="0" distR="0" wp14:anchorId="3CC63D37" wp14:editId="2A197C83">
             <wp:extent cx="3096057" cy="3391373"/>
@@ -18965,7 +19009,7 @@
                     <pic:cNvPicPr/>
                   </pic:nvPicPr>
                   <pic:blipFill>
-                    <a:blip r:embed="rId41"/>
+                    <a:blip r:embed="rId43"/>
                     <a:stretch>
                       <a:fillRect/>
                     </a:stretch>
@@ -19001,14 +19045,47 @@
           <w:lang w:eastAsia="ja-JP"/>
         </w:rPr>
       </w:pPr>
-    </w:p>
-    <w:p>
-      <w:pPr>
+      <w:r>
         <w:rPr>
           <w:rFonts w:asciiTheme="majorHAnsi" w:eastAsia="Cambria Math" w:hAnsiTheme="majorHAnsi"/>
           <w:lang w:eastAsia="ja-JP"/>
         </w:rPr>
-      </w:pPr>
+        <w:drawing>
+          <wp:inline distT="0" distB="0" distL="0" distR="0" wp14:anchorId="5597B208" wp14:editId="3795C761">
+            <wp:extent cx="3219899" cy="3124636"/>
+            <wp:effectExtent l="0" t="0" r="0" b="0"/>
+            <wp:docPr id="251273772" name="Picture 1" descr="A screenshot of a computer&#10;&#10;AI-generated content may be incorrect."/>
+            <wp:cNvGraphicFramePr>
+              <a:graphicFrameLocks xmlns:a="http://schemas.openxmlformats.org/drawingml/2006/main" noChangeAspect="1"/>
+            </wp:cNvGraphicFramePr>
+            <a:graphic xmlns:a="http://schemas.openxmlformats.org/drawingml/2006/main">
+              <a:graphicData uri="http://schemas.openxmlformats.org/drawingml/2006/picture">
+                <pic:pic xmlns:pic="http://schemas.openxmlformats.org/drawingml/2006/picture">
+                  <pic:nvPicPr>
+                    <pic:cNvPr id="251273772" name="Picture 1" descr="A screenshot of a computer&#10;&#10;AI-generated content may be incorrect."/>
+                    <pic:cNvPicPr/>
+                  </pic:nvPicPr>
+                  <pic:blipFill>
+                    <a:blip r:embed="rId44"/>
+                    <a:stretch>
+                      <a:fillRect/>
+                    </a:stretch>
+                  </pic:blipFill>
+                  <pic:spPr>
+                    <a:xfrm>
+                      <a:off x="0" y="0"/>
+                      <a:ext cx="3219899" cy="3124636"/>
+                    </a:xfrm>
+                    <a:prstGeom prst="rect">
+                      <a:avLst/>
+                    </a:prstGeom>
+                  </pic:spPr>
+                </pic:pic>
+              </a:graphicData>
+            </a:graphic>
+          </wp:inline>
+        </w:drawing>
+      </w:r>
     </w:p>
     <w:p>
       <w:pPr>
@@ -19017,14 +19094,13 @@
           <w:lang w:eastAsia="ja-JP"/>
         </w:rPr>
       </w:pPr>
-    </w:p>
-    <w:p>
-      <w:pPr>
+      <w:r>
         <w:rPr>
           <w:rFonts w:asciiTheme="majorHAnsi" w:eastAsia="Cambria Math" w:hAnsiTheme="majorHAnsi"/>
           <w:lang w:eastAsia="ja-JP"/>
         </w:rPr>
-      </w:pPr>
+        <w:t>I made a 1d list version of the organised card list so that the shuffle method in the built in python module will be compatible to be used on it. I have left the cards 2d array in so it can be used in future to compare cards based on their index.</w:t>
+      </w:r>
     </w:p>
     <w:p>
       <w:pPr>
@@ -19033,13 +19109,1433 @@
           <w:lang w:eastAsia="ja-JP"/>
         </w:rPr>
       </w:pPr>
-    </w:p>
-    <w:p>
-      <w:pPr>
+      <w:r>
         <w:rPr>
           <w:rFonts w:asciiTheme="majorHAnsi" w:eastAsia="Cambria Math" w:hAnsiTheme="majorHAnsi"/>
           <w:lang w:eastAsia="ja-JP"/>
         </w:rPr>
+        <w:lastRenderedPageBreak/>
+        <w:drawing>
+          <wp:inline distT="0" distB="0" distL="0" distR="0" wp14:anchorId="1A4D1C41" wp14:editId="40763E8B">
+            <wp:extent cx="4239217" cy="1714739"/>
+            <wp:effectExtent l="0" t="0" r="9525" b="0"/>
+            <wp:docPr id="755502031" name="Picture 1" descr="A screen shot of a computer&#10;&#10;AI-generated content may be incorrect."/>
+            <wp:cNvGraphicFramePr>
+              <a:graphicFrameLocks xmlns:a="http://schemas.openxmlformats.org/drawingml/2006/main" noChangeAspect="1"/>
+            </wp:cNvGraphicFramePr>
+            <a:graphic xmlns:a="http://schemas.openxmlformats.org/drawingml/2006/main">
+              <a:graphicData uri="http://schemas.openxmlformats.org/drawingml/2006/picture">
+                <pic:pic xmlns:pic="http://schemas.openxmlformats.org/drawingml/2006/picture">
+                  <pic:nvPicPr>
+                    <pic:cNvPr id="755502031" name="Picture 1" descr="A screen shot of a computer&#10;&#10;AI-generated content may be incorrect."/>
+                    <pic:cNvPicPr/>
+                  </pic:nvPicPr>
+                  <pic:blipFill>
+                    <a:blip r:embed="rId45"/>
+                    <a:stretch>
+                      <a:fillRect/>
+                    </a:stretch>
+                  </pic:blipFill>
+                  <pic:spPr>
+                    <a:xfrm>
+                      <a:off x="0" y="0"/>
+                      <a:ext cx="4239217" cy="1714739"/>
+                    </a:xfrm>
+                    <a:prstGeom prst="rect">
+                      <a:avLst/>
+                    </a:prstGeom>
+                  </pic:spPr>
+                </pic:pic>
+              </a:graphicData>
+            </a:graphic>
+          </wp:inline>
+        </w:drawing>
+      </w:r>
+    </w:p>
+    <w:p>
+      <w:pPr>
+        <w:rPr>
+          <w:rFonts w:asciiTheme="majorHAnsi" w:eastAsia="Cambria Math" w:hAnsiTheme="majorHAnsi"/>
+          <w:lang w:eastAsia="ja-JP"/>
+        </w:rPr>
+      </w:pPr>
+      <w:r>
+        <w:rPr>
+          <w:rFonts w:asciiTheme="majorHAnsi" w:eastAsia="Cambria Math" w:hAnsiTheme="majorHAnsi"/>
+          <w:lang w:eastAsia="ja-JP"/>
+        </w:rPr>
+        <w:t xml:space="preserve">This function takes </w:t>
+      </w:r>
+      <w:r>
+        <w:rPr>
+          <w:rFonts w:asciiTheme="majorHAnsi" w:eastAsia="Cambria Math" w:hAnsiTheme="majorHAnsi"/>
+          <w:lang w:eastAsia="ja-JP"/>
+        </w:rPr>
+        <w:t xml:space="preserve">standard deck as a parameter as standard deck will remain a constant. The global variables </w:t>
+      </w:r>
+      <w:proofErr w:type="spellStart"/>
+      <w:r>
+        <w:rPr>
+          <w:rFonts w:asciiTheme="majorHAnsi" w:eastAsia="Cambria Math" w:hAnsiTheme="majorHAnsi"/>
+          <w:lang w:eastAsia="ja-JP"/>
+        </w:rPr>
+        <w:t>shuffled_</w:t>
+      </w:r>
+      <w:proofErr w:type="gramStart"/>
+      <w:r>
+        <w:rPr>
+          <w:rFonts w:asciiTheme="majorHAnsi" w:eastAsia="Cambria Math" w:hAnsiTheme="majorHAnsi"/>
+          <w:lang w:eastAsia="ja-JP"/>
+        </w:rPr>
+        <w:t>deck</w:t>
+      </w:r>
+      <w:proofErr w:type="spellEnd"/>
+      <w:r>
+        <w:rPr>
+          <w:rFonts w:asciiTheme="majorHAnsi" w:eastAsia="Cambria Math" w:hAnsiTheme="majorHAnsi"/>
+          <w:lang w:eastAsia="ja-JP"/>
+        </w:rPr>
+        <w:t xml:space="preserve"> ,</w:t>
+      </w:r>
+      <w:proofErr w:type="gramEnd"/>
+      <w:r>
+        <w:rPr>
+          <w:rFonts w:asciiTheme="majorHAnsi" w:eastAsia="Cambria Math" w:hAnsiTheme="majorHAnsi"/>
+          <w:lang w:eastAsia="ja-JP"/>
+        </w:rPr>
+        <w:t xml:space="preserve"> </w:t>
+      </w:r>
+      <w:proofErr w:type="gramStart"/>
+      <w:r>
+        <w:rPr>
+          <w:rFonts w:asciiTheme="majorHAnsi" w:eastAsia="Cambria Math" w:hAnsiTheme="majorHAnsi"/>
+          <w:lang w:eastAsia="ja-JP"/>
+        </w:rPr>
+        <w:t>head ,</w:t>
+      </w:r>
+      <w:proofErr w:type="gramEnd"/>
+      <w:r>
+        <w:rPr>
+          <w:rFonts w:asciiTheme="majorHAnsi" w:eastAsia="Cambria Math" w:hAnsiTheme="majorHAnsi"/>
+          <w:lang w:eastAsia="ja-JP"/>
+        </w:rPr>
+        <w:t xml:space="preserve"> tail are changed within the function (resetting it to a full deck) and will be used within the other card subroutines.</w:t>
+      </w:r>
+    </w:p>
+    <w:p>
+      <w:pPr>
+        <w:pStyle w:val="ListParagraph"/>
+        <w:numPr>
+          <w:ilvl w:val="0"/>
+          <w:numId w:val="1"/>
+        </w:numPr>
+        <w:rPr>
+          <w:rFonts w:asciiTheme="majorHAnsi" w:eastAsia="Cambria Math" w:hAnsiTheme="majorHAnsi"/>
+          <w:lang w:eastAsia="ja-JP"/>
+        </w:rPr>
+      </w:pPr>
+      <w:proofErr w:type="spellStart"/>
+      <w:proofErr w:type="gramStart"/>
+      <w:r>
+        <w:rPr>
+          <w:rFonts w:asciiTheme="majorHAnsi" w:eastAsia="Cambria Math" w:hAnsiTheme="majorHAnsi"/>
+          <w:lang w:eastAsia="ja-JP"/>
+        </w:rPr>
+        <w:t>random.shuffle</w:t>
+      </w:r>
+      <w:proofErr w:type="spellEnd"/>
+      <w:proofErr w:type="gramEnd"/>
+      <w:r>
+        <w:rPr>
+          <w:rFonts w:asciiTheme="majorHAnsi" w:eastAsia="Cambria Math" w:hAnsiTheme="majorHAnsi"/>
+          <w:lang w:eastAsia="ja-JP"/>
+        </w:rPr>
+        <w:t>() is a built-in method in the random module of python. I have decided to do this as it makes the code much more readable and saves me time coding a bare bone shuffling algorithm</w:t>
+      </w:r>
+    </w:p>
+    <w:p>
+      <w:pPr>
+        <w:pStyle w:val="ListParagraph"/>
+        <w:numPr>
+          <w:ilvl w:val="0"/>
+          <w:numId w:val="1"/>
+        </w:numPr>
+        <w:rPr>
+          <w:rFonts w:asciiTheme="majorHAnsi" w:eastAsia="Cambria Math" w:hAnsiTheme="majorHAnsi"/>
+          <w:lang w:eastAsia="ja-JP"/>
+        </w:rPr>
+      </w:pPr>
+      <w:r>
+        <w:rPr>
+          <w:rFonts w:asciiTheme="majorHAnsi" w:eastAsia="Cambria Math" w:hAnsiTheme="majorHAnsi"/>
+          <w:lang w:eastAsia="ja-JP"/>
+        </w:rPr>
+        <w:t xml:space="preserve">Treating the shuffled cards </w:t>
+      </w:r>
+      <w:r>
+        <w:rPr>
+          <w:rFonts w:asciiTheme="majorHAnsi" w:eastAsia="Cambria Math" w:hAnsiTheme="majorHAnsi"/>
+          <w:lang w:eastAsia="ja-JP"/>
+        </w:rPr>
+        <w:t xml:space="preserve">with a </w:t>
+      </w:r>
+      <w:r>
+        <w:rPr>
+          <w:rFonts w:asciiTheme="majorHAnsi" w:eastAsia="Cambria Math" w:hAnsiTheme="majorHAnsi"/>
+          <w:lang w:eastAsia="ja-JP"/>
+        </w:rPr>
+        <w:t xml:space="preserve">queue </w:t>
+      </w:r>
+      <w:r>
+        <w:rPr>
+          <w:rFonts w:asciiTheme="majorHAnsi" w:eastAsia="Cambria Math" w:hAnsiTheme="majorHAnsi"/>
+          <w:lang w:eastAsia="ja-JP"/>
+        </w:rPr>
+        <w:t xml:space="preserve">like fashion using pointers head and tail where cards will be handed out from the </w:t>
+      </w:r>
+      <w:r>
+        <w:rPr>
+          <w:rFonts w:asciiTheme="majorHAnsi" w:eastAsia="Cambria Math" w:hAnsiTheme="majorHAnsi"/>
+          <w:lang w:eastAsia="ja-JP"/>
+        </w:rPr>
+        <w:t>front(head)</w:t>
+      </w:r>
+      <w:r>
+        <w:rPr>
+          <w:rFonts w:asciiTheme="majorHAnsi" w:eastAsia="Cambria Math" w:hAnsiTheme="majorHAnsi"/>
+          <w:lang w:eastAsia="ja-JP"/>
+        </w:rPr>
+        <w:t xml:space="preserve">. The tail has no use as of this </w:t>
+      </w:r>
+      <w:proofErr w:type="gramStart"/>
+      <w:r>
+        <w:rPr>
+          <w:rFonts w:asciiTheme="majorHAnsi" w:eastAsia="Cambria Math" w:hAnsiTheme="majorHAnsi"/>
+          <w:lang w:eastAsia="ja-JP"/>
+        </w:rPr>
+        <w:t>time</w:t>
+      </w:r>
+      <w:proofErr w:type="gramEnd"/>
+      <w:r>
+        <w:rPr>
+          <w:rFonts w:asciiTheme="majorHAnsi" w:eastAsia="Cambria Math" w:hAnsiTheme="majorHAnsi"/>
+          <w:lang w:eastAsia="ja-JP"/>
+        </w:rPr>
+        <w:t xml:space="preserve"> but I have </w:t>
+      </w:r>
+      <w:r>
+        <w:rPr>
+          <w:rFonts w:asciiTheme="majorHAnsi" w:eastAsia="Cambria Math" w:hAnsiTheme="majorHAnsi"/>
+          <w:lang w:eastAsia="ja-JP"/>
+        </w:rPr>
+        <w:t>instantiated</w:t>
+      </w:r>
+      <w:r>
+        <w:rPr>
+          <w:rFonts w:asciiTheme="majorHAnsi" w:eastAsia="Cambria Math" w:hAnsiTheme="majorHAnsi"/>
+          <w:lang w:eastAsia="ja-JP"/>
+        </w:rPr>
+        <w:t xml:space="preserve"> a variable for it for the common standard with a head comes a tail. </w:t>
+      </w:r>
+    </w:p>
+    <w:p>
+      <w:pPr>
+        <w:pStyle w:val="ListParagraph"/>
+        <w:numPr>
+          <w:ilvl w:val="1"/>
+          <w:numId w:val="1"/>
+        </w:numPr>
+        <w:rPr>
+          <w:rFonts w:asciiTheme="majorHAnsi" w:eastAsia="Cambria Math" w:hAnsiTheme="majorHAnsi"/>
+          <w:lang w:eastAsia="ja-JP"/>
+        </w:rPr>
+      </w:pPr>
+      <w:r>
+        <w:rPr>
+          <w:rFonts w:asciiTheme="majorHAnsi" w:eastAsia="Cambria Math" w:hAnsiTheme="majorHAnsi"/>
+          <w:lang w:eastAsia="ja-JP"/>
+        </w:rPr>
+        <w:t xml:space="preserve">Realistically a stack would be a more accurate representation of the cards but there are stricter access constraints with a stack thus opting for a queue-like structure. </w:t>
+      </w:r>
+    </w:p>
+    <w:p>
+      <w:pPr>
+        <w:rPr>
+          <w:rFonts w:asciiTheme="majorHAnsi" w:eastAsia="Cambria Math" w:hAnsiTheme="majorHAnsi"/>
+          <w:lang w:eastAsia="ja-JP"/>
+        </w:rPr>
+      </w:pPr>
+      <w:r>
+        <w:rPr>
+          <w:rFonts w:asciiTheme="majorHAnsi" w:eastAsia="Cambria Math" w:hAnsiTheme="majorHAnsi"/>
+          <w:lang w:eastAsia="ja-JP"/>
+        </w:rPr>
+        <w:drawing>
+          <wp:inline distT="0" distB="0" distL="0" distR="0" wp14:anchorId="1ABC6B98" wp14:editId="2B93F6A1">
+            <wp:extent cx="3515216" cy="2000529"/>
+            <wp:effectExtent l="0" t="0" r="9525" b="0"/>
+            <wp:docPr id="959560708" name="Picture 1" descr="A screen shot of a computer code&#10;&#10;AI-generated content may be incorrect."/>
+            <wp:cNvGraphicFramePr>
+              <a:graphicFrameLocks xmlns:a="http://schemas.openxmlformats.org/drawingml/2006/main" noChangeAspect="1"/>
+            </wp:cNvGraphicFramePr>
+            <a:graphic xmlns:a="http://schemas.openxmlformats.org/drawingml/2006/main">
+              <a:graphicData uri="http://schemas.openxmlformats.org/drawingml/2006/picture">
+                <pic:pic xmlns:pic="http://schemas.openxmlformats.org/drawingml/2006/picture">
+                  <pic:nvPicPr>
+                    <pic:cNvPr id="959560708" name="Picture 1" descr="A screen shot of a computer code&#10;&#10;AI-generated content may be incorrect."/>
+                    <pic:cNvPicPr/>
+                  </pic:nvPicPr>
+                  <pic:blipFill>
+                    <a:blip r:embed="rId46"/>
+                    <a:stretch>
+                      <a:fillRect/>
+                    </a:stretch>
+                  </pic:blipFill>
+                  <pic:spPr>
+                    <a:xfrm>
+                      <a:off x="0" y="0"/>
+                      <a:ext cx="3515216" cy="2000529"/>
+                    </a:xfrm>
+                    <a:prstGeom prst="rect">
+                      <a:avLst/>
+                    </a:prstGeom>
+                  </pic:spPr>
+                </pic:pic>
+              </a:graphicData>
+            </a:graphic>
+          </wp:inline>
+        </w:drawing>
+      </w:r>
+    </w:p>
+    <w:p>
+      <w:pPr>
+        <w:rPr>
+          <w:rFonts w:asciiTheme="majorHAnsi" w:eastAsia="Cambria Math" w:hAnsiTheme="majorHAnsi"/>
+          <w:lang w:eastAsia="ja-JP"/>
+        </w:rPr>
+      </w:pPr>
+      <w:r>
+        <w:rPr>
+          <w:rFonts w:asciiTheme="majorHAnsi" w:eastAsia="Cambria Math" w:hAnsiTheme="majorHAnsi"/>
+          <w:lang w:eastAsia="ja-JP"/>
+        </w:rPr>
+        <w:t xml:space="preserve">The </w:t>
+      </w:r>
+      <w:proofErr w:type="spellStart"/>
+      <w:r>
+        <w:rPr>
+          <w:rFonts w:asciiTheme="majorHAnsi" w:eastAsia="Cambria Math" w:hAnsiTheme="majorHAnsi"/>
+          <w:lang w:eastAsia="ja-JP"/>
+        </w:rPr>
+        <w:t>DealCards</w:t>
+      </w:r>
+      <w:proofErr w:type="spellEnd"/>
+      <w:r>
+        <w:rPr>
+          <w:rFonts w:asciiTheme="majorHAnsi" w:eastAsia="Cambria Math" w:hAnsiTheme="majorHAnsi"/>
+          <w:lang w:eastAsia="ja-JP"/>
+        </w:rPr>
+        <w:t xml:space="preserve"> function takes in parameters player and </w:t>
+      </w:r>
+      <w:proofErr w:type="spellStart"/>
+      <w:r>
+        <w:rPr>
+          <w:rFonts w:asciiTheme="majorHAnsi" w:eastAsia="Cambria Math" w:hAnsiTheme="majorHAnsi"/>
+          <w:lang w:eastAsia="ja-JP"/>
+        </w:rPr>
+        <w:t>nCards</w:t>
+      </w:r>
+      <w:proofErr w:type="spellEnd"/>
+      <w:r>
+        <w:rPr>
+          <w:rFonts w:asciiTheme="majorHAnsi" w:eastAsia="Cambria Math" w:hAnsiTheme="majorHAnsi"/>
+          <w:lang w:eastAsia="ja-JP"/>
+        </w:rPr>
+        <w:t xml:space="preserve"> allowing for it to be reused no matter the number of cards being delt and to who.</w:t>
+      </w:r>
+    </w:p>
+    <w:p>
+      <w:pPr>
+        <w:rPr>
+          <w:rFonts w:asciiTheme="majorHAnsi" w:eastAsia="Cambria Math" w:hAnsiTheme="majorHAnsi"/>
+          <w:lang w:eastAsia="ja-JP"/>
+        </w:rPr>
+      </w:pPr>
+      <w:proofErr w:type="spellStart"/>
+      <w:r>
+        <w:rPr>
+          <w:rFonts w:asciiTheme="majorHAnsi" w:eastAsia="Cambria Math" w:hAnsiTheme="majorHAnsi"/>
+          <w:lang w:eastAsia="ja-JP"/>
+        </w:rPr>
+        <w:t>shuffled_Deck</w:t>
+      </w:r>
+      <w:proofErr w:type="spellEnd"/>
+      <w:r>
+        <w:rPr>
+          <w:rFonts w:asciiTheme="majorHAnsi" w:eastAsia="Cambria Math" w:hAnsiTheme="majorHAnsi"/>
+          <w:lang w:eastAsia="ja-JP"/>
+        </w:rPr>
+        <w:t xml:space="preserve"> and head is globalised so their values can be used and edited.</w:t>
+      </w:r>
+    </w:p>
+    <w:p>
+      <w:pPr>
+        <w:rPr>
+          <w:rFonts w:asciiTheme="majorHAnsi" w:eastAsia="Cambria Math" w:hAnsiTheme="majorHAnsi"/>
+          <w:lang w:eastAsia="ja-JP"/>
+        </w:rPr>
+      </w:pPr>
+      <w:r>
+        <w:rPr>
+          <w:rFonts w:asciiTheme="majorHAnsi" w:eastAsia="Cambria Math" w:hAnsiTheme="majorHAnsi"/>
+          <w:lang w:eastAsia="ja-JP"/>
+        </w:rPr>
+        <w:t>The subroutine is internally looped for the number of cards (</w:t>
+      </w:r>
+      <w:proofErr w:type="spellStart"/>
+      <w:r>
+        <w:rPr>
+          <w:rFonts w:asciiTheme="majorHAnsi" w:eastAsia="Cambria Math" w:hAnsiTheme="majorHAnsi"/>
+          <w:lang w:eastAsia="ja-JP"/>
+        </w:rPr>
+        <w:t>nCards</w:t>
+      </w:r>
+      <w:proofErr w:type="spellEnd"/>
+      <w:r>
+        <w:rPr>
+          <w:rFonts w:asciiTheme="majorHAnsi" w:eastAsia="Cambria Math" w:hAnsiTheme="majorHAnsi"/>
+          <w:lang w:eastAsia="ja-JP"/>
+        </w:rPr>
+        <w:t xml:space="preserve">) that will be delt each loop assigning the </w:t>
+      </w:r>
+      <w:r>
+        <w:rPr>
+          <w:rFonts w:asciiTheme="majorHAnsi" w:eastAsia="Cambria Math" w:hAnsiTheme="majorHAnsi"/>
+          <w:lang w:eastAsia="ja-JP"/>
+        </w:rPr>
+        <w:t>card to a buffer (local) variable called “</w:t>
+      </w:r>
+      <w:proofErr w:type="gramStart"/>
+      <w:r>
+        <w:rPr>
+          <w:rFonts w:asciiTheme="majorHAnsi" w:eastAsia="Cambria Math" w:hAnsiTheme="majorHAnsi"/>
+          <w:lang w:eastAsia="ja-JP"/>
+        </w:rPr>
+        <w:t>card”  then</w:t>
+      </w:r>
+      <w:proofErr w:type="gramEnd"/>
+      <w:r>
+        <w:rPr>
+          <w:rFonts w:asciiTheme="majorHAnsi" w:eastAsia="Cambria Math" w:hAnsiTheme="majorHAnsi"/>
+          <w:lang w:eastAsia="ja-JP"/>
+        </w:rPr>
+        <w:t xml:space="preserve"> removed from the shuffled cards using the </w:t>
+      </w:r>
+      <w:proofErr w:type="gramStart"/>
+      <w:r>
+        <w:rPr>
+          <w:rFonts w:asciiTheme="majorHAnsi" w:eastAsia="Cambria Math" w:hAnsiTheme="majorHAnsi"/>
+          <w:lang w:eastAsia="ja-JP"/>
+        </w:rPr>
+        <w:t>pop(</w:t>
+      </w:r>
+      <w:proofErr w:type="gramEnd"/>
+      <w:r>
+        <w:rPr>
+          <w:rFonts w:asciiTheme="majorHAnsi" w:eastAsia="Cambria Math" w:hAnsiTheme="majorHAnsi"/>
+          <w:lang w:eastAsia="ja-JP"/>
+        </w:rPr>
+        <w:t>) built-in method for list handling.</w:t>
+      </w:r>
+    </w:p>
+    <w:p>
+      <w:pPr>
+        <w:pStyle w:val="ListParagraph"/>
+        <w:numPr>
+          <w:ilvl w:val="0"/>
+          <w:numId w:val="1"/>
+        </w:numPr>
+        <w:rPr>
+          <w:rFonts w:asciiTheme="majorHAnsi" w:eastAsia="Cambria Math" w:hAnsiTheme="majorHAnsi"/>
+          <w:lang w:eastAsia="ja-JP"/>
+        </w:rPr>
+      </w:pPr>
+      <w:r>
+        <w:rPr>
+          <w:rFonts w:asciiTheme="majorHAnsi" w:eastAsia="Cambria Math" w:hAnsiTheme="majorHAnsi"/>
+          <w:lang w:eastAsia="ja-JP"/>
+        </w:rPr>
+        <w:t xml:space="preserve">The pointer of the head of the queue is </w:t>
+      </w:r>
+      <w:proofErr w:type="spellStart"/>
+      <w:r>
+        <w:rPr>
+          <w:rFonts w:asciiTheme="majorHAnsi" w:eastAsia="Cambria Math" w:hAnsiTheme="majorHAnsi"/>
+          <w:lang w:eastAsia="ja-JP"/>
+        </w:rPr>
+        <w:t>cremented</w:t>
+      </w:r>
+      <w:proofErr w:type="spellEnd"/>
+      <w:r>
+        <w:rPr>
+          <w:rFonts w:asciiTheme="majorHAnsi" w:eastAsia="Cambria Math" w:hAnsiTheme="majorHAnsi"/>
+          <w:lang w:eastAsia="ja-JP"/>
+        </w:rPr>
+        <w:t xml:space="preserve">/decreased by 1 as the card has been removed from the deck. </w:t>
+      </w:r>
+    </w:p>
+    <w:p>
+      <w:pPr>
+        <w:pStyle w:val="ListParagraph"/>
+        <w:numPr>
+          <w:ilvl w:val="0"/>
+          <w:numId w:val="1"/>
+        </w:numPr>
+        <w:rPr>
+          <w:rFonts w:asciiTheme="majorHAnsi" w:eastAsia="Cambria Math" w:hAnsiTheme="majorHAnsi"/>
+          <w:lang w:eastAsia="ja-JP"/>
+        </w:rPr>
+      </w:pPr>
+      <w:r>
+        <w:rPr>
+          <w:rFonts w:asciiTheme="majorHAnsi" w:eastAsia="Cambria Math" w:hAnsiTheme="majorHAnsi"/>
+          <w:lang w:eastAsia="ja-JP"/>
+        </w:rPr>
+        <w:lastRenderedPageBreak/>
+        <w:t xml:space="preserve">The card is added to the </w:t>
+      </w:r>
+      <w:proofErr w:type="spellStart"/>
+      <w:r>
+        <w:rPr>
+          <w:rFonts w:asciiTheme="majorHAnsi" w:eastAsia="Cambria Math" w:hAnsiTheme="majorHAnsi"/>
+          <w:lang w:eastAsia="ja-JP"/>
+        </w:rPr>
+        <w:t>playerCard</w:t>
+      </w:r>
+      <w:proofErr w:type="spellEnd"/>
+      <w:r>
+        <w:rPr>
+          <w:rFonts w:asciiTheme="majorHAnsi" w:eastAsia="Cambria Math" w:hAnsiTheme="majorHAnsi"/>
+          <w:lang w:eastAsia="ja-JP"/>
+        </w:rPr>
+        <w:t xml:space="preserve"> list</w:t>
+      </w:r>
+    </w:p>
+    <w:p>
+      <w:pPr>
+        <w:pStyle w:val="ListParagraph"/>
+        <w:numPr>
+          <w:ilvl w:val="0"/>
+          <w:numId w:val="1"/>
+        </w:numPr>
+        <w:rPr>
+          <w:rFonts w:asciiTheme="majorHAnsi" w:eastAsia="Cambria Math" w:hAnsiTheme="majorHAnsi"/>
+          <w:lang w:eastAsia="ja-JP"/>
+        </w:rPr>
+      </w:pPr>
+      <w:r>
+        <w:rPr>
+          <w:rFonts w:asciiTheme="majorHAnsi" w:eastAsia="Cambria Math" w:hAnsiTheme="majorHAnsi"/>
+          <w:lang w:eastAsia="ja-JP"/>
+        </w:rPr>
+        <w:t xml:space="preserve">Essentially the code has moved a card out of the deck and is now in the specified players possession </w:t>
+      </w:r>
+    </w:p>
+    <w:p>
+      <w:pPr>
+        <w:rPr>
+          <w:rFonts w:asciiTheme="majorHAnsi" w:eastAsia="Cambria Math" w:hAnsiTheme="majorHAnsi"/>
+          <w:lang w:eastAsia="ja-JP"/>
+        </w:rPr>
+      </w:pPr>
+      <w:r>
+        <w:rPr>
+          <w:rFonts w:asciiTheme="majorHAnsi" w:eastAsia="Cambria Math" w:hAnsiTheme="majorHAnsi"/>
+          <w:lang w:eastAsia="ja-JP"/>
+        </w:rPr>
+        <w:drawing>
+          <wp:inline distT="0" distB="0" distL="0" distR="0" wp14:anchorId="4EEC1925" wp14:editId="169F0498">
+            <wp:extent cx="1238423" cy="819264"/>
+            <wp:effectExtent l="0" t="0" r="0" b="0"/>
+            <wp:docPr id="1732730046" name="Picture 1" descr="A black background with white text&#10;&#10;AI-generated content may be incorrect."/>
+            <wp:cNvGraphicFramePr>
+              <a:graphicFrameLocks xmlns:a="http://schemas.openxmlformats.org/drawingml/2006/main" noChangeAspect="1"/>
+            </wp:cNvGraphicFramePr>
+            <a:graphic xmlns:a="http://schemas.openxmlformats.org/drawingml/2006/main">
+              <a:graphicData uri="http://schemas.openxmlformats.org/drawingml/2006/picture">
+                <pic:pic xmlns:pic="http://schemas.openxmlformats.org/drawingml/2006/picture">
+                  <pic:nvPicPr>
+                    <pic:cNvPr id="1732730046" name="Picture 1" descr="A black background with white text&#10;&#10;AI-generated content may be incorrect."/>
+                    <pic:cNvPicPr/>
+                  </pic:nvPicPr>
+                  <pic:blipFill>
+                    <a:blip r:embed="rId47"/>
+                    <a:stretch>
+                      <a:fillRect/>
+                    </a:stretch>
+                  </pic:blipFill>
+                  <pic:spPr>
+                    <a:xfrm>
+                      <a:off x="0" y="0"/>
+                      <a:ext cx="1238423" cy="819264"/>
+                    </a:xfrm>
+                    <a:prstGeom prst="rect">
+                      <a:avLst/>
+                    </a:prstGeom>
+                  </pic:spPr>
+                </pic:pic>
+              </a:graphicData>
+            </a:graphic>
+          </wp:inline>
+        </w:drawing>
+      </w:r>
+    </w:p>
+    <w:p>
+      <w:pPr>
+        <w:rPr>
+          <w:rFonts w:asciiTheme="majorHAnsi" w:eastAsia="Cambria Math" w:hAnsiTheme="majorHAnsi"/>
+          <w:lang w:eastAsia="ja-JP"/>
+        </w:rPr>
+      </w:pPr>
+      <w:r>
+        <w:rPr>
+          <w:rFonts w:asciiTheme="majorHAnsi" w:eastAsia="Cambria Math" w:hAnsiTheme="majorHAnsi"/>
+          <w:lang w:eastAsia="ja-JP"/>
+        </w:rPr>
+        <w:drawing>
+          <wp:inline distT="0" distB="0" distL="0" distR="0" wp14:anchorId="3E4BB959" wp14:editId="1A52BCF8">
+            <wp:extent cx="6654269" cy="3768000"/>
+            <wp:effectExtent l="0" t="0" r="0" b="4445"/>
+            <wp:docPr id="592001252" name="Picture 1" descr="A screenshot of a computer&#10;&#10;AI-generated content may be incorrect."/>
+            <wp:cNvGraphicFramePr>
+              <a:graphicFrameLocks xmlns:a="http://schemas.openxmlformats.org/drawingml/2006/main" noChangeAspect="1"/>
+            </wp:cNvGraphicFramePr>
+            <a:graphic xmlns:a="http://schemas.openxmlformats.org/drawingml/2006/main">
+              <a:graphicData uri="http://schemas.openxmlformats.org/drawingml/2006/picture">
+                <pic:pic xmlns:pic="http://schemas.openxmlformats.org/drawingml/2006/picture">
+                  <pic:nvPicPr>
+                    <pic:cNvPr id="592001252" name="Picture 1" descr="A screenshot of a computer&#10;&#10;AI-generated content may be incorrect."/>
+                    <pic:cNvPicPr/>
+                  </pic:nvPicPr>
+                  <pic:blipFill>
+                    <a:blip r:embed="rId48"/>
+                    <a:stretch>
+                      <a:fillRect/>
+                    </a:stretch>
+                  </pic:blipFill>
+                  <pic:spPr>
+                    <a:xfrm>
+                      <a:off x="0" y="0"/>
+                      <a:ext cx="6679173" cy="3782102"/>
+                    </a:xfrm>
+                    <a:prstGeom prst="rect">
+                      <a:avLst/>
+                    </a:prstGeom>
+                  </pic:spPr>
+                </pic:pic>
+              </a:graphicData>
+            </a:graphic>
+          </wp:inline>
+        </w:drawing>
+      </w:r>
+    </w:p>
+    <w:p>
+      <w:pPr>
+        <w:rPr>
+          <w:rFonts w:asciiTheme="majorHAnsi" w:eastAsia="Cambria Math" w:hAnsiTheme="majorHAnsi"/>
+          <w:lang w:eastAsia="ja-JP"/>
+        </w:rPr>
+      </w:pPr>
+      <w:r>
+        <w:rPr>
+          <w:rFonts w:asciiTheme="majorHAnsi" w:eastAsia="Cambria Math" w:hAnsiTheme="majorHAnsi"/>
+          <w:lang w:eastAsia="ja-JP"/>
+        </w:rPr>
+        <w:t xml:space="preserve">I tested the dealing of the </w:t>
+      </w:r>
+      <w:proofErr w:type="gramStart"/>
+      <w:r>
+        <w:rPr>
+          <w:rFonts w:asciiTheme="majorHAnsi" w:eastAsia="Cambria Math" w:hAnsiTheme="majorHAnsi"/>
+          <w:lang w:eastAsia="ja-JP"/>
+        </w:rPr>
+        <w:t>cards</w:t>
+      </w:r>
+      <w:proofErr w:type="gramEnd"/>
+      <w:r>
+        <w:rPr>
+          <w:rFonts w:asciiTheme="majorHAnsi" w:eastAsia="Cambria Math" w:hAnsiTheme="majorHAnsi"/>
+          <w:lang w:eastAsia="ja-JP"/>
+        </w:rPr>
+        <w:t xml:space="preserve"> and it passed without repeating</w:t>
+      </w:r>
+      <w:r>
+        <w:rPr>
+          <w:rFonts w:asciiTheme="majorHAnsi" w:eastAsia="Cambria Math" w:hAnsiTheme="majorHAnsi"/>
+          <w:lang w:eastAsia="ja-JP"/>
+        </w:rPr>
+        <w:t xml:space="preserve"> any cards and removing the delt cards from the </w:t>
+      </w:r>
+      <w:proofErr w:type="spellStart"/>
+      <w:r>
+        <w:rPr>
+          <w:rFonts w:asciiTheme="majorHAnsi" w:eastAsia="Cambria Math" w:hAnsiTheme="majorHAnsi"/>
+          <w:lang w:eastAsia="ja-JP"/>
+        </w:rPr>
+        <w:t>shuffled_list</w:t>
+      </w:r>
+      <w:proofErr w:type="spellEnd"/>
+      <w:r>
+        <w:rPr>
+          <w:rFonts w:asciiTheme="majorHAnsi" w:eastAsia="Cambria Math" w:hAnsiTheme="majorHAnsi"/>
+          <w:lang w:eastAsia="ja-JP"/>
+        </w:rPr>
+        <w:t xml:space="preserve">. </w:t>
+      </w:r>
+      <w:proofErr w:type="gramStart"/>
+      <w:r>
+        <w:rPr>
+          <w:rFonts w:asciiTheme="majorHAnsi" w:eastAsia="Cambria Math" w:hAnsiTheme="majorHAnsi"/>
+          <w:lang w:eastAsia="ja-JP"/>
+        </w:rPr>
+        <w:t>However</w:t>
+      </w:r>
+      <w:proofErr w:type="gramEnd"/>
+      <w:r>
+        <w:rPr>
+          <w:rFonts w:asciiTheme="majorHAnsi" w:eastAsia="Cambria Math" w:hAnsiTheme="majorHAnsi"/>
+          <w:lang w:eastAsia="ja-JP"/>
+        </w:rPr>
+        <w:t xml:space="preserve"> it brought to my attention that the total amount of cards left was 48 even though 8 were removed and the total before dealing is supposed to be 52. It turned out I mistakenly included an extra value of cards </w:t>
+      </w:r>
+      <w:r>
+        <w:rPr>
+          <w:rFonts w:asciiTheme="majorHAnsi" w:eastAsia="Cambria Math" w:hAnsiTheme="majorHAnsi"/>
+          <w:lang w:eastAsia="ja-JP"/>
+        </w:rPr>
+        <w:t>["0</w:t>
+      </w:r>
+      <w:r>
+        <w:rPr>
+          <w:rFonts w:asciiTheme="majorHAnsi" w:eastAsia="Cambria Math" w:hAnsiTheme="majorHAnsi"/>
+          <w:lang w:eastAsia="ja-JP"/>
+        </w:rPr>
+        <w:t>1</w:t>
+      </w:r>
+      <w:r>
+        <w:rPr>
+          <w:rFonts w:asciiTheme="majorHAnsi" w:eastAsia="Cambria Math" w:hAnsiTheme="majorHAnsi"/>
+          <w:lang w:eastAsia="ja-JP"/>
+        </w:rPr>
+        <w:t>S","0</w:t>
+      </w:r>
+      <w:r>
+        <w:rPr>
+          <w:rFonts w:asciiTheme="majorHAnsi" w:eastAsia="Cambria Math" w:hAnsiTheme="majorHAnsi"/>
+          <w:lang w:eastAsia="ja-JP"/>
+        </w:rPr>
+        <w:t>1</w:t>
+      </w:r>
+      <w:r>
+        <w:rPr>
+          <w:rFonts w:asciiTheme="majorHAnsi" w:eastAsia="Cambria Math" w:hAnsiTheme="majorHAnsi"/>
+          <w:lang w:eastAsia="ja-JP"/>
+        </w:rPr>
+        <w:t>H","0</w:t>
+      </w:r>
+      <w:r>
+        <w:rPr>
+          <w:rFonts w:asciiTheme="majorHAnsi" w:eastAsia="Cambria Math" w:hAnsiTheme="majorHAnsi"/>
+          <w:lang w:eastAsia="ja-JP"/>
+        </w:rPr>
+        <w:t>1</w:t>
+      </w:r>
+      <w:r>
+        <w:rPr>
+          <w:rFonts w:asciiTheme="majorHAnsi" w:eastAsia="Cambria Math" w:hAnsiTheme="majorHAnsi"/>
+          <w:lang w:eastAsia="ja-JP"/>
+        </w:rPr>
+        <w:t>D","0</w:t>
+      </w:r>
+      <w:r>
+        <w:rPr>
+          <w:rFonts w:asciiTheme="majorHAnsi" w:eastAsia="Cambria Math" w:hAnsiTheme="majorHAnsi"/>
+          <w:lang w:eastAsia="ja-JP"/>
+        </w:rPr>
+        <w:t>1</w:t>
+      </w:r>
+      <w:r>
+        <w:rPr>
+          <w:rFonts w:asciiTheme="majorHAnsi" w:eastAsia="Cambria Math" w:hAnsiTheme="majorHAnsi"/>
+          <w:lang w:eastAsia="ja-JP"/>
+        </w:rPr>
+        <w:t>C"]</w:t>
+      </w:r>
+      <w:r>
+        <w:rPr>
+          <w:rFonts w:asciiTheme="majorHAnsi" w:eastAsia="Cambria Math" w:hAnsiTheme="majorHAnsi"/>
+          <w:lang w:eastAsia="ja-JP"/>
+        </w:rPr>
+        <w:t xml:space="preserve"> which do not exist in real life.</w:t>
+      </w:r>
+    </w:p>
+    <w:p>
+      <w:pPr>
+        <w:rPr>
+          <w:rFonts w:asciiTheme="majorHAnsi" w:eastAsia="Cambria Math" w:hAnsiTheme="majorHAnsi"/>
+          <w:lang w:eastAsia="ja-JP"/>
+        </w:rPr>
+      </w:pPr>
+      <w:r>
+        <w:rPr>
+          <w:rFonts w:asciiTheme="majorHAnsi" w:eastAsia="Cambria Math" w:hAnsiTheme="majorHAnsi"/>
+          <w:lang w:eastAsia="ja-JP"/>
+        </w:rPr>
+        <w:t xml:space="preserve">I corrected this shortly after and the </w:t>
+      </w:r>
+      <w:proofErr w:type="spellStart"/>
+      <w:proofErr w:type="gramStart"/>
+      <w:r>
+        <w:rPr>
+          <w:rFonts w:asciiTheme="majorHAnsi" w:eastAsia="Cambria Math" w:hAnsiTheme="majorHAnsi"/>
+          <w:lang w:eastAsia="ja-JP"/>
+        </w:rPr>
+        <w:t>DealCards</w:t>
+      </w:r>
+      <w:proofErr w:type="spellEnd"/>
+      <w:r>
+        <w:rPr>
+          <w:rFonts w:asciiTheme="majorHAnsi" w:eastAsia="Cambria Math" w:hAnsiTheme="majorHAnsi"/>
+          <w:lang w:eastAsia="ja-JP"/>
+        </w:rPr>
+        <w:t>(</w:t>
+      </w:r>
+      <w:proofErr w:type="gramEnd"/>
+      <w:r>
+        <w:rPr>
+          <w:rFonts w:asciiTheme="majorHAnsi" w:eastAsia="Cambria Math" w:hAnsiTheme="majorHAnsi"/>
+          <w:lang w:eastAsia="ja-JP"/>
+        </w:rPr>
+        <w:t xml:space="preserve">) and </w:t>
+      </w:r>
+      <w:proofErr w:type="spellStart"/>
+      <w:proofErr w:type="gramStart"/>
+      <w:r>
+        <w:rPr>
+          <w:rFonts w:asciiTheme="majorHAnsi" w:eastAsia="Cambria Math" w:hAnsiTheme="majorHAnsi"/>
+          <w:lang w:eastAsia="ja-JP"/>
+        </w:rPr>
+        <w:t>ShuffleCards</w:t>
+      </w:r>
+      <w:proofErr w:type="spellEnd"/>
+      <w:r>
+        <w:rPr>
+          <w:rFonts w:asciiTheme="majorHAnsi" w:eastAsia="Cambria Math" w:hAnsiTheme="majorHAnsi"/>
+          <w:lang w:eastAsia="ja-JP"/>
+        </w:rPr>
+        <w:t>(</w:t>
+      </w:r>
+      <w:proofErr w:type="gramEnd"/>
+      <w:r>
+        <w:rPr>
+          <w:rFonts w:asciiTheme="majorHAnsi" w:eastAsia="Cambria Math" w:hAnsiTheme="majorHAnsi"/>
+          <w:lang w:eastAsia="ja-JP"/>
+        </w:rPr>
+        <w:t>) sub-routines were working as intended.</w:t>
+      </w:r>
+    </w:p>
+    <w:p>
+      <w:pPr>
+        <w:rPr>
+          <w:rFonts w:asciiTheme="majorHAnsi" w:eastAsia="Cambria Math" w:hAnsiTheme="majorHAnsi"/>
+          <w:lang w:eastAsia="ja-JP"/>
+        </w:rPr>
+      </w:pPr>
+      <w:r>
+        <w:rPr>
+          <w:rFonts w:asciiTheme="majorHAnsi" w:eastAsia="Cambria Math" w:hAnsiTheme="majorHAnsi"/>
+          <w:lang w:eastAsia="ja-JP"/>
+        </w:rPr>
+        <w:lastRenderedPageBreak/>
+        <w:drawing>
+          <wp:anchor distT="0" distB="0" distL="114300" distR="114300" simplePos="0" relativeHeight="251670528" behindDoc="0" locked="0" layoutInCell="1" allowOverlap="1" wp14:anchorId="67EC3429" wp14:editId="45EB3B7F">
+            <wp:simplePos x="0" y="0"/>
+            <wp:positionH relativeFrom="column">
+              <wp:posOffset>-332336</wp:posOffset>
+            </wp:positionH>
+            <wp:positionV relativeFrom="paragraph">
+              <wp:posOffset>4817283</wp:posOffset>
+            </wp:positionV>
+            <wp:extent cx="3966358" cy="3793608"/>
+            <wp:effectExtent l="0" t="0" r="0" b="0"/>
+            <wp:wrapTopAndBottom/>
+            <wp:docPr id="1980402417" name="Picture 1" descr="A screenshot of a computer program&#10;&#10;AI-generated content may be incorrect."/>
+            <wp:cNvGraphicFramePr>
+              <a:graphicFrameLocks xmlns:a="http://schemas.openxmlformats.org/drawingml/2006/main" noChangeAspect="1"/>
+            </wp:cNvGraphicFramePr>
+            <a:graphic xmlns:a="http://schemas.openxmlformats.org/drawingml/2006/main">
+              <a:graphicData uri="http://schemas.openxmlformats.org/drawingml/2006/picture">
+                <pic:pic xmlns:pic="http://schemas.openxmlformats.org/drawingml/2006/picture">
+                  <pic:nvPicPr>
+                    <pic:cNvPr id="1980402417" name="Picture 1" descr="A screenshot of a computer program&#10;&#10;AI-generated content may be incorrect."/>
+                    <pic:cNvPicPr/>
+                  </pic:nvPicPr>
+                  <pic:blipFill>
+                    <a:blip r:embed="rId49">
+                      <a:extLst>
+                        <a:ext uri="{28A0092B-C50C-407E-A947-70E740481C1C}">
+                          <a14:useLocalDpi xmlns:a14="http://schemas.microsoft.com/office/drawing/2010/main" val="0"/>
+                        </a:ext>
+                      </a:extLst>
+                    </a:blip>
+                    <a:stretch>
+                      <a:fillRect/>
+                    </a:stretch>
+                  </pic:blipFill>
+                  <pic:spPr>
+                    <a:xfrm>
+                      <a:off x="0" y="0"/>
+                      <a:ext cx="3966358" cy="3793608"/>
+                    </a:xfrm>
+                    <a:prstGeom prst="rect">
+                      <a:avLst/>
+                    </a:prstGeom>
+                  </pic:spPr>
+                </pic:pic>
+              </a:graphicData>
+            </a:graphic>
+          </wp:anchor>
+        </w:drawing>
+      </w:r>
+      <w:r>
+        <w:rPr>
+          <w:rFonts w:asciiTheme="majorHAnsi" w:eastAsia="Cambria Math" w:hAnsiTheme="majorHAnsi"/>
+          <w:lang w:eastAsia="ja-JP"/>
+        </w:rPr>
+        <w:drawing>
+          <wp:anchor distT="0" distB="0" distL="114300" distR="114300" simplePos="0" relativeHeight="251669504" behindDoc="0" locked="0" layoutInCell="1" allowOverlap="1" wp14:anchorId="20724A88" wp14:editId="3560BDD6">
+            <wp:simplePos x="0" y="0"/>
+            <wp:positionH relativeFrom="margin">
+              <wp:posOffset>-285115</wp:posOffset>
+            </wp:positionH>
+            <wp:positionV relativeFrom="paragraph">
+              <wp:posOffset>0</wp:posOffset>
+            </wp:positionV>
+            <wp:extent cx="3158490" cy="4643120"/>
+            <wp:effectExtent l="0" t="0" r="3810" b="5080"/>
+            <wp:wrapTopAndBottom/>
+            <wp:docPr id="1236075272" name="Picture 1" descr="A screenshot of a computer program&#10;&#10;AI-generated content may be incorrect."/>
+            <wp:cNvGraphicFramePr>
+              <a:graphicFrameLocks xmlns:a="http://schemas.openxmlformats.org/drawingml/2006/main" noChangeAspect="1"/>
+            </wp:cNvGraphicFramePr>
+            <a:graphic xmlns:a="http://schemas.openxmlformats.org/drawingml/2006/main">
+              <a:graphicData uri="http://schemas.openxmlformats.org/drawingml/2006/picture">
+                <pic:pic xmlns:pic="http://schemas.openxmlformats.org/drawingml/2006/picture">
+                  <pic:nvPicPr>
+                    <pic:cNvPr id="1236075272" name="Picture 1" descr="A screenshot of a computer program&#10;&#10;AI-generated content may be incorrect."/>
+                    <pic:cNvPicPr/>
+                  </pic:nvPicPr>
+                  <pic:blipFill>
+                    <a:blip r:embed="rId50">
+                      <a:extLst>
+                        <a:ext uri="{28A0092B-C50C-407E-A947-70E740481C1C}">
+                          <a14:useLocalDpi xmlns:a14="http://schemas.microsoft.com/office/drawing/2010/main" val="0"/>
+                        </a:ext>
+                      </a:extLst>
+                    </a:blip>
+                    <a:stretch>
+                      <a:fillRect/>
+                    </a:stretch>
+                  </pic:blipFill>
+                  <pic:spPr>
+                    <a:xfrm>
+                      <a:off x="0" y="0"/>
+                      <a:ext cx="3158490" cy="4643120"/>
+                    </a:xfrm>
+                    <a:prstGeom prst="rect">
+                      <a:avLst/>
+                    </a:prstGeom>
+                  </pic:spPr>
+                </pic:pic>
+              </a:graphicData>
+            </a:graphic>
+            <wp14:sizeRelH relativeFrom="margin">
+              <wp14:pctWidth>0</wp14:pctWidth>
+            </wp14:sizeRelH>
+            <wp14:sizeRelV relativeFrom="margin">
+              <wp14:pctHeight>0</wp14:pctHeight>
+            </wp14:sizeRelV>
+          </wp:anchor>
+        </w:drawing>
+      </w:r>
+      <w:r>
+        <w:rPr>
+          <w:rFonts w:asciiTheme="majorHAnsi" w:eastAsia="Cambria Math" w:hAnsiTheme="majorHAnsi"/>
+          <w:lang w:eastAsia="ja-JP"/>
+        </w:rPr>
+        <w:drawing>
+          <wp:anchor distT="0" distB="0" distL="114300" distR="114300" simplePos="0" relativeHeight="251668480" behindDoc="0" locked="0" layoutInCell="1" allowOverlap="1" wp14:anchorId="27ADE658" wp14:editId="033D28C6">
+            <wp:simplePos x="0" y="0"/>
+            <wp:positionH relativeFrom="margin">
+              <wp:posOffset>3127754</wp:posOffset>
+            </wp:positionH>
+            <wp:positionV relativeFrom="paragraph">
+              <wp:posOffset>437</wp:posOffset>
+            </wp:positionV>
+            <wp:extent cx="3117850" cy="2623820"/>
+            <wp:effectExtent l="0" t="0" r="6350" b="5080"/>
+            <wp:wrapTopAndBottom/>
+            <wp:docPr id="211976938" name="Picture 1" descr="A screenshot of a computer&#10;&#10;AI-generated content may be incorrect."/>
+            <wp:cNvGraphicFramePr>
+              <a:graphicFrameLocks xmlns:a="http://schemas.openxmlformats.org/drawingml/2006/main" noChangeAspect="1"/>
+            </wp:cNvGraphicFramePr>
+            <a:graphic xmlns:a="http://schemas.openxmlformats.org/drawingml/2006/main">
+              <a:graphicData uri="http://schemas.openxmlformats.org/drawingml/2006/picture">
+                <pic:pic xmlns:pic="http://schemas.openxmlformats.org/drawingml/2006/picture">
+                  <pic:nvPicPr>
+                    <pic:cNvPr id="211976938" name="Picture 1" descr="A screenshot of a computer&#10;&#10;AI-generated content may be incorrect."/>
+                    <pic:cNvPicPr/>
+                  </pic:nvPicPr>
+                  <pic:blipFill>
+                    <a:blip r:embed="rId51">
+                      <a:extLst>
+                        <a:ext uri="{28A0092B-C50C-407E-A947-70E740481C1C}">
+                          <a14:useLocalDpi xmlns:a14="http://schemas.microsoft.com/office/drawing/2010/main" val="0"/>
+                        </a:ext>
+                      </a:extLst>
+                    </a:blip>
+                    <a:stretch>
+                      <a:fillRect/>
+                    </a:stretch>
+                  </pic:blipFill>
+                  <pic:spPr>
+                    <a:xfrm>
+                      <a:off x="0" y="0"/>
+                      <a:ext cx="3117850" cy="2623820"/>
+                    </a:xfrm>
+                    <a:prstGeom prst="rect">
+                      <a:avLst/>
+                    </a:prstGeom>
+                  </pic:spPr>
+                </pic:pic>
+              </a:graphicData>
+            </a:graphic>
+            <wp14:sizeRelH relativeFrom="margin">
+              <wp14:pctWidth>0</wp14:pctWidth>
+            </wp14:sizeRelH>
+            <wp14:sizeRelV relativeFrom="margin">
+              <wp14:pctHeight>0</wp14:pctHeight>
+            </wp14:sizeRelV>
+          </wp:anchor>
+        </w:drawing>
+      </w:r>
+      <w:r>
+        <w:rPr>
+          <w:rFonts w:asciiTheme="majorHAnsi" w:eastAsia="Cambria Math" w:hAnsiTheme="majorHAnsi"/>
+          <w:lang w:eastAsia="ja-JP"/>
+        </w:rPr>
+        <w:t>Total after removing the extra card values is correct 52-8 = 44</w:t>
+      </w:r>
+    </w:p>
+    <w:p>
+      <w:pPr>
+        <w:rPr>
+          <w:rFonts w:asciiTheme="majorHAnsi" w:eastAsia="Cambria Math" w:hAnsiTheme="majorHAnsi"/>
+          <w:lang w:eastAsia="ja-JP"/>
+        </w:rPr>
+      </w:pPr>
+      <w:r>
+        <w:rPr>
+          <w:rFonts w:asciiTheme="majorHAnsi" w:eastAsia="Cambria Math" w:hAnsiTheme="majorHAnsi"/>
+          <w:lang w:eastAsia="ja-JP"/>
+        </w:rPr>
+        <w:lastRenderedPageBreak/>
+        <w:drawing>
+          <wp:inline distT="0" distB="0" distL="0" distR="0" wp14:anchorId="0797BABD" wp14:editId="503C294B">
+            <wp:extent cx="3391373" cy="1943371"/>
+            <wp:effectExtent l="0" t="0" r="0" b="0"/>
+            <wp:docPr id="821305387" name="Picture 1" descr="A screen shot of a computer code&#10;&#10;AI-generated content may be incorrect."/>
+            <wp:cNvGraphicFramePr>
+              <a:graphicFrameLocks xmlns:a="http://schemas.openxmlformats.org/drawingml/2006/main" noChangeAspect="1"/>
+            </wp:cNvGraphicFramePr>
+            <a:graphic xmlns:a="http://schemas.openxmlformats.org/drawingml/2006/main">
+              <a:graphicData uri="http://schemas.openxmlformats.org/drawingml/2006/picture">
+                <pic:pic xmlns:pic="http://schemas.openxmlformats.org/drawingml/2006/picture">
+                  <pic:nvPicPr>
+                    <pic:cNvPr id="821305387" name="Picture 1" descr="A screen shot of a computer code&#10;&#10;AI-generated content may be incorrect."/>
+                    <pic:cNvPicPr/>
+                  </pic:nvPicPr>
+                  <pic:blipFill>
+                    <a:blip r:embed="rId52"/>
+                    <a:stretch>
+                      <a:fillRect/>
+                    </a:stretch>
+                  </pic:blipFill>
+                  <pic:spPr>
+                    <a:xfrm>
+                      <a:off x="0" y="0"/>
+                      <a:ext cx="3391373" cy="1943371"/>
+                    </a:xfrm>
+                    <a:prstGeom prst="rect">
+                      <a:avLst/>
+                    </a:prstGeom>
+                  </pic:spPr>
+                </pic:pic>
+              </a:graphicData>
+            </a:graphic>
+          </wp:inline>
+        </w:drawing>
+      </w:r>
+    </w:p>
+    <w:p>
+      <w:pPr>
+        <w:rPr>
+          <w:rFonts w:asciiTheme="majorHAnsi" w:eastAsia="Cambria Math" w:hAnsiTheme="majorHAnsi"/>
+          <w:lang w:eastAsia="ja-JP"/>
+        </w:rPr>
+      </w:pPr>
+      <w:proofErr w:type="spellStart"/>
+      <w:proofErr w:type="gramStart"/>
+      <w:r>
+        <w:rPr>
+          <w:rFonts w:asciiTheme="majorHAnsi" w:eastAsia="Cambria Math" w:hAnsiTheme="majorHAnsi"/>
+          <w:lang w:eastAsia="ja-JP"/>
+        </w:rPr>
+        <w:t>CardIntegration</w:t>
+      </w:r>
+      <w:proofErr w:type="spellEnd"/>
+      <w:r>
+        <w:rPr>
+          <w:rFonts w:asciiTheme="majorHAnsi" w:eastAsia="Cambria Math" w:hAnsiTheme="majorHAnsi"/>
+          <w:lang w:eastAsia="ja-JP"/>
+        </w:rPr>
+        <w:t>(</w:t>
+      </w:r>
+      <w:proofErr w:type="gramEnd"/>
+      <w:r>
+        <w:rPr>
+          <w:rFonts w:asciiTheme="majorHAnsi" w:eastAsia="Cambria Math" w:hAnsiTheme="majorHAnsi"/>
+          <w:lang w:eastAsia="ja-JP"/>
+        </w:rPr>
+        <w:t>)</w:t>
+      </w:r>
+      <w:r>
+        <w:rPr>
+          <w:rFonts w:asciiTheme="majorHAnsi" w:eastAsia="Cambria Math" w:hAnsiTheme="majorHAnsi"/>
+          <w:lang w:eastAsia="ja-JP"/>
+        </w:rPr>
+        <w:t xml:space="preserve"> is the subroutine for the car</w:t>
+      </w:r>
+      <w:r>
+        <w:rPr>
+          <w:rFonts w:asciiTheme="majorHAnsi" w:eastAsia="Cambria Math" w:hAnsiTheme="majorHAnsi"/>
+          <w:lang w:eastAsia="ja-JP"/>
+        </w:rPr>
+        <w:t>d</w:t>
+      </w:r>
+      <w:r>
+        <w:rPr>
+          <w:rFonts w:asciiTheme="majorHAnsi" w:eastAsia="Cambria Math" w:hAnsiTheme="majorHAnsi"/>
+          <w:lang w:eastAsia="ja-JP"/>
+        </w:rPr>
+        <w:t xml:space="preserve"> integration feature </w:t>
+      </w:r>
+      <w:r>
+        <w:rPr>
+          <w:rFonts w:asciiTheme="majorHAnsi" w:eastAsia="Cambria Math" w:hAnsiTheme="majorHAnsi"/>
+          <w:lang w:eastAsia="ja-JP"/>
+        </w:rPr>
+        <w:t xml:space="preserve">for the user to handle their own physical deck of cards. It is </w:t>
+      </w:r>
+      <w:proofErr w:type="spellStart"/>
+      <w:r>
+        <w:rPr>
+          <w:rFonts w:asciiTheme="majorHAnsi" w:eastAsia="Cambria Math" w:hAnsiTheme="majorHAnsi"/>
+          <w:lang w:eastAsia="ja-JP"/>
+        </w:rPr>
+        <w:t>abit</w:t>
+      </w:r>
+      <w:proofErr w:type="spellEnd"/>
+      <w:r>
+        <w:rPr>
+          <w:rFonts w:asciiTheme="majorHAnsi" w:eastAsia="Cambria Math" w:hAnsiTheme="majorHAnsi"/>
+          <w:lang w:eastAsia="ja-JP"/>
+        </w:rPr>
+        <w:t xml:space="preserve"> </w:t>
+      </w:r>
+      <w:proofErr w:type="gramStart"/>
+      <w:r>
+        <w:rPr>
+          <w:rFonts w:asciiTheme="majorHAnsi" w:eastAsia="Cambria Math" w:hAnsiTheme="majorHAnsi"/>
+          <w:lang w:eastAsia="ja-JP"/>
+        </w:rPr>
+        <w:t>similar to</w:t>
+      </w:r>
+      <w:proofErr w:type="gramEnd"/>
+      <w:r>
+        <w:rPr>
+          <w:rFonts w:asciiTheme="majorHAnsi" w:eastAsia="Cambria Math" w:hAnsiTheme="majorHAnsi"/>
+          <w:lang w:eastAsia="ja-JP"/>
+        </w:rPr>
+        <w:t xml:space="preserve"> the </w:t>
+      </w:r>
+      <w:proofErr w:type="spellStart"/>
+      <w:proofErr w:type="gramStart"/>
+      <w:r>
+        <w:rPr>
+          <w:rFonts w:asciiTheme="majorHAnsi" w:eastAsia="Cambria Math" w:hAnsiTheme="majorHAnsi"/>
+          <w:lang w:eastAsia="ja-JP"/>
+        </w:rPr>
+        <w:t>DealCards</w:t>
+      </w:r>
+      <w:proofErr w:type="spellEnd"/>
+      <w:r>
+        <w:rPr>
+          <w:rFonts w:asciiTheme="majorHAnsi" w:eastAsia="Cambria Math" w:hAnsiTheme="majorHAnsi"/>
+          <w:lang w:eastAsia="ja-JP"/>
+        </w:rPr>
+        <w:t>(</w:t>
+      </w:r>
+      <w:proofErr w:type="gramEnd"/>
+      <w:r>
+        <w:rPr>
+          <w:rFonts w:asciiTheme="majorHAnsi" w:eastAsia="Cambria Math" w:hAnsiTheme="majorHAnsi"/>
+          <w:lang w:eastAsia="ja-JP"/>
+        </w:rPr>
+        <w:t xml:space="preserve">) sub routine but </w:t>
+      </w:r>
+      <w:r>
+        <w:rPr>
+          <w:rFonts w:asciiTheme="majorHAnsi" w:eastAsia="Cambria Math" w:hAnsiTheme="majorHAnsi"/>
+          <w:lang w:eastAsia="ja-JP"/>
+        </w:rPr>
+        <w:t>instead of the system deciding which cards the players are delt the user is doing it.</w:t>
+      </w:r>
+    </w:p>
+    <w:p>
+      <w:pPr>
+        <w:pStyle w:val="ListParagraph"/>
+        <w:numPr>
+          <w:ilvl w:val="0"/>
+          <w:numId w:val="1"/>
+        </w:numPr>
+        <w:rPr>
+          <w:rFonts w:asciiTheme="majorHAnsi" w:eastAsia="Cambria Math" w:hAnsiTheme="majorHAnsi"/>
+          <w:lang w:eastAsia="ja-JP"/>
+        </w:rPr>
+      </w:pPr>
+      <w:r>
+        <w:rPr>
+          <w:rFonts w:asciiTheme="majorHAnsi" w:eastAsia="Cambria Math" w:hAnsiTheme="majorHAnsi"/>
+          <w:lang w:eastAsia="ja-JP"/>
+        </w:rPr>
+        <w:t xml:space="preserve">The </w:t>
+      </w:r>
+      <w:proofErr w:type="gramStart"/>
+      <w:r>
+        <w:rPr>
+          <w:rFonts w:asciiTheme="majorHAnsi" w:eastAsia="Cambria Math" w:hAnsiTheme="majorHAnsi"/>
+          <w:lang w:eastAsia="ja-JP"/>
+        </w:rPr>
+        <w:t>remove()  is</w:t>
+      </w:r>
+      <w:proofErr w:type="gramEnd"/>
+      <w:r>
+        <w:rPr>
+          <w:rFonts w:asciiTheme="majorHAnsi" w:eastAsia="Cambria Math" w:hAnsiTheme="majorHAnsi"/>
+          <w:lang w:eastAsia="ja-JP"/>
+        </w:rPr>
+        <w:t xml:space="preserve"> </w:t>
+      </w:r>
+      <w:proofErr w:type="gramStart"/>
+      <w:r>
+        <w:rPr>
+          <w:rFonts w:asciiTheme="majorHAnsi" w:eastAsia="Cambria Math" w:hAnsiTheme="majorHAnsi"/>
+          <w:lang w:eastAsia="ja-JP"/>
+        </w:rPr>
+        <w:t>a another</w:t>
+      </w:r>
+      <w:proofErr w:type="gramEnd"/>
+      <w:r>
+        <w:rPr>
+          <w:rFonts w:asciiTheme="majorHAnsi" w:eastAsia="Cambria Math" w:hAnsiTheme="majorHAnsi"/>
+          <w:lang w:eastAsia="ja-JP"/>
+        </w:rPr>
+        <w:t xml:space="preserve"> built-in python method for list handling. I have used it to remove the instance of that card in </w:t>
+      </w:r>
+      <w:proofErr w:type="spellStart"/>
+      <w:r>
+        <w:rPr>
+          <w:rFonts w:asciiTheme="majorHAnsi" w:eastAsia="Cambria Math" w:hAnsiTheme="majorHAnsi"/>
+          <w:lang w:eastAsia="ja-JP"/>
+        </w:rPr>
+        <w:t>shuffled_Deck</w:t>
+      </w:r>
+      <w:proofErr w:type="spellEnd"/>
+      <w:r>
+        <w:rPr>
+          <w:rFonts w:asciiTheme="majorHAnsi" w:eastAsia="Cambria Math" w:hAnsiTheme="majorHAnsi"/>
+          <w:lang w:eastAsia="ja-JP"/>
+        </w:rPr>
+        <w:t xml:space="preserve"> which should replicate the physical deck of cards that the user has remaining.</w:t>
+      </w:r>
+      <w:r>
+        <w:rPr>
+          <w:rFonts w:asciiTheme="majorHAnsi" w:eastAsia="Cambria Math" w:hAnsiTheme="majorHAnsi"/>
+          <w:lang w:eastAsia="ja-JP"/>
+        </w:rPr>
+        <w:t xml:space="preserve"> This is why</w:t>
+      </w:r>
+      <w:r>
+        <w:rPr>
+          <w:rFonts w:asciiTheme="majorHAnsi" w:eastAsia="Cambria Math" w:hAnsiTheme="majorHAnsi"/>
+          <w:lang w:eastAsia="ja-JP"/>
+        </w:rPr>
+        <w:t xml:space="preserve"> the </w:t>
+      </w:r>
+      <w:proofErr w:type="spellStart"/>
+      <w:r>
+        <w:rPr>
+          <w:rFonts w:asciiTheme="majorHAnsi" w:eastAsia="Cambria Math" w:hAnsiTheme="majorHAnsi"/>
+          <w:lang w:eastAsia="ja-JP"/>
+        </w:rPr>
+        <w:t>shuffled_Cards</w:t>
+      </w:r>
+      <w:proofErr w:type="spellEnd"/>
+      <w:r>
+        <w:rPr>
+          <w:rFonts w:asciiTheme="majorHAnsi" w:eastAsia="Cambria Math" w:hAnsiTheme="majorHAnsi"/>
+          <w:lang w:eastAsia="ja-JP"/>
+        </w:rPr>
+        <w:t xml:space="preserve"> is queue-like and not a standard queue as cards are removed from any position of the list and not just the head.</w:t>
+      </w:r>
+      <w:r>
+        <w:rPr>
+          <w:rFonts w:asciiTheme="majorHAnsi" w:eastAsia="Cambria Math" w:hAnsiTheme="majorHAnsi"/>
+          <w:lang w:eastAsia="ja-JP"/>
+        </w:rPr>
+        <w:t xml:space="preserve"> </w:t>
+      </w:r>
+    </w:p>
+    <w:p>
+      <w:pPr>
+        <w:pStyle w:val="ListParagraph"/>
+        <w:numPr>
+          <w:ilvl w:val="0"/>
+          <w:numId w:val="1"/>
+        </w:numPr>
+        <w:rPr>
+          <w:rFonts w:asciiTheme="majorHAnsi" w:eastAsia="Cambria Math" w:hAnsiTheme="majorHAnsi"/>
+          <w:lang w:eastAsia="ja-JP"/>
+        </w:rPr>
+      </w:pPr>
+      <w:r>
+        <w:rPr>
+          <w:rFonts w:asciiTheme="majorHAnsi" w:eastAsia="Cambria Math" w:hAnsiTheme="majorHAnsi"/>
+          <w:lang w:eastAsia="ja-JP"/>
+        </w:rPr>
+        <w:t>It also adds the card to the players possession in the program. “</w:t>
+      </w:r>
+      <w:proofErr w:type="spellStart"/>
+      <w:proofErr w:type="gramStart"/>
+      <w:r>
+        <w:rPr>
+          <w:rFonts w:asciiTheme="majorHAnsi" w:eastAsia="Cambria Math" w:hAnsiTheme="majorHAnsi"/>
+          <w:lang w:eastAsia="ja-JP"/>
+        </w:rPr>
+        <w:t>player.append</w:t>
+      </w:r>
+      <w:proofErr w:type="spellEnd"/>
+      <w:proofErr w:type="gramEnd"/>
+      <w:r>
+        <w:rPr>
+          <w:rFonts w:asciiTheme="majorHAnsi" w:eastAsia="Cambria Math" w:hAnsiTheme="majorHAnsi"/>
+          <w:lang w:eastAsia="ja-JP"/>
+        </w:rPr>
+        <w:t>(card)”</w:t>
+      </w:r>
+    </w:p>
+    <w:p>
+      <w:pPr>
+        <w:pStyle w:val="ListParagraph"/>
+        <w:numPr>
+          <w:ilvl w:val="0"/>
+          <w:numId w:val="1"/>
+        </w:numPr>
+        <w:rPr>
+          <w:rFonts w:asciiTheme="majorHAnsi" w:eastAsia="Cambria Math" w:hAnsiTheme="majorHAnsi"/>
+          <w:lang w:eastAsia="ja-JP"/>
+        </w:rPr>
+      </w:pPr>
+      <w:r>
+        <w:rPr>
+          <w:rFonts w:asciiTheme="majorHAnsi" w:eastAsia="Cambria Math" w:hAnsiTheme="majorHAnsi"/>
+          <w:lang w:eastAsia="ja-JP"/>
+        </w:rPr>
+        <w:t xml:space="preserve">Player and </w:t>
+      </w:r>
+      <w:proofErr w:type="spellStart"/>
+      <w:r>
+        <w:rPr>
+          <w:rFonts w:asciiTheme="majorHAnsi" w:eastAsia="Cambria Math" w:hAnsiTheme="majorHAnsi"/>
+          <w:lang w:eastAsia="ja-JP"/>
+        </w:rPr>
+        <w:t>nCards</w:t>
+      </w:r>
+      <w:proofErr w:type="spellEnd"/>
+      <w:r>
+        <w:rPr>
+          <w:rFonts w:asciiTheme="majorHAnsi" w:eastAsia="Cambria Math" w:hAnsiTheme="majorHAnsi"/>
+          <w:lang w:eastAsia="ja-JP"/>
+        </w:rPr>
+        <w:t xml:space="preserve"> are passed as parameters so that the sub routine is reusable for all players and different amounts of cards if needed.</w:t>
+      </w:r>
+    </w:p>
+    <w:p>
+      <w:pPr>
+        <w:rPr>
+          <w:rFonts w:asciiTheme="majorHAnsi" w:eastAsia="Cambria Math" w:hAnsiTheme="majorHAnsi"/>
+          <w:lang w:eastAsia="ja-JP"/>
+        </w:rPr>
+      </w:pPr>
+    </w:p>
+    <w:p>
+      <w:pPr>
+        <w:rPr>
+          <w:rFonts w:asciiTheme="majorHAnsi" w:eastAsia="Cambria Math" w:hAnsiTheme="majorHAnsi"/>
+          <w:lang w:eastAsia="ja-JP"/>
+        </w:rPr>
+      </w:pPr>
+    </w:p>
+    <w:p>
+      <w:pPr>
+        <w:rPr>
+          <w:rFonts w:asciiTheme="majorHAnsi" w:eastAsia="Cambria Math" w:hAnsiTheme="majorHAnsi"/>
+          <w:lang w:eastAsia="ja-JP"/>
+        </w:rPr>
+      </w:pPr>
+    </w:p>
+    <w:p>
+      <w:pPr>
+        <w:rPr>
+          <w:rFonts w:asciiTheme="majorHAnsi" w:eastAsia="Cambria Math" w:hAnsiTheme="majorHAnsi"/>
+          <w:lang w:eastAsia="ja-JP"/>
+        </w:rPr>
+      </w:pPr>
+      <w:r>
+        <w:rPr>
+          <w:rFonts w:asciiTheme="majorHAnsi" w:eastAsia="Cambria Math" w:hAnsiTheme="majorHAnsi"/>
+          <w:lang w:eastAsia="ja-JP"/>
+        </w:rPr>
+        <w:br w:type="page"/>
+      </w:r>
+    </w:p>
+    <w:p>
+      <w:pPr>
+        <w:rPr>
+          <w:rFonts w:asciiTheme="majorHAnsi" w:eastAsia="Cambria Math" w:hAnsiTheme="majorHAnsi"/>
+          <w:lang w:eastAsia="ja-JP"/>
+        </w:rPr>
       </w:pPr>
     </w:p>
     <w:p>
@@ -19048,7 +20544,6 @@
       </w:pPr>
       <w:bookmarkStart w:id="52" w:name="_Toc210804217"/>
       <w:r>
-        <w:lastRenderedPageBreak/>
         <w:t>Testing</w:t>
       </w:r>
       <w:bookmarkEnd w:id="52"/>
@@ -21840,7 +23335,6 @@
   <w:style w:type="character" w:default="1" w:styleId="DefaultParagraphFont">
     <w:name w:val="Default Paragraph Font"/>
     <w:uiPriority w:val="1"/>
-    <w:semiHidden/>
     <w:unhideWhenUsed/>
   </w:style>
   <w:style w:type="table" w:default="1" w:styleId="TableNormal">
@@ -22640,9 +24134,12 @@
     <w:rsid w:val="001802BA"/>
     <w:rsid w:val="00205C6F"/>
     <w:rsid w:val="00207469"/>
+    <w:rsid w:val="002D4F81"/>
     <w:rsid w:val="0037623B"/>
     <w:rsid w:val="00382615"/>
     <w:rsid w:val="003D0EAB"/>
+    <w:rsid w:val="004066FD"/>
+    <w:rsid w:val="00411D24"/>
     <w:rsid w:val="00463C9C"/>
     <w:rsid w:val="005F6B07"/>
     <w:rsid w:val="00655191"/>

</xml_diff>

<commit_message>
card value function making
</commit_message>
<xml_diff>
--- a/The Cards Collective.docx
+++ b/The Cards Collective.docx
@@ -4117,8 +4117,13 @@
         <w:t xml:space="preserve"> I </w:t>
       </w:r>
       <w:r>
-        <w:t>never played poker or blackjack until I was older</w:t>
-      </w:r>
+        <w:t xml:space="preserve">never played poker or blackjack until I was </w:t>
+      </w:r>
+      <w:proofErr w:type="gramStart"/>
+      <w:r>
+        <w:t>older</w:t>
+      </w:r>
+      <w:proofErr w:type="gramEnd"/>
       <w:r>
         <w:t xml:space="preserve"> but I found </w:t>
       </w:r>
@@ -4456,11 +4461,16 @@
       <w:r>
         <w:t xml:space="preserve">PlayStation, Xbox and </w:t>
       </w:r>
+      <w:proofErr w:type="gramStart"/>
       <w:r>
         <w:t>Windows</w:t>
       </w:r>
       <w:r>
-        <w:t>(Steam)</w:t>
+        <w:t>(</w:t>
+      </w:r>
+      <w:proofErr w:type="gramEnd"/>
+      <w:r>
+        <w:t>Steam)</w:t>
       </w:r>
     </w:p>
     <w:p>
@@ -4497,8 +4507,13 @@
         <w:t xml:space="preserve">: </w:t>
       </w:r>
       <w:r>
-        <w:t>Poker         (</w:t>
-      </w:r>
+        <w:t xml:space="preserve">Poker      </w:t>
+      </w:r>
+      <w:proofErr w:type="gramStart"/>
+      <w:r>
+        <w:t xml:space="preserve">   (</w:t>
+      </w:r>
+      <w:proofErr w:type="gramEnd"/>
       <w:r>
         <w:t>N</w:t>
       </w:r>
@@ -4547,7 +4562,15 @@
         <w:t xml:space="preserve"> </w:t>
       </w:r>
       <w:r>
-        <w:t>Online and single player          (No local multiplayer)</w:t>
+        <w:t xml:space="preserve">Online and single player       </w:t>
+      </w:r>
+      <w:proofErr w:type="gramStart"/>
+      <w:r>
+        <w:t xml:space="preserve">   (</w:t>
+      </w:r>
+      <w:proofErr w:type="gramEnd"/>
+      <w:r>
+        <w:t>No local multiplayer)</w:t>
       </w:r>
     </w:p>
     <w:p>
@@ -4558,6 +4581,7 @@
           <w:numId w:val="4"/>
         </w:numPr>
       </w:pPr>
+      <w:proofErr w:type="gramStart"/>
       <w:r>
         <w:rPr>
           <w:b/>
@@ -4565,6 +4589,7 @@
         </w:rPr>
         <w:t>View point</w:t>
       </w:r>
+      <w:proofErr w:type="gramEnd"/>
       <w:r>
         <w:t xml:space="preserve">: </w:t>
       </w:r>
@@ -4706,7 +4731,15 @@
           </w:tcPr>
           <w:p>
             <w:r>
-              <w:t>I would like to integrate the feature that the amount of currency a player has is displayed in number and also size on the table e.g barely any money = a couple chips on the table, lots of money = piles of chips on the table</w:t>
+              <w:t xml:space="preserve">I would like to integrate the feature that the amount of currency a player has is displayed in number </w:t>
+            </w:r>
+            <w:proofErr w:type="gramStart"/>
+            <w:r>
+              <w:t>and also</w:t>
+            </w:r>
+            <w:proofErr w:type="gramEnd"/>
+            <w:r>
+              <w:t xml:space="preserve"> size on the table e.g barely any money = a couple chips on the table, lots of money = piles of chips on the table</w:t>
             </w:r>
           </w:p>
         </w:tc>
@@ -4716,13 +4749,37 @@
           </w:tcPr>
           <w:p>
             <w:r>
-              <w:t>I wont be integrating online play as there are already loads of games like this that use it and it will bring too much competition while my game is supposed to be relax</w:t>
+              <w:t xml:space="preserve">I </w:t>
+            </w:r>
+            <w:proofErr w:type="gramStart"/>
+            <w:r>
+              <w:t>wont</w:t>
+            </w:r>
+            <w:proofErr w:type="gramEnd"/>
+            <w:r>
+              <w:t xml:space="preserve"> be integrating online play as there are already loads of games like this that use </w:t>
+            </w:r>
+            <w:proofErr w:type="gramStart"/>
+            <w:r>
+              <w:t>it</w:t>
+            </w:r>
+            <w:proofErr w:type="gramEnd"/>
+            <w:r>
+              <w:t xml:space="preserve"> and it will bring too much competition while my game is supposed to be relax</w:t>
             </w:r>
             <w:r>
               <w:t>ed</w:t>
             </w:r>
             <w:r>
-              <w:t>. Instead I will be having local multiplayer and a singleplayer</w:t>
+              <w:t xml:space="preserve">. </w:t>
+            </w:r>
+            <w:proofErr w:type="gramStart"/>
+            <w:r>
+              <w:t>Instead</w:t>
+            </w:r>
+            <w:proofErr w:type="gramEnd"/>
+            <w:r>
+              <w:t xml:space="preserve"> I will be having local multiplayer and a singleplayer</w:t>
             </w:r>
           </w:p>
         </w:tc>
@@ -4776,7 +4833,15 @@
           </w:tcPr>
           <w:p>
             <w:r>
-              <w:t>Player customization is unnecessary as my game will be a first person view of the table so no players will be seen such as clothing hats tattoos piercings etc</w:t>
+              <w:t xml:space="preserve">Player customization is unnecessary as my game will be a </w:t>
+            </w:r>
+            <w:proofErr w:type="gramStart"/>
+            <w:r>
+              <w:t>first person</w:t>
+            </w:r>
+            <w:proofErr w:type="gramEnd"/>
+            <w:r>
+              <w:t xml:space="preserve"> view of the table so no players will be seen such as clothing hats tattoos piercings etc</w:t>
             </w:r>
           </w:p>
         </w:tc>
@@ -4919,6 +4984,7 @@
       <w:r>
         <w:t xml:space="preserve"> </w:t>
       </w:r>
+      <w:proofErr w:type="gramStart"/>
       <w:r>
         <w:rPr>
           <w:sz w:val="14"/>
@@ -4931,42 +4997,45 @@
           <w:sz w:val="14"/>
           <w:szCs w:val="14"/>
         </w:rPr>
-        <w:t>(Steam),</w:t>
-      </w:r>
+        <w:t>(</w:t>
+      </w:r>
+      <w:proofErr w:type="gramEnd"/>
       <w:r>
         <w:rPr>
           <w:sz w:val="14"/>
           <w:szCs w:val="14"/>
         </w:rPr>
-        <w:t xml:space="preserve"> MacOS(Steam)</w:t>
+        <w:t>Steam),</w:t>
       </w:r>
       <w:r>
         <w:rPr>
           <w:sz w:val="14"/>
           <w:szCs w:val="14"/>
         </w:rPr>
-        <w:t>, Android (Google play)</w:t>
-      </w:r>
+        <w:t xml:space="preserve"> </w:t>
+      </w:r>
+      <w:proofErr w:type="gramStart"/>
       <w:r>
         <w:rPr>
           <w:sz w:val="14"/>
           <w:szCs w:val="14"/>
         </w:rPr>
-        <w:t xml:space="preserve"> </w:t>
-      </w:r>
+        <w:t>MacOS(</w:t>
+      </w:r>
+      <w:proofErr w:type="gramEnd"/>
       <w:r>
         <w:rPr>
           <w:sz w:val="14"/>
           <w:szCs w:val="14"/>
         </w:rPr>
-        <w:t>iOS</w:t>
+        <w:t>Steam)</w:t>
       </w:r>
       <w:r>
         <w:rPr>
           <w:sz w:val="14"/>
           <w:szCs w:val="14"/>
         </w:rPr>
-        <w:t>(App store),</w:t>
+        <w:t>, Android (Google play)</w:t>
       </w:r>
       <w:r>
         <w:rPr>
@@ -4975,12 +5044,58 @@
         </w:rPr>
         <w:t xml:space="preserve"> </w:t>
       </w:r>
+      <w:proofErr w:type="gramStart"/>
       <w:r>
         <w:rPr>
           <w:sz w:val="14"/>
           <w:szCs w:val="14"/>
         </w:rPr>
-        <w:t>Apple TV(App store)</w:t>
+        <w:t>iOS</w:t>
+      </w:r>
+      <w:r>
+        <w:rPr>
+          <w:sz w:val="14"/>
+          <w:szCs w:val="14"/>
+        </w:rPr>
+        <w:t>(</w:t>
+      </w:r>
+      <w:proofErr w:type="gramEnd"/>
+      <w:r>
+        <w:rPr>
+          <w:sz w:val="14"/>
+          <w:szCs w:val="14"/>
+        </w:rPr>
+        <w:t>App store),</w:t>
+      </w:r>
+      <w:r>
+        <w:rPr>
+          <w:sz w:val="14"/>
+          <w:szCs w:val="14"/>
+        </w:rPr>
+        <w:t xml:space="preserve"> </w:t>
+      </w:r>
+      <w:r>
+        <w:rPr>
+          <w:sz w:val="14"/>
+          <w:szCs w:val="14"/>
+        </w:rPr>
+        <w:t xml:space="preserve">Apple </w:t>
+      </w:r>
+      <w:proofErr w:type="gramStart"/>
+      <w:r>
+        <w:rPr>
+          <w:sz w:val="14"/>
+          <w:szCs w:val="14"/>
+        </w:rPr>
+        <w:t>TV(</w:t>
+      </w:r>
+      <w:proofErr w:type="gramEnd"/>
+      <w:r>
+        <w:rPr>
+          <w:sz w:val="14"/>
+          <w:szCs w:val="14"/>
+        </w:rPr>
+        <w:t>App store)</w:t>
       </w:r>
       <w:r>
         <w:rPr>
@@ -5034,7 +5149,15 @@
         <w:t>:</w:t>
       </w:r>
       <w:r>
-        <w:t xml:space="preserve"> Blackjack   (No poker)</w:t>
+        <w:t xml:space="preserve"> Blackjack</w:t>
+      </w:r>
+      <w:proofErr w:type="gramStart"/>
+      <w:r>
+        <w:t xml:space="preserve">   (</w:t>
+      </w:r>
+      <w:proofErr w:type="gramEnd"/>
+      <w:r>
+        <w:t>No poker)</w:t>
       </w:r>
     </w:p>
     <w:p>
@@ -5081,7 +5204,15 @@
         <w:t>Multiplayer</w:t>
       </w:r>
       <w:r>
-        <w:t xml:space="preserve">          (No local multiplayer</w:t>
+        <w:t xml:space="preserve">       </w:t>
+      </w:r>
+      <w:proofErr w:type="gramStart"/>
+      <w:r>
+        <w:t xml:space="preserve">   (</w:t>
+      </w:r>
+      <w:proofErr w:type="gramEnd"/>
+      <w:r>
+        <w:t>No local multiplayer</w:t>
       </w:r>
       <w:r>
         <w:t xml:space="preserve"> or Singleplayer</w:t>
@@ -5098,6 +5229,7 @@
           <w:numId w:val="3"/>
         </w:numPr>
       </w:pPr>
+      <w:proofErr w:type="gramStart"/>
       <w:r>
         <w:rPr>
           <w:b/>
@@ -5105,6 +5237,7 @@
         </w:rPr>
         <w:t>View point</w:t>
       </w:r>
+      <w:proofErr w:type="gramEnd"/>
       <w:r>
         <w:t>: 1st person</w:t>
       </w:r>
@@ -5177,7 +5310,15 @@
           </w:tcPr>
           <w:p>
             <w:r>
-              <w:t>I like the layout of the table but I will have the cards look more like they are placed on the table than floating above it.</w:t>
+              <w:t xml:space="preserve">I like the layout of the </w:t>
+            </w:r>
+            <w:proofErr w:type="gramStart"/>
+            <w:r>
+              <w:t>table</w:t>
+            </w:r>
+            <w:proofErr w:type="gramEnd"/>
+            <w:r>
+              <w:t xml:space="preserve"> but I will have the cards look more like they are placed on the table than floating above it.</w:t>
             </w:r>
           </w:p>
           <w:p>
@@ -5198,7 +5339,15 @@
           </w:tcPr>
           <w:p>
             <w:r>
-              <w:t>I wont be adding profile pictures or country flags in my game as it is unnecessary when other players are next to eachother (local multiplayer) and can be easily identified by their username aswell.</w:t>
+              <w:t xml:space="preserve">I </w:t>
+            </w:r>
+            <w:proofErr w:type="gramStart"/>
+            <w:r>
+              <w:t>wont</w:t>
+            </w:r>
+            <w:proofErr w:type="gramEnd"/>
+            <w:r>
+              <w:t xml:space="preserve"> be adding profile pictures or country flags in my game as it is unnecessary when other players are next to eachother (local multiplayer) and can be easily identified by their username aswell.</w:t>
             </w:r>
           </w:p>
         </w:tc>
@@ -5241,7 +5390,23 @@
           </w:tcPr>
           <w:p>
             <w:r>
-              <w:t>I wont be integrating the jackpot as that strays from the games actual gameplay of blackjack and poker</w:t>
+              <w:t xml:space="preserve">I </w:t>
+            </w:r>
+            <w:proofErr w:type="gramStart"/>
+            <w:r>
+              <w:t>wont</w:t>
+            </w:r>
+            <w:proofErr w:type="gramEnd"/>
+            <w:r>
+              <w:t xml:space="preserve"> be integrating the jackpot as that strays from the </w:t>
+            </w:r>
+            <w:proofErr w:type="gramStart"/>
+            <w:r>
+              <w:t>games</w:t>
+            </w:r>
+            <w:proofErr w:type="gramEnd"/>
+            <w:r>
+              <w:t xml:space="preserve"> actual gameplay of blackjack and poker</w:t>
             </w:r>
           </w:p>
         </w:tc>
@@ -5266,7 +5431,15 @@
           </w:tcPr>
           <w:p>
             <w:r>
-              <w:t>I wont be adding</w:t>
+              <w:t xml:space="preserve">I </w:t>
+            </w:r>
+            <w:proofErr w:type="gramStart"/>
+            <w:r>
+              <w:t>wont</w:t>
+            </w:r>
+            <w:proofErr w:type="gramEnd"/>
+            <w:r>
+              <w:t xml:space="preserve"> be adding</w:t>
             </w:r>
             <w:r>
               <w:t xml:space="preserve"> display of</w:t>
@@ -5471,7 +5644,15 @@
         <w:t>Platforms:</w:t>
       </w:r>
       <w:r>
-        <w:t xml:space="preserve"> PlayStation, Xbox and Windows(Steam)</w:t>
+        <w:t xml:space="preserve"> PlayStation, Xbox and </w:t>
+      </w:r>
+      <w:proofErr w:type="gramStart"/>
+      <w:r>
+        <w:t>Windows(</w:t>
+      </w:r>
+      <w:proofErr w:type="gramEnd"/>
+      <w:r>
+        <w:t>Steam)</w:t>
       </w:r>
     </w:p>
     <w:p>
@@ -5490,7 +5671,15 @@
         <w:t>Gamemodes:</w:t>
       </w:r>
       <w:r>
-        <w:t xml:space="preserve">  Poker           (No blackjack)</w:t>
+        <w:t xml:space="preserve">  Poker        </w:t>
+      </w:r>
+      <w:proofErr w:type="gramStart"/>
+      <w:r>
+        <w:t xml:space="preserve">   (</w:t>
+      </w:r>
+      <w:proofErr w:type="gramEnd"/>
+      <w:r>
+        <w:t>No blackjack)</w:t>
       </w:r>
     </w:p>
     <w:p>
@@ -5539,7 +5728,15 @@
         <w:t>Play modes:</w:t>
       </w:r>
       <w:r>
-        <w:t xml:space="preserve"> Online and single player          (No local multiplayer)</w:t>
+        <w:t xml:space="preserve"> Online and single player       </w:t>
+      </w:r>
+      <w:proofErr w:type="gramStart"/>
+      <w:r>
+        <w:t xml:space="preserve">   (</w:t>
+      </w:r>
+      <w:proofErr w:type="gramEnd"/>
+      <w:r>
+        <w:t>No local multiplayer)</w:t>
       </w:r>
     </w:p>
     <w:p>
@@ -5550,6 +5747,7 @@
           <w:numId w:val="1"/>
         </w:numPr>
       </w:pPr>
+      <w:proofErr w:type="gramStart"/>
       <w:r>
         <w:rPr>
           <w:b/>
@@ -5557,6 +5755,7 @@
         </w:rPr>
         <w:t>View point</w:t>
       </w:r>
+      <w:proofErr w:type="gramEnd"/>
       <w:r>
         <w:t>: 3rd person</w:t>
       </w:r>
@@ -5654,7 +5853,15 @@
           </w:tcPr>
           <w:p>
             <w:r>
-              <w:t>I would like to integrate and adapt the sneak peek of the cards shown below only for poker not blackjack. This is because in poker other players cannot see your cards so if a player wants to check their cards all other players must look away and then the player can take a peek at their card values</w:t>
+              <w:t xml:space="preserve">I would like to integrate and adapt the sneak peek of the cards shown below only for poker not blackjack. This is because in poker other players cannot see your cards so if a player wants to check their cards all other players must look away and then the player can </w:t>
+            </w:r>
+            <w:proofErr w:type="gramStart"/>
+            <w:r>
+              <w:t>take a peek</w:t>
+            </w:r>
+            <w:proofErr w:type="gramEnd"/>
+            <w:r>
+              <w:t xml:space="preserve"> at their card values</w:t>
             </w:r>
           </w:p>
         </w:tc>
@@ -5745,6 +5952,7 @@
       <w:r>
         <w:t xml:space="preserve">Poker card </w:t>
       </w:r>
+      <w:proofErr w:type="gramStart"/>
       <w:r>
         <w:t xml:space="preserve">value </w:t>
       </w:r>
@@ -5752,7 +5960,11 @@
         <w:t xml:space="preserve"> hint</w:t>
       </w:r>
       <w:r>
-        <w:t>s” to learn</w:t>
+        <w:t>s</w:t>
+      </w:r>
+      <w:proofErr w:type="gramEnd"/>
+      <w:r>
+        <w:t>” to learn</w:t>
       </w:r>
       <w:r>
         <w:t xml:space="preserve">. This </w:t>
@@ -5761,10 +5973,18 @@
         <w:t xml:space="preserve">aligns with </w:t>
       </w:r>
       <w:r>
-        <w:t xml:space="preserve">survey feedback from 16-18 </w:t>
-      </w:r>
-      <w:r>
-        <w:t xml:space="preserve">year olds doing computer related college courses </w:t>
+        <w:t xml:space="preserve">survey feedback from </w:t>
+      </w:r>
+      <w:proofErr w:type="gramStart"/>
+      <w:r>
+        <w:t xml:space="preserve">16-18 </w:t>
+      </w:r>
+      <w:r>
+        <w:t>year olds</w:t>
+      </w:r>
+      <w:proofErr w:type="gramEnd"/>
+      <w:r>
+        <w:t xml:space="preserve"> doing computer related college courses </w:t>
       </w:r>
       <w:r>
         <w:t xml:space="preserve">who </w:t>
@@ -5954,7 +6174,23 @@
         <w:ind w:left="1440"/>
       </w:pPr>
       <w:r>
-        <w:t xml:space="preserve">I would say this is an essential part of the game as poker and blackjack revolve around the use of a currency to play properly. I am using French fries as currency chips as this was highly requested in my stakeholder survey and it is a play on word for actual chips. Also this helps my game stray away from the serious gambling aspect of blackjack and poker by using a different currency from chips or real currencies. </w:t>
+        <w:t xml:space="preserve">I would say this is an essential part of the game as poker and blackjack revolve around the use of a currency to play properly. I am using French fries as currency chips as this was highly requested in my stakeholder </w:t>
+      </w:r>
+      <w:proofErr w:type="gramStart"/>
+      <w:r>
+        <w:t>survey</w:t>
+      </w:r>
+      <w:proofErr w:type="gramEnd"/>
+      <w:r>
+        <w:t xml:space="preserve"> and it is a play on word for actual chips. </w:t>
+      </w:r>
+      <w:proofErr w:type="gramStart"/>
+      <w:r>
+        <w:t>Also</w:t>
+      </w:r>
+      <w:proofErr w:type="gramEnd"/>
+      <w:r>
+        <w:t xml:space="preserve"> this helps my game stray away from the serious gambling aspect of blackjack and poker by using a different currency from chips or real currencies. </w:t>
       </w:r>
     </w:p>
     <w:p>
@@ -6047,7 +6283,15 @@
         <w:t>This is not an essential part of the game but a unique and useful feature that allows players to use their own deck of cards to play Cards Collective which will keep count of their currency, game history, and can help manage the game for new players compared to playing with the deck of cards without Cards Collective.</w:t>
       </w:r>
       <w:r>
-        <w:t xml:space="preserve"> I haven’t seen this in other games </w:t>
+        <w:t xml:space="preserve"> I haven’t seen this in other </w:t>
+      </w:r>
+      <w:proofErr w:type="gramStart"/>
+      <w:r>
+        <w:t>games</w:t>
+      </w:r>
+      <w:proofErr w:type="gramEnd"/>
+      <w:r>
+        <w:t xml:space="preserve"> </w:t>
       </w:r>
       <w:r>
         <w:t>but I think it’s a good idea if executed correctly</w:t>
@@ -6235,7 +6479,15 @@
         </w:drawing>
       </w:r>
       <w:r>
-        <w:t>The rules are going to be an essential feature for maintaining new players as my survey showed the majority of my focus group either did not know how to play poker or were somewhat familiar with it (60%).</w:t>
+        <w:t xml:space="preserve">The rules are going to be an essential feature for maintaining new players as my survey showed </w:t>
+      </w:r>
+      <w:proofErr w:type="gramStart"/>
+      <w:r>
+        <w:t>the majority of</w:t>
+      </w:r>
+      <w:proofErr w:type="gramEnd"/>
+      <w:r>
+        <w:t xml:space="preserve"> my focus group either did not know how to play poker or were somewhat familiar with it (60%).</w:t>
       </w:r>
     </w:p>
     <w:p>
@@ -6320,7 +6572,15 @@
         <w:ind w:left="720"/>
       </w:pPr>
       <w:r>
-        <w:t>The sneak peek feature in the poker game mode in my project is essential for gameplay especially in local multiplayer as other players musn’t be able to see what cards you have but you must be able to see and make decisions based upon them. To sneak peek at your cards all of the other players participating in poker should look away from the screen so only you can see what cards you have been delt and you hold down the sneak peek button. I am taking inspiration from the game</w:t>
+        <w:t xml:space="preserve">The sneak peek feature in the poker game mode in my project is essential for gameplay especially in local multiplayer as other players musn’t be able to see what cards you have but you must be able to see and make decisions based upon them. To sneak peek at your cards </w:t>
+      </w:r>
+      <w:proofErr w:type="gramStart"/>
+      <w:r>
+        <w:t>all of</w:t>
+      </w:r>
+      <w:proofErr w:type="gramEnd"/>
+      <w:r>
+        <w:t xml:space="preserve"> the other players participating in poker should look away from the screen so only you can see what cards you have been delt and you hold down the sneak peek button. I am taking inspiration from the game</w:t>
       </w:r>
       <w:r>
         <w:t xml:space="preserve"> </w:t>
@@ -6367,7 +6627,15 @@
         <w:ind w:left="720"/>
       </w:pPr>
       <w:r>
-        <w:t>This is not essential to the gameplay of Cards Collective but I would like to add it as I think it is a necessary feature which will keep players coming back to the game as they can continue with their previous currency balance and resume their game.</w:t>
+        <w:t xml:space="preserve">This is not essential to the gameplay of Cards </w:t>
+      </w:r>
+      <w:proofErr w:type="gramStart"/>
+      <w:r>
+        <w:t>Collective</w:t>
+      </w:r>
+      <w:proofErr w:type="gramEnd"/>
+      <w:r>
+        <w:t xml:space="preserve"> but I would like to add it as I think it is a necessary feature which will keep players coming back to the game as they can continue with their previous currency balance and resume their game.</w:t>
       </w:r>
     </w:p>
     <w:p>
@@ -6586,7 +6854,15 @@
         <w:ind w:left="1440"/>
       </w:pPr>
       <w:r>
-        <w:t>This feature is not essential nor necessary. I wont be adding this feature as it aims towards a different target audience and will ruin the casual and fun feel to Cards Collective.</w:t>
+        <w:t xml:space="preserve">This feature is not essential nor necessary. I </w:t>
+      </w:r>
+      <w:proofErr w:type="gramStart"/>
+      <w:r>
+        <w:t>wont</w:t>
+      </w:r>
+      <w:proofErr w:type="gramEnd"/>
+      <w:r>
+        <w:t xml:space="preserve"> be adding this feature as it aims towards a different target audience and will ruin the casual and fun feel to Cards Collective.</w:t>
       </w:r>
     </w:p>
     <w:p>
@@ -6605,7 +6881,15 @@
         <w:ind w:left="720"/>
       </w:pPr>
       <w:r>
-        <w:t xml:space="preserve">This is not essential and unnecessary </w:t>
+        <w:t xml:space="preserve">This is not essential and </w:t>
+      </w:r>
+      <w:proofErr w:type="gramStart"/>
+      <w:r>
+        <w:t>unnecessary</w:t>
+      </w:r>
+      <w:proofErr w:type="gramEnd"/>
+      <w:r>
+        <w:t xml:space="preserve"> </w:t>
       </w:r>
       <w:r>
         <w:t>and</w:t>
@@ -7385,7 +7669,15 @@
               <w:t xml:space="preserve">physical </w:t>
             </w:r>
             <w:r>
-              <w:t xml:space="preserve">cards will be inputted </w:t>
+              <w:t xml:space="preserve">cards will be </w:t>
+            </w:r>
+            <w:proofErr w:type="gramStart"/>
+            <w:r>
+              <w:t>inputted</w:t>
+            </w:r>
+            <w:proofErr w:type="gramEnd"/>
+            <w:r>
+              <w:t xml:space="preserve"> </w:t>
             </w:r>
             <w:r>
               <w:t>and the</w:t>
@@ -7406,7 +7698,15 @@
               <w:t>/losers.</w:t>
             </w:r>
             <w:r>
-              <w:t xml:space="preserve"> POKER(Community cards will </w:t>
+              <w:t xml:space="preserve"> </w:t>
+            </w:r>
+            <w:proofErr w:type="gramStart"/>
+            <w:r>
+              <w:t>POKER(</w:t>
+            </w:r>
+            <w:proofErr w:type="gramEnd"/>
+            <w:r>
+              <w:t xml:space="preserve">Community cards will </w:t>
             </w:r>
             <w:r>
               <w:lastRenderedPageBreak/>
@@ -7416,7 +7716,15 @@
               <w:t>generated by the computer and not be inputted from the</w:t>
             </w:r>
             <w:r>
-              <w:t xml:space="preserve"> users physical cards</w:t>
+              <w:t xml:space="preserve"> </w:t>
+            </w:r>
+            <w:proofErr w:type="gramStart"/>
+            <w:r>
+              <w:t>users</w:t>
+            </w:r>
+            <w:proofErr w:type="gramEnd"/>
+            <w:r>
+              <w:t xml:space="preserve"> physical cards</w:t>
             </w:r>
             <w:r>
               <w:t>)</w:t>
@@ -7431,9 +7739,11 @@
             </w:r>
           </w:p>
           <w:p>
+            <w:proofErr w:type="gramStart"/>
             <w:r>
               <w:t>BLACKJACK(</w:t>
             </w:r>
+            <w:proofErr w:type="gramEnd"/>
             <w:r>
               <w:t>Every time a card would be delt to a player</w:t>
             </w:r>
@@ -8075,7 +8385,15 @@
               <w:jc w:val="center"/>
             </w:pPr>
             <w:r>
-              <w:t>Player turn cycles</w:t>
+              <w:t xml:space="preserve">Player </w:t>
+            </w:r>
+            <w:proofErr w:type="gramStart"/>
+            <w:r>
+              <w:t>turn</w:t>
+            </w:r>
+            <w:proofErr w:type="gramEnd"/>
+            <w:r>
+              <w:t xml:space="preserve"> cycles</w:t>
             </w:r>
           </w:p>
         </w:tc>
@@ -9723,8 +10041,13 @@
             <w:tcW w:w="3397" w:type="dxa"/>
           </w:tcPr>
           <w:p>
-            <w:r>
-              <w:t>Lets the active player temporarily reveal only their cards on screen while other players look away so they know what they have been delt</w:t>
+            <w:proofErr w:type="gramStart"/>
+            <w:r>
+              <w:t>Lets</w:t>
+            </w:r>
+            <w:proofErr w:type="gramEnd"/>
+            <w:r>
+              <w:t xml:space="preserve"> the active player temporarily reveal only their cards on screen while other players look away so they know what they have been delt</w:t>
             </w:r>
           </w:p>
         </w:tc>
@@ -9942,7 +10265,15 @@
               <w:jc w:val="center"/>
             </w:pPr>
             <w:r>
-              <w:t>Player turn cycles</w:t>
+              <w:t xml:space="preserve">Player </w:t>
+            </w:r>
+            <w:proofErr w:type="gramStart"/>
+            <w:r>
+              <w:t>turn</w:t>
+            </w:r>
+            <w:proofErr w:type="gramEnd"/>
+            <w:r>
+              <w:t xml:space="preserve"> cycles</w:t>
             </w:r>
           </w:p>
         </w:tc>
@@ -10108,7 +10439,15 @@
           </w:tcPr>
           <w:p>
             <w:r>
-              <w:t xml:space="preserve">Execute player choice (fold,check,raise, all in) </w:t>
+              <w:t>Execute player choice (</w:t>
+            </w:r>
+            <w:proofErr w:type="gramStart"/>
+            <w:r>
+              <w:t>fold,check</w:t>
+            </w:r>
+            <w:proofErr w:type="gramEnd"/>
+            <w:r>
+              <w:t xml:space="preserve">,raise, all in) </w:t>
             </w:r>
           </w:p>
         </w:tc>
@@ -10272,7 +10611,15 @@
               <w:t xml:space="preserve"> turn</w:t>
             </w:r>
             <w:r>
-              <w:t xml:space="preserve"> as long as the rest of the players check</w:t>
+              <w:t xml:space="preserve"> </w:t>
+            </w:r>
+            <w:proofErr w:type="gramStart"/>
+            <w:r>
+              <w:t>as long as</w:t>
+            </w:r>
+            <w:proofErr w:type="gramEnd"/>
+            <w:r>
+              <w:t xml:space="preserve"> the rest of the players check</w:t>
             </w:r>
             <w:r>
               <w:t xml:space="preserve"> for that turn cycle</w:t>
@@ -10502,7 +10849,15 @@
           </w:tcPr>
           <w:p>
             <w:r>
-              <w:t>All in increases the bets amount to ALL the active players currency, resetting the turn cycle for all players that are not out. Players that are all  in for that round are no longer in the turn cycle but are still in the game and entitled to any currency increase if they win.</w:t>
+              <w:t xml:space="preserve">All in increases the bets amount to ALL the active players currency, resetting the turn cycle for all players that are not out. Players that are </w:t>
+            </w:r>
+            <w:proofErr w:type="gramStart"/>
+            <w:r>
+              <w:t>all  in</w:t>
+            </w:r>
+            <w:proofErr w:type="gramEnd"/>
+            <w:r>
+              <w:t xml:space="preserve"> for that round are no longer in the turn cycle but are still in the game and entitled to any currency increase if they win.</w:t>
             </w:r>
           </w:p>
         </w:tc>
@@ -10578,7 +10933,15 @@
           </w:tcPr>
           <w:p>
             <w:r>
-              <w:t>Captures each players mandatory initial bet at the start of a round</w:t>
+              <w:t xml:space="preserve">Captures each </w:t>
+            </w:r>
+            <w:proofErr w:type="gramStart"/>
+            <w:r>
+              <w:t>players</w:t>
+            </w:r>
+            <w:proofErr w:type="gramEnd"/>
+            <w:r>
+              <w:t xml:space="preserve"> mandatory initial bet at the start of a round</w:t>
             </w:r>
           </w:p>
         </w:tc>
@@ -10730,7 +11093,15 @@
           </w:tcPr>
           <w:p>
             <w:r>
-              <w:t>Displays the total  currency on the table to be claimed (total of the rounds bets)</w:t>
+              <w:t xml:space="preserve">Displays the </w:t>
+            </w:r>
+            <w:proofErr w:type="gramStart"/>
+            <w:r>
+              <w:t>total  currency</w:t>
+            </w:r>
+            <w:proofErr w:type="gramEnd"/>
+            <w:r>
+              <w:t xml:space="preserve"> on the table to be claimed (total of the rounds bets)</w:t>
             </w:r>
           </w:p>
         </w:tc>
@@ -11562,7 +11933,15 @@
           </w:tcPr>
           <w:p>
             <w:r>
-              <w:t>Saves (to an external file) a players username and how much currency they have accumulated</w:t>
+              <w:t xml:space="preserve">Saves (to an external file) a </w:t>
+            </w:r>
+            <w:proofErr w:type="gramStart"/>
+            <w:r>
+              <w:t>players</w:t>
+            </w:r>
+            <w:proofErr w:type="gramEnd"/>
+            <w:r>
+              <w:t xml:space="preserve"> username and how much currency they have accumulated</w:t>
             </w:r>
           </w:p>
         </w:tc>
@@ -11714,7 +12093,15 @@
           </w:tcPr>
           <w:p>
             <w:r>
-              <w:t>Saves (to an external file) a players total wins, draws and losses</w:t>
+              <w:t xml:space="preserve">Saves (to an external file) a </w:t>
+            </w:r>
+            <w:proofErr w:type="gramStart"/>
+            <w:r>
+              <w:t>players</w:t>
+            </w:r>
+            <w:proofErr w:type="gramEnd"/>
+            <w:r>
+              <w:t xml:space="preserve"> total wins, draws and losses</w:t>
             </w:r>
           </w:p>
         </w:tc>
@@ -11790,7 +12177,15 @@
           </w:tcPr>
           <w:p>
             <w:r>
-              <w:t>Loads (from an external file) an existing/previous players total wins,draws and losses</w:t>
+              <w:t xml:space="preserve">Loads (from an external file) an existing/previous players total </w:t>
+            </w:r>
+            <w:proofErr w:type="gramStart"/>
+            <w:r>
+              <w:t>wins,draws</w:t>
+            </w:r>
+            <w:proofErr w:type="gramEnd"/>
+            <w:r>
+              <w:t xml:space="preserve"> and losses</w:t>
             </w:r>
           </w:p>
         </w:tc>
@@ -11950,8 +12345,13 @@
             <w:r>
               <w:t xml:space="preserve"> from user</w:t>
             </w:r>
-            <w:r>
-              <w:t>),  which will be saved (to external file)</w:t>
+            <w:proofErr w:type="gramStart"/>
+            <w:r>
+              <w:t>),  which</w:t>
+            </w:r>
+            <w:proofErr w:type="gramEnd"/>
+            <w:r>
+              <w:t xml:space="preserve"> will be saved (to external file)</w:t>
             </w:r>
           </w:p>
         </w:tc>
@@ -12244,8 +12644,13 @@
             <w:pPr>
               <w:jc w:val="center"/>
             </w:pPr>
-            <w:r>
-              <w:t>Load(ing data) error handling</w:t>
+            <w:proofErr w:type="gramStart"/>
+            <w:r>
+              <w:t>Load(</w:t>
+            </w:r>
+            <w:proofErr w:type="gramEnd"/>
+            <w:r>
+              <w:t>ing data) error handling</w:t>
             </w:r>
           </w:p>
         </w:tc>
@@ -12255,7 +12660,15 @@
           </w:tcPr>
           <w:p>
             <w:r>
-              <w:t>If data is corrupted or missing program should start cleanly without freezing or crashing(If external file is missing a new one will be created)</w:t>
+              <w:t xml:space="preserve">If data is corrupted or missing program should start cleanly without freezing or </w:t>
+            </w:r>
+            <w:proofErr w:type="gramStart"/>
+            <w:r>
+              <w:t>crashing(</w:t>
+            </w:r>
+            <w:proofErr w:type="gramEnd"/>
+            <w:r>
+              <w:t>If external file is missing a new one will be created)</w:t>
             </w:r>
           </w:p>
         </w:tc>
@@ -12681,11 +13094,16 @@
       </w:r>
     </w:p>
     <w:p>
+      <w:proofErr w:type="gramStart"/>
       <w:r>
         <w:t xml:space="preserve">The </w:t>
       </w:r>
       <w:r>
-        <w:t>majority of the code is in python and PyG</w:t>
+        <w:t>majority of</w:t>
+      </w:r>
+      <w:proofErr w:type="gramEnd"/>
+      <w:r>
+        <w:t xml:space="preserve"> the code is in python and PyG</w:t>
       </w:r>
       <w:r>
         <w:t xml:space="preserve">ame so </w:t>
@@ -12849,7 +13267,15 @@
         <w:t xml:space="preserve">e deck </w:t>
       </w:r>
       <w:r>
-        <w:t>list each time ShuffleCards()</w:t>
+        <w:t xml:space="preserve">list each time </w:t>
+      </w:r>
+      <w:proofErr w:type="gramStart"/>
+      <w:r>
+        <w:t>ShuffleCards(</w:t>
+      </w:r>
+      <w:proofErr w:type="gramEnd"/>
+      <w:r>
+        <w:t>)</w:t>
       </w:r>
       <w:r>
         <w:t xml:space="preserve"> is called</w:t>
@@ -12916,8 +13342,13 @@
       </w:r>
     </w:p>
     <w:p>
-      <w:r>
-        <w:t>ShuffleCards()</w:t>
+      <w:proofErr w:type="gramStart"/>
+      <w:r>
+        <w:t>ShuffleCards(</w:t>
+      </w:r>
+      <w:proofErr w:type="gramEnd"/>
+      <w:r>
+        <w:t>)</w:t>
       </w:r>
       <w:r>
         <w:t xml:space="preserve"> function</w:t>
@@ -13043,10 +13474,22 @@
           <w:b/>
           <w:bCs/>
         </w:rPr>
-        <w:t>Blackjack system</w:t>
-      </w:r>
-      <w:r>
-        <w:t xml:space="preserve">: </w:t>
+        <w:t xml:space="preserve">Blackjack </w:t>
+      </w:r>
+      <w:proofErr w:type="gramStart"/>
+      <w:r>
+        <w:rPr>
+          <w:b/>
+          <w:bCs/>
+        </w:rPr>
+        <w:t>system</w:t>
+      </w:r>
+      <w:r>
+        <w:t>:</w:t>
+      </w:r>
+      <w:proofErr w:type="gramEnd"/>
+      <w:r>
+        <w:t xml:space="preserve"> </w:t>
       </w:r>
       <w:r>
         <w:t xml:space="preserve">manages order and sequence of </w:t>
@@ -13070,10 +13513,18 @@
         <w:t xml:space="preserve">applies </w:t>
       </w:r>
       <w:r>
-        <w:t>game rules</w:t>
-      </w:r>
-      <w:r>
-        <w:t>(e.g over 21 = loss)</w:t>
+        <w:t xml:space="preserve">game </w:t>
+      </w:r>
+      <w:proofErr w:type="gramStart"/>
+      <w:r>
+        <w:t>rules</w:t>
+      </w:r>
+      <w:r>
+        <w:t>(</w:t>
+      </w:r>
+      <w:proofErr w:type="gramEnd"/>
+      <w:r>
+        <w:t>e.g over 21 = loss)</w:t>
       </w:r>
       <w:r>
         <w:t>,</w:t>
@@ -13275,22 +13726,31 @@
           <w:b/>
           <w:bCs/>
         </w:rPr>
-        <w:t xml:space="preserve"> algor</w:t>
-      </w:r>
+        <w:t xml:space="preserve"> </w:t>
+      </w:r>
+      <w:proofErr w:type="gramStart"/>
       <w:r>
         <w:rPr>
           <w:b/>
           <w:bCs/>
         </w:rPr>
-        <w:t>ithm</w:t>
+        <w:t>algor</w:t>
       </w:r>
       <w:r>
         <w:rPr>
           <w:b/>
           <w:bCs/>
         </w:rPr>
+        <w:t>ithm</w:t>
+      </w:r>
+      <w:r>
+        <w:rPr>
+          <w:b/>
+          <w:bCs/>
+        </w:rPr>
         <w:t>:</w:t>
       </w:r>
+      <w:proofErr w:type="gramEnd"/>
       <w:r>
         <w:t xml:space="preserve"> allocates cards to </w:t>
       </w:r>
@@ -13591,7 +14051,15 @@
         <w:t>display</w:t>
       </w:r>
       <w:r>
-        <w:t xml:space="preserve"> e.g Blackjack()</w:t>
+        <w:t xml:space="preserve"> e.g </w:t>
+      </w:r>
+      <w:proofErr w:type="gramStart"/>
+      <w:r>
+        <w:t>Blackjack(</w:t>
+      </w:r>
+      <w:proofErr w:type="gramEnd"/>
+      <w:r>
+        <w:t>)</w:t>
       </w:r>
       <w:r>
         <w:t>.</w:t>
@@ -13600,7 +14068,15 @@
         <w:t xml:space="preserve"> </w:t>
       </w:r>
       <w:r>
-        <w:t>On the next layer of the program it shows the nested sub routines that will be used within</w:t>
+        <w:t xml:space="preserve">On the next layer of the </w:t>
+      </w:r>
+      <w:proofErr w:type="gramStart"/>
+      <w:r>
+        <w:t>program</w:t>
+      </w:r>
+      <w:proofErr w:type="gramEnd"/>
+      <w:r>
+        <w:t xml:space="preserve"> it shows the nested sub routines that will be used within</w:t>
       </w:r>
       <w:r>
         <w:t xml:space="preserve"> the primary ones.</w:t>
@@ -14019,12 +14495,14 @@
             <w:pPr>
               <w:jc w:val="center"/>
             </w:pPr>
+            <w:proofErr w:type="gramStart"/>
             <w:r>
               <w:t>c</w:t>
             </w:r>
             <w:r>
               <w:t>ards[</w:t>
             </w:r>
+            <w:proofErr w:type="gramEnd"/>
             <w:r>
               <w:t>52]</w:t>
             </w:r>
@@ -14055,15 +14533,63 @@
               <w:jc w:val="center"/>
             </w:pPr>
             <w:r>
-              <w:t xml:space="preserve">Holds an ordered standard deck of (52) cards: cards[][] = </w:t>
-            </w:r>
-          </w:p>
-          <w:p>
-            <w:pPr>
-              <w:jc w:val="center"/>
-            </w:pPr>
-            <w:r>
-              <w:t xml:space="preserve">[1,2,3,4,5,6,7,8,9,10,J,Q,K,A] ,[S,H,D,C] </w:t>
+              <w:t xml:space="preserve">Holds an ordered standard deck of (52) cards: </w:t>
+            </w:r>
+            <w:proofErr w:type="gramStart"/>
+            <w:r>
+              <w:t>cards[][</w:t>
+            </w:r>
+            <w:proofErr w:type="gramEnd"/>
+            <w:r>
+              <w:t xml:space="preserve">] = </w:t>
+            </w:r>
+          </w:p>
+          <w:p>
+            <w:pPr>
+              <w:jc w:val="center"/>
+            </w:pPr>
+            <w:r>
+              <w:t>[1,2,3,4,5,6,7,8,9,</w:t>
+            </w:r>
+            <w:proofErr w:type="gramStart"/>
+            <w:r>
+              <w:t>10,J</w:t>
+            </w:r>
+            <w:proofErr w:type="gramEnd"/>
+            <w:r>
+              <w:t>,</w:t>
+            </w:r>
+            <w:proofErr w:type="gramStart"/>
+            <w:r>
+              <w:t>Q,K</w:t>
+            </w:r>
+            <w:proofErr w:type="gramEnd"/>
+            <w:r>
+              <w:t>,A</w:t>
+            </w:r>
+            <w:proofErr w:type="gramStart"/>
+            <w:r>
+              <w:t>] ,</w:t>
+            </w:r>
+            <w:proofErr w:type="gramEnd"/>
+            <w:r>
+              <w:t>[</w:t>
+            </w:r>
+            <w:proofErr w:type="gramStart"/>
+            <w:r>
+              <w:t>S,H</w:t>
+            </w:r>
+            <w:proofErr w:type="gramEnd"/>
+            <w:r>
+              <w:t>,</w:t>
+            </w:r>
+            <w:proofErr w:type="gramStart"/>
+            <w:r>
+              <w:t>D,C</w:t>
+            </w:r>
+            <w:proofErr w:type="gramEnd"/>
+            <w:r>
+              <w:t xml:space="preserve">] </w:t>
             </w:r>
           </w:p>
         </w:tc>
@@ -14091,8 +14617,13 @@
               <w:jc w:val="center"/>
             </w:pPr>
             <w:r>
-              <w:t>shuffled_cards[</w:t>
-            </w:r>
+              <w:t>shuffled_</w:t>
+            </w:r>
+            <w:proofErr w:type="gramStart"/>
+            <w:r>
+              <w:t>cards[</w:t>
+            </w:r>
+            <w:proofErr w:type="gramEnd"/>
             <w:r>
               <w:t>[52]</w:t>
             </w:r>
@@ -14120,7 +14651,15 @@
               <w:jc w:val="center"/>
             </w:pPr>
             <w:r>
-              <w:t>Randomised order of cards[][]</w:t>
+              <w:t xml:space="preserve">Randomised order of </w:t>
+            </w:r>
+            <w:proofErr w:type="gramStart"/>
+            <w:r>
+              <w:t>cards[][</w:t>
+            </w:r>
+            <w:proofErr w:type="gramEnd"/>
+            <w:r>
+              <w:t>]</w:t>
             </w:r>
           </w:p>
         </w:tc>
@@ -14147,8 +14686,13 @@
             <w:pPr>
               <w:jc w:val="center"/>
             </w:pPr>
-            <w:r>
-              <w:t>ShuffleCards()</w:t>
+            <w:proofErr w:type="gramStart"/>
+            <w:r>
+              <w:t>ShuffleCards(</w:t>
+            </w:r>
+            <w:proofErr w:type="gramEnd"/>
+            <w:r>
+              <w:t>)</w:t>
             </w:r>
           </w:p>
         </w:tc>
@@ -14174,13 +14718,21 @@
               <w:jc w:val="center"/>
             </w:pPr>
             <w:r>
-              <w:t>Randomises card</w:t>
+              <w:t xml:space="preserve">Randomises </w:t>
+            </w:r>
+            <w:proofErr w:type="gramStart"/>
+            <w:r>
+              <w:t>card</w:t>
             </w:r>
             <w:r>
               <w:t>s</w:t>
             </w:r>
             <w:r>
-              <w:t>[][]</w:t>
+              <w:t>[][</w:t>
+            </w:r>
+            <w:proofErr w:type="gramEnd"/>
+            <w:r>
+              <w:t>]</w:t>
             </w:r>
             <w:r>
               <w:t xml:space="preserve"> order and</w:t>
@@ -14198,10 +14750,18 @@
               <w:t xml:space="preserve">random order into </w:t>
             </w:r>
             <w:r>
-              <w:t>shuffled_cards</w:t>
-            </w:r>
-            <w:r>
-              <w:t>[][]</w:t>
+              <w:t>shuffled_</w:t>
+            </w:r>
+            <w:proofErr w:type="gramStart"/>
+            <w:r>
+              <w:t>cards</w:t>
+            </w:r>
+            <w:r>
+              <w:t>[][</w:t>
+            </w:r>
+            <w:proofErr w:type="gramEnd"/>
+            <w:r>
+              <w:t>]</w:t>
             </w:r>
           </w:p>
         </w:tc>
@@ -14233,11 +14793,16 @@
               <w:t>DealCards</w:t>
             </w:r>
             <w:r>
-              <w:t>(player,number</w:t>
+              <w:t>(</w:t>
+            </w:r>
+            <w:proofErr w:type="gramStart"/>
+            <w:r>
+              <w:t>player,number</w:t>
             </w:r>
             <w:r>
               <w:t>ofcards</w:t>
             </w:r>
+            <w:proofErr w:type="gramEnd"/>
             <w:r>
               <w:t>)</w:t>
             </w:r>
@@ -14271,7 +14836,15 @@
               <w:t xml:space="preserve"> values in the list </w:t>
             </w:r>
             <w:r>
-              <w:t>shuffled_cards[][]</w:t>
+              <w:t>shuffled_</w:t>
+            </w:r>
+            <w:proofErr w:type="gramStart"/>
+            <w:r>
+              <w:t>cards[][</w:t>
+            </w:r>
+            <w:proofErr w:type="gramEnd"/>
+            <w:r>
+              <w:t>]</w:t>
             </w:r>
             <w:r>
               <w:t xml:space="preserve"> </w:t>
@@ -14304,6 +14877,7 @@
             <w:pPr>
               <w:jc w:val="center"/>
             </w:pPr>
+            <w:proofErr w:type="gramStart"/>
             <w:r>
               <w:t>d</w:t>
             </w:r>
@@ -14311,7 +14885,11 @@
               <w:t>ealer</w:t>
             </w:r>
             <w:r>
-              <w:t>[][]</w:t>
+              <w:t>[][</w:t>
+            </w:r>
+            <w:proofErr w:type="gramEnd"/>
+            <w:r>
+              <w:t>]</w:t>
             </w:r>
           </w:p>
         </w:tc>
@@ -14368,7 +14946,15 @@
               <w:t>p</w:t>
             </w:r>
             <w:r>
-              <w:t>layer1[][]</w:t>
+              <w:t>layer1</w:t>
+            </w:r>
+            <w:proofErr w:type="gramStart"/>
+            <w:r>
+              <w:t>[][</w:t>
+            </w:r>
+            <w:proofErr w:type="gramEnd"/>
+            <w:r>
+              <w:t>]</w:t>
             </w:r>
           </w:p>
         </w:tc>
@@ -14427,8 +15013,13 @@
             <w:r>
               <w:t>player2</w:t>
             </w:r>
-            <w:r>
-              <w:t>[][]</w:t>
+            <w:proofErr w:type="gramStart"/>
+            <w:r>
+              <w:t>[][</w:t>
+            </w:r>
+            <w:proofErr w:type="gramEnd"/>
+            <w:r>
+              <w:t>]</w:t>
             </w:r>
           </w:p>
         </w:tc>
@@ -14482,7 +15073,15 @@
               <w:jc w:val="center"/>
             </w:pPr>
             <w:r>
-              <w:t>player3[][]</w:t>
+              <w:t>player3</w:t>
+            </w:r>
+            <w:proofErr w:type="gramStart"/>
+            <w:r>
+              <w:t>[][</w:t>
+            </w:r>
+            <w:proofErr w:type="gramEnd"/>
+            <w:r>
+              <w:t>]</w:t>
             </w:r>
           </w:p>
         </w:tc>
@@ -14536,7 +15135,15 @@
               <w:jc w:val="center"/>
             </w:pPr>
             <w:r>
-              <w:t>player4[][]</w:t>
+              <w:t>player4</w:t>
+            </w:r>
+            <w:proofErr w:type="gramStart"/>
+            <w:r>
+              <w:t>[][</w:t>
+            </w:r>
+            <w:proofErr w:type="gramEnd"/>
+            <w:r>
+              <w:t>]</w:t>
             </w:r>
           </w:p>
         </w:tc>
@@ -15447,7 +16054,15 @@
         <w:t>table of poker</w:t>
       </w:r>
       <w:r>
-        <w:t xml:space="preserve"> depending on the total amount of currency invested in to the round</w:t>
+        <w:t xml:space="preserve"> depending on the total amount of currency invested </w:t>
+      </w:r>
+      <w:proofErr w:type="gramStart"/>
+      <w:r>
+        <w:t>in to</w:t>
+      </w:r>
+      <w:proofErr w:type="gramEnd"/>
+      <w:r>
+        <w:t xml:space="preserve"> the round</w:t>
       </w:r>
     </w:p>
     <w:p>
@@ -15809,7 +16424,15 @@
         <w:t xml:space="preserve">I </w:t>
       </w:r>
       <w:r>
-        <w:t xml:space="preserve">added an options button in the top right and this is where the poker </w:t>
+        <w:t xml:space="preserve">added an options button in the top </w:t>
+      </w:r>
+      <w:proofErr w:type="gramStart"/>
+      <w:r>
+        <w:t>right</w:t>
+      </w:r>
+      <w:proofErr w:type="gramEnd"/>
+      <w:r>
+        <w:t xml:space="preserve"> and this is where the poker </w:t>
       </w:r>
       <w:r>
         <w:t xml:space="preserve">card rankings can be accessed. I </w:t>
@@ -15818,7 +16441,15 @@
         <w:t xml:space="preserve">ended up moving the cards in the centre upwards to make space for the currency pool </w:t>
       </w:r>
       <w:r>
-        <w:t>that will be in the centre which will be the total of every players invested currency.</w:t>
+        <w:t xml:space="preserve">that will be in the centre which will be the total of every </w:t>
+      </w:r>
+      <w:proofErr w:type="gramStart"/>
+      <w:r>
+        <w:t>players</w:t>
+      </w:r>
+      <w:proofErr w:type="gramEnd"/>
+      <w:r>
+        <w:t xml:space="preserve"> invested currency.</w:t>
       </w:r>
     </w:p>
     <w:p>
@@ -15839,8 +16470,13 @@
       </w:r>
     </w:p>
     <w:p>
-      <w:r>
-        <w:t xml:space="preserve">Also I mistakenly put 3 community cards (the </w:t>
+      <w:proofErr w:type="gramStart"/>
+      <w:r>
+        <w:t>Also</w:t>
+      </w:r>
+      <w:proofErr w:type="gramEnd"/>
+      <w:r>
+        <w:t xml:space="preserve"> I mistakenly put 3 community cards (the </w:t>
       </w:r>
       <w:r>
         <w:t>cards near the top of the screen</w:t>
@@ -16076,10 +16712,18 @@
         <w:t xml:space="preserve">which will return to normal once their turn is over </w:t>
       </w:r>
       <w:r>
-        <w:t xml:space="preserve">and which players are out </w:t>
-      </w:r>
-      <w:r>
-        <w:t xml:space="preserve"> (Name is strikethrough).</w:t>
+        <w:t xml:space="preserve">and which players are </w:t>
+      </w:r>
+      <w:proofErr w:type="gramStart"/>
+      <w:r>
+        <w:t xml:space="preserve">out </w:t>
+      </w:r>
+      <w:r>
+        <w:t xml:space="preserve"> (</w:t>
+      </w:r>
+      <w:proofErr w:type="gramEnd"/>
+      <w:r>
+        <w:t>Name is strikethrough).</w:t>
       </w:r>
     </w:p>
     <w:p>
@@ -16138,7 +16782,15 @@
         <w:t xml:space="preserve">mouse click on shuffler. I decided to make this the button to get another card as it </w:t>
       </w:r>
       <w:r>
-        <w:t>adds to the realism of getting a card from the shuffler  instead of having a separate button for Hit</w:t>
+        <w:t xml:space="preserve">adds to the realism of getting a card from the </w:t>
+      </w:r>
+      <w:proofErr w:type="gramStart"/>
+      <w:r>
+        <w:t>shuffler  instead</w:t>
+      </w:r>
+      <w:proofErr w:type="gramEnd"/>
+      <w:r>
+        <w:t xml:space="preserve"> of having a separate button for Hit</w:t>
       </w:r>
     </w:p>
     <w:p>
@@ -16165,116 +16817,18 @@
         <w:lastRenderedPageBreak/>
         <w:t>Cards</w:t>
       </w:r>
-      <w:r>
-        <w:drawing>
-          <wp:inline distT="0" distB="0" distL="0" distR="0" wp14:anchorId="2BC6747D" wp14:editId="041D3979">
-            <wp:extent cx="5731510" cy="3580765"/>
-            <wp:effectExtent l="0" t="0" r="2540" b="635"/>
-            <wp:docPr id="356723659" name="Picture 1" descr="A screenshot of a computer&#10;&#10;AI-generated content may be incorrect."/>
-            <wp:cNvGraphicFramePr>
-              <a:graphicFrameLocks xmlns:a="http://schemas.openxmlformats.org/drawingml/2006/main" noChangeAspect="1"/>
-            </wp:cNvGraphicFramePr>
-            <a:graphic xmlns:a="http://schemas.openxmlformats.org/drawingml/2006/main">
-              <a:graphicData uri="http://schemas.openxmlformats.org/drawingml/2006/picture">
-                <pic:pic xmlns:pic="http://schemas.openxmlformats.org/drawingml/2006/picture">
-                  <pic:nvPicPr>
-                    <pic:cNvPr id="356723659" name="Picture 1" descr="A screenshot of a computer&#10;&#10;AI-generated content may be incorrect."/>
-                    <pic:cNvPicPr/>
-                  </pic:nvPicPr>
-                  <pic:blipFill>
-                    <a:blip r:embed="rId33"/>
-                    <a:stretch>
-                      <a:fillRect/>
-                    </a:stretch>
-                  </pic:blipFill>
-                  <pic:spPr>
-                    <a:xfrm>
-                      <a:off x="0" y="0"/>
-                      <a:ext cx="5731510" cy="3580765"/>
-                    </a:xfrm>
-                    <a:prstGeom prst="rect">
-                      <a:avLst/>
-                    </a:prstGeom>
-                  </pic:spPr>
-                </pic:pic>
-              </a:graphicData>
-            </a:graphic>
-          </wp:inline>
-        </w:drawing>
-      </w:r>
-    </w:p>
-    <w:p>
-      <w:hyperlink r:id="rId34" w:history="1">
+    </w:p>
+    <w:p>
+      <w:hyperlink r:id="rId33" w:history="1">
         <w:r>
           <w:rPr>
             <w:rStyle w:val="Hyperlink"/>
           </w:rPr>
-          <w:t>Playing Cards Icon Pac</w:t>
-        </w:r>
-        <w:r>
-          <w:rPr>
-            <w:rStyle w:val="Hyperlink"/>
-          </w:rPr>
-          <w:t>k</w:t>
-        </w:r>
-        <w:r>
-          <w:rPr>
-            <w:rStyle w:val="Hyperlink"/>
-          </w:rPr>
-          <w:t xml:space="preserve"> | Gradient fill | 78 .SVG Icons - Page 2</w:t>
+          <w:t>Playing Cards Icon Pack | Gradient fill | 78 .SVG Icons - Page 2</w:t>
         </w:r>
       </w:hyperlink>
     </w:p>
-    <w:p>
-      <w:r>
-        <w:t>Need to download from page 2 from card 9 downwards:</w:t>
-      </w:r>
-    </w:p>
-    <w:p>
-      <w:r>
-        <w:t>And add to GUI Images folder</w:t>
-      </w:r>
-    </w:p>
-    <w:p>
-      <w:r>
-        <w:lastRenderedPageBreak/>
-        <w:drawing>
-          <wp:inline distT="0" distB="0" distL="0" distR="0" wp14:anchorId="40ACA0E1" wp14:editId="085DF752">
-            <wp:extent cx="5731510" cy="4554220"/>
-            <wp:effectExtent l="0" t="0" r="2540" b="0"/>
-            <wp:docPr id="983921610" name="Picture 1" descr="A screenshot of a card game&#10;&#10;AI-generated content may be incorrect."/>
-            <wp:cNvGraphicFramePr>
-              <a:graphicFrameLocks xmlns:a="http://schemas.openxmlformats.org/drawingml/2006/main" noChangeAspect="1"/>
-            </wp:cNvGraphicFramePr>
-            <a:graphic xmlns:a="http://schemas.openxmlformats.org/drawingml/2006/main">
-              <a:graphicData uri="http://schemas.openxmlformats.org/drawingml/2006/picture">
-                <pic:pic xmlns:pic="http://schemas.openxmlformats.org/drawingml/2006/picture">
-                  <pic:nvPicPr>
-                    <pic:cNvPr id="983921610" name="Picture 1" descr="A screenshot of a card game&#10;&#10;AI-generated content may be incorrect."/>
-                    <pic:cNvPicPr/>
-                  </pic:nvPicPr>
-                  <pic:blipFill>
-                    <a:blip r:embed="rId35"/>
-                    <a:stretch>
-                      <a:fillRect/>
-                    </a:stretch>
-                  </pic:blipFill>
-                  <pic:spPr>
-                    <a:xfrm>
-                      <a:off x="0" y="0"/>
-                      <a:ext cx="5731510" cy="4554220"/>
-                    </a:xfrm>
-                    <a:prstGeom prst="rect">
-                      <a:avLst/>
-                    </a:prstGeom>
-                  </pic:spPr>
-                </pic:pic>
-              </a:graphicData>
-            </a:graphic>
-          </wp:inline>
-        </w:drawing>
-      </w:r>
-    </w:p>
+    <w:p/>
     <w:p/>
     <w:p>
       <w:r>
@@ -16401,7 +16955,23 @@
         </w:numPr>
       </w:pPr>
       <w:r>
-        <w:t>Shuffled deck will be a queue and the dealing algorithm will dequeue the “card” at the front of the queue/”deck”</w:t>
+        <w:t xml:space="preserve">Shuffled deck will be a </w:t>
+      </w:r>
+      <w:proofErr w:type="gramStart"/>
+      <w:r>
+        <w:t>queue</w:t>
+      </w:r>
+      <w:proofErr w:type="gramEnd"/>
+      <w:r>
+        <w:t xml:space="preserve"> and the dealing algorithm will dequeue the “card” at the front of the queue</w:t>
+      </w:r>
+      <w:proofErr w:type="gramStart"/>
+      <w:r>
+        <w:t>/”deck</w:t>
+      </w:r>
+      <w:proofErr w:type="gramEnd"/>
+      <w:r>
+        <w:t>”</w:t>
       </w:r>
     </w:p>
     <w:p>
@@ -16906,7 +17476,23 @@
         </w:numPr>
       </w:pPr>
       <w:r>
-        <w:t>Determine win,draw or loss for each player based upon each players card rankings if player has not Folded</w:t>
+        <w:t xml:space="preserve">Determine </w:t>
+      </w:r>
+      <w:proofErr w:type="gramStart"/>
+      <w:r>
+        <w:t>win,draw</w:t>
+      </w:r>
+      <w:proofErr w:type="gramEnd"/>
+      <w:r>
+        <w:t xml:space="preserve"> or loss for each player based upon each </w:t>
+      </w:r>
+      <w:proofErr w:type="gramStart"/>
+      <w:r>
+        <w:t>players</w:t>
+      </w:r>
+      <w:proofErr w:type="gramEnd"/>
+      <w:r>
+        <w:t xml:space="preserve"> card rankings if player has not Folded</w:t>
       </w:r>
     </w:p>
     <w:p>
@@ -17033,7 +17619,15 @@
         </w:numPr>
       </w:pPr>
       <w:r>
-        <w:t>This is done after the essential parts of the games logic as this will be the most time consuming part of this project and for reasons stated further up.</w:t>
+        <w:t xml:space="preserve">This is done after the essential parts of the games logic as this will be the most </w:t>
+      </w:r>
+      <w:proofErr w:type="gramStart"/>
+      <w:r>
+        <w:t>time consuming</w:t>
+      </w:r>
+      <w:proofErr w:type="gramEnd"/>
+      <w:r>
+        <w:t xml:space="preserve"> part of this project and for reasons stated further up.</w:t>
       </w:r>
     </w:p>
     <w:p>
@@ -17238,7 +17832,7 @@
                     <pic:cNvPicPr/>
                   </pic:nvPicPr>
                   <pic:blipFill>
-                    <a:blip r:embed="rId36"/>
+                    <a:blip r:embed="rId34"/>
                     <a:stretch>
                       <a:fillRect/>
                     </a:stretch>
@@ -17284,7 +17878,7 @@
                     <pic:cNvPicPr/>
                   </pic:nvPicPr>
                   <pic:blipFill>
-                    <a:blip r:embed="rId37"/>
+                    <a:blip r:embed="rId35"/>
                     <a:stretch>
                       <a:fillRect/>
                     </a:stretch>
@@ -17327,7 +17921,7 @@
                     <pic:cNvPicPr/>
                   </pic:nvPicPr>
                   <pic:blipFill>
-                    <a:blip r:embed="rId38"/>
+                    <a:blip r:embed="rId36"/>
                     <a:stretch>
                       <a:fillRect/>
                     </a:stretch>
@@ -17408,7 +18002,23 @@
         </w:numPr>
       </w:pPr>
       <w:r>
-        <w:t>Shuffled deck will be a queue and the dealing algorithm will dequeue the “card” at the front of the queue/”deck”</w:t>
+        <w:t xml:space="preserve">Shuffled deck will be a </w:t>
+      </w:r>
+      <w:proofErr w:type="gramStart"/>
+      <w:r>
+        <w:t>queue</w:t>
+      </w:r>
+      <w:proofErr w:type="gramEnd"/>
+      <w:r>
+        <w:t xml:space="preserve"> and the dealing algorithm will dequeue the “card” at the front of the queue</w:t>
+      </w:r>
+      <w:proofErr w:type="gramStart"/>
+      <w:r>
+        <w:t>/”deck</w:t>
+      </w:r>
+      <w:proofErr w:type="gramEnd"/>
+      <w:r>
+        <w:t>”</w:t>
       </w:r>
     </w:p>
     <w:p>
@@ -17519,17 +18129,31 @@
       </w:r>
     </w:p>
     <w:p>
-      <w:hyperlink r:id="rId39" w:history="1">
+      <w:hyperlink r:id="rId37" w:history="1">
         <w:r>
           <w:rPr>
             <w:rStyle w:val="Hyperlink"/>
           </w:rPr>
-          <w:t>Python Random shuffle() Method</w:t>
+          <w:t xml:space="preserve">Python Random </w:t>
+        </w:r>
+        <w:proofErr w:type="gramStart"/>
+        <w:r>
+          <w:rPr>
+            <w:rStyle w:val="Hyperlink"/>
+          </w:rPr>
+          <w:t>shuffle(</w:t>
+        </w:r>
+        <w:proofErr w:type="gramEnd"/>
+        <w:r>
+          <w:rPr>
+            <w:rStyle w:val="Hyperlink"/>
+          </w:rPr>
+          <w:t>) Method</w:t>
         </w:r>
       </w:hyperlink>
     </w:p>
     <w:p>
-      <w:hyperlink r:id="rId40" w:history="1">
+      <w:hyperlink r:id="rId38" w:history="1">
         <w:r>
           <w:rPr>
             <w:rStyle w:val="Hyperlink"/>
@@ -17561,7 +18185,7 @@
                     <pic:cNvPicPr/>
                   </pic:nvPicPr>
                   <pic:blipFill>
-                    <a:blip r:embed="rId41"/>
+                    <a:blip r:embed="rId39"/>
                     <a:stretch>
                       <a:fillRect/>
                     </a:stretch>
@@ -17603,7 +18227,7 @@
                     </pic:cNvPicPr>
                   </pic:nvPicPr>
                   <pic:blipFill>
-                    <a:blip r:embed="rId42">
+                    <a:blip r:embed="rId40">
                       <a:extLst>
                         <a:ext uri="{28A0092B-C50C-407E-A947-70E740481C1C}">
                           <a14:useLocalDpi xmlns:a14="http://schemas.microsoft.com/office/drawing/2010/main" val="0"/>
@@ -17677,9 +18301,14 @@
       </w:r>
     </w:p>
     <w:p>
+      <w:proofErr w:type="gramStart"/>
       <w:r>
         <w:lastRenderedPageBreak/>
-        <w:t xml:space="preserve">Ultimately I </w:t>
+        <w:t>Ultimately</w:t>
+      </w:r>
+      <w:proofErr w:type="gramEnd"/>
+      <w:r>
+        <w:t xml:space="preserve"> I </w:t>
       </w:r>
       <w:r>
         <w:t xml:space="preserve">opted with </w:t>
@@ -17740,7 +18369,7 @@
                     <pic:cNvPicPr/>
                   </pic:nvPicPr>
                   <pic:blipFill>
-                    <a:blip r:embed="rId43"/>
+                    <a:blip r:embed="rId41"/>
                     <a:stretch>
                       <a:fillRect/>
                     </a:stretch>
@@ -17800,7 +18429,7 @@
                     <pic:cNvPicPr/>
                   </pic:nvPicPr>
                   <pic:blipFill>
-                    <a:blip r:embed="rId44"/>
+                    <a:blip r:embed="rId42"/>
                     <a:stretch>
                       <a:fillRect/>
                     </a:stretch>
@@ -17843,7 +18472,7 @@
                     <pic:cNvPicPr/>
                   </pic:nvPicPr>
                   <pic:blipFill>
-                    <a:blip r:embed="rId45"/>
+                    <a:blip r:embed="rId43"/>
                     <a:stretch>
                       <a:fillRect/>
                     </a:stretch>
@@ -17866,10 +18495,26 @@
     </w:p>
     <w:p>
       <w:r>
-        <w:t xml:space="preserve">Testing this </w:t>
-      </w:r>
-      <w:r>
-        <w:t>highlighted problems that would of caused distruption later down the line.</w:t>
+        <w:t xml:space="preserve">Testing </w:t>
+      </w:r>
+      <w:proofErr w:type="gramStart"/>
+      <w:r>
+        <w:t xml:space="preserve">this </w:t>
+      </w:r>
+      <w:r>
+        <w:t>highlighted problems</w:t>
+      </w:r>
+      <w:proofErr w:type="gramEnd"/>
+      <w:r>
+        <w:t xml:space="preserve"> that would </w:t>
+      </w:r>
+      <w:proofErr w:type="gramStart"/>
+      <w:r>
+        <w:t>of</w:t>
+      </w:r>
+      <w:proofErr w:type="gramEnd"/>
+      <w:r>
+        <w:t xml:space="preserve"> caused distruption later down the line.</w:t>
       </w:r>
     </w:p>
     <w:p>
@@ -17892,7 +18537,23 @@
         <w:t xml:space="preserve">They weren’t all the same string length </w:t>
       </w:r>
       <w:r>
-        <w:t>e.g   “1s”  and  “10s”</w:t>
+        <w:t>e.g</w:t>
+      </w:r>
+      <w:proofErr w:type="gramStart"/>
+      <w:r>
+        <w:t xml:space="preserve">   “</w:t>
+      </w:r>
+      <w:proofErr w:type="gramEnd"/>
+      <w:r>
+        <w:t>1</w:t>
+      </w:r>
+      <w:proofErr w:type="gramStart"/>
+      <w:r>
+        <w:t>s”  and</w:t>
+      </w:r>
+      <w:proofErr w:type="gramEnd"/>
+      <w:r>
+        <w:t xml:space="preserve">  “10s”</w:t>
       </w:r>
     </w:p>
     <w:p>
@@ -18002,7 +18663,7 @@
                     <pic:cNvPicPr/>
                   </pic:nvPicPr>
                   <pic:blipFill>
-                    <a:blip r:embed="rId46"/>
+                    <a:blip r:embed="rId44"/>
                     <a:stretch>
                       <a:fillRect/>
                     </a:stretch>
@@ -18060,7 +18721,7 @@
                     <pic:cNvPicPr/>
                   </pic:nvPicPr>
                   <pic:blipFill>
-                    <a:blip r:embed="rId47"/>
+                    <a:blip r:embed="rId45"/>
                     <a:stretch>
                       <a:fillRect/>
                     </a:stretch>
@@ -18126,7 +18787,7 @@
                     <pic:cNvPicPr/>
                   </pic:nvPicPr>
                   <pic:blipFill>
-                    <a:blip r:embed="rId48"/>
+                    <a:blip r:embed="rId46"/>
                     <a:stretch>
                       <a:fillRect/>
                     </a:stretch>
@@ -18166,7 +18827,39 @@
           <w:rFonts w:asciiTheme="majorHAnsi" w:eastAsia="Cambria Math" w:hAnsiTheme="majorHAnsi"/>
           <w:lang w:eastAsia="ja-JP"/>
         </w:rPr>
-        <w:t>standard deck as a parameter as standard deck will remain a constant. The global variables shuffled_deck , head , tail are changed within the function (resetting it to a full deck) and will be used within the other card subroutines.</w:t>
+        <w:t>standard deck as a parameter as standard deck will remain a constant. The global variables shuffled_</w:t>
+      </w:r>
+      <w:proofErr w:type="gramStart"/>
+      <w:r>
+        <w:rPr>
+          <w:rFonts w:asciiTheme="majorHAnsi" w:eastAsia="Cambria Math" w:hAnsiTheme="majorHAnsi"/>
+          <w:lang w:eastAsia="ja-JP"/>
+        </w:rPr>
+        <w:t>deck ,</w:t>
+      </w:r>
+      <w:proofErr w:type="gramEnd"/>
+      <w:r>
+        <w:rPr>
+          <w:rFonts w:asciiTheme="majorHAnsi" w:eastAsia="Cambria Math" w:hAnsiTheme="majorHAnsi"/>
+          <w:lang w:eastAsia="ja-JP"/>
+        </w:rPr>
+        <w:t xml:space="preserve"> </w:t>
+      </w:r>
+      <w:proofErr w:type="gramStart"/>
+      <w:r>
+        <w:rPr>
+          <w:rFonts w:asciiTheme="majorHAnsi" w:eastAsia="Cambria Math" w:hAnsiTheme="majorHAnsi"/>
+          <w:lang w:eastAsia="ja-JP"/>
+        </w:rPr>
+        <w:t>head ,</w:t>
+      </w:r>
+      <w:proofErr w:type="gramEnd"/>
+      <w:r>
+        <w:rPr>
+          <w:rFonts w:asciiTheme="majorHAnsi" w:eastAsia="Cambria Math" w:hAnsiTheme="majorHAnsi"/>
+          <w:lang w:eastAsia="ja-JP"/>
+        </w:rPr>
+        <w:t xml:space="preserve"> tail are changed within the function (resetting it to a full deck) and will be used within the other card subroutines.</w:t>
       </w:r>
     </w:p>
     <w:p>
@@ -18181,12 +18874,21 @@
           <w:lang w:eastAsia="ja-JP"/>
         </w:rPr>
       </w:pPr>
+      <w:proofErr w:type="gramStart"/>
       <w:r>
         <w:rPr>
           <w:rFonts w:asciiTheme="majorHAnsi" w:eastAsia="Cambria Math" w:hAnsiTheme="majorHAnsi"/>
           <w:lang w:eastAsia="ja-JP"/>
         </w:rPr>
-        <w:t>random.shuffle() is a built-in method in the random module of python. I have decided to do this as it makes the code much more readable and saves me time coding a bare bone shuffling algorithm</w:t>
+        <w:t>random.shuffle</w:t>
+      </w:r>
+      <w:proofErr w:type="gramEnd"/>
+      <w:r>
+        <w:rPr>
+          <w:rFonts w:asciiTheme="majorHAnsi" w:eastAsia="Cambria Math" w:hAnsiTheme="majorHAnsi"/>
+          <w:lang w:eastAsia="ja-JP"/>
+        </w:rPr>
+        <w:t>() is a built-in method in the random module of python. I have decided to do this as it makes the code much more readable and saves me time coding a bare bone shuffling algorithm</w:t>
       </w:r>
     </w:p>
     <w:p>
@@ -18241,7 +18943,23 @@
           <w:rFonts w:asciiTheme="majorHAnsi" w:eastAsia="Cambria Math" w:hAnsiTheme="majorHAnsi"/>
           <w:lang w:eastAsia="ja-JP"/>
         </w:rPr>
-        <w:t xml:space="preserve">. The tail has no use as of this time but I have </w:t>
+        <w:t xml:space="preserve">. The tail has no use as of this </w:t>
+      </w:r>
+      <w:proofErr w:type="gramStart"/>
+      <w:r>
+        <w:rPr>
+          <w:rFonts w:asciiTheme="majorHAnsi" w:eastAsia="Cambria Math" w:hAnsiTheme="majorHAnsi"/>
+          <w:lang w:eastAsia="ja-JP"/>
+        </w:rPr>
+        <w:t>time</w:t>
+      </w:r>
+      <w:proofErr w:type="gramEnd"/>
+      <w:r>
+        <w:rPr>
+          <w:rFonts w:asciiTheme="majorHAnsi" w:eastAsia="Cambria Math" w:hAnsiTheme="majorHAnsi"/>
+          <w:lang w:eastAsia="ja-JP"/>
+        </w:rPr>
+        <w:t xml:space="preserve"> but I have </w:t>
       </w:r>
       <w:r>
         <w:rPr>
@@ -18307,7 +19025,7 @@
                     <pic:cNvPicPr/>
                   </pic:nvPicPr>
                   <pic:blipFill>
-                    <a:blip r:embed="rId49"/>
+                    <a:blip r:embed="rId47"/>
                     <a:stretch>
                       <a:fillRect/>
                     </a:stretch>
@@ -18377,7 +19095,39 @@
           <w:rFonts w:asciiTheme="majorHAnsi" w:eastAsia="Cambria Math" w:hAnsiTheme="majorHAnsi"/>
           <w:lang w:eastAsia="ja-JP"/>
         </w:rPr>
-        <w:t>card to a buffer (local) variable called “card”  then removed from the shuffled cards using the pop() built-in method for list handling.</w:t>
+        <w:t>card to a buffer (local) variable called “</w:t>
+      </w:r>
+      <w:proofErr w:type="gramStart"/>
+      <w:r>
+        <w:rPr>
+          <w:rFonts w:asciiTheme="majorHAnsi" w:eastAsia="Cambria Math" w:hAnsiTheme="majorHAnsi"/>
+          <w:lang w:eastAsia="ja-JP"/>
+        </w:rPr>
+        <w:t>card”  then</w:t>
+      </w:r>
+      <w:proofErr w:type="gramEnd"/>
+      <w:r>
+        <w:rPr>
+          <w:rFonts w:asciiTheme="majorHAnsi" w:eastAsia="Cambria Math" w:hAnsiTheme="majorHAnsi"/>
+          <w:lang w:eastAsia="ja-JP"/>
+        </w:rPr>
+        <w:t xml:space="preserve"> removed from the shuffled cards using the </w:t>
+      </w:r>
+      <w:proofErr w:type="gramStart"/>
+      <w:r>
+        <w:rPr>
+          <w:rFonts w:asciiTheme="majorHAnsi" w:eastAsia="Cambria Math" w:hAnsiTheme="majorHAnsi"/>
+          <w:lang w:eastAsia="ja-JP"/>
+        </w:rPr>
+        <w:t>pop(</w:t>
+      </w:r>
+      <w:proofErr w:type="gramEnd"/>
+      <w:r>
+        <w:rPr>
+          <w:rFonts w:asciiTheme="majorHAnsi" w:eastAsia="Cambria Math" w:hAnsiTheme="majorHAnsi"/>
+          <w:lang w:eastAsia="ja-JP"/>
+        </w:rPr>
+        <w:t>) built-in method for list handling.</w:t>
       </w:r>
     </w:p>
     <w:p>
@@ -18470,7 +19220,7 @@
                     <pic:cNvPicPr/>
                   </pic:nvPicPr>
                   <pic:blipFill>
-                    <a:blip r:embed="rId50"/>
+                    <a:blip r:embed="rId48"/>
                     <a:stretch>
                       <a:fillRect/>
                     </a:stretch>
@@ -18520,7 +19270,7 @@
                     <pic:cNvPicPr/>
                   </pic:nvPicPr>
                   <pic:blipFill>
-                    <a:blip r:embed="rId51"/>
+                    <a:blip r:embed="rId49"/>
                     <a:stretch>
                       <a:fillRect/>
                     </a:stretch>
@@ -18553,63 +19303,67 @@
           <w:rFonts w:asciiTheme="majorHAnsi" w:eastAsia="Cambria Math" w:hAnsiTheme="majorHAnsi"/>
           <w:lang w:eastAsia="ja-JP"/>
         </w:rPr>
-        <w:t>I tested the dealing of the cards and it passed without repeating</w:t>
-      </w:r>
+        <w:t xml:space="preserve">I tested the dealing of the </w:t>
+      </w:r>
+      <w:proofErr w:type="gramStart"/>
       <w:r>
         <w:rPr>
           <w:rFonts w:asciiTheme="majorHAnsi" w:eastAsia="Cambria Math" w:hAnsiTheme="majorHAnsi"/>
           <w:lang w:eastAsia="ja-JP"/>
         </w:rPr>
-        <w:t xml:space="preserve"> any cards and removing the delt cards from the shuffled_list. However it brought to my attention that the total amount of cards left was 48 even though 8 were removed and the total before dealing is supposed to be 52. It turned out I mistakenly included an extra value of cards </w:t>
-      </w:r>
+        <w:t>cards</w:t>
+      </w:r>
+      <w:proofErr w:type="gramEnd"/>
       <w:r>
         <w:rPr>
           <w:rFonts w:asciiTheme="majorHAnsi" w:eastAsia="Cambria Math" w:hAnsiTheme="majorHAnsi"/>
           <w:lang w:eastAsia="ja-JP"/>
         </w:rPr>
-        <w:t>["0</w:t>
+        <w:t xml:space="preserve"> and it passed without repeating</w:t>
       </w:r>
       <w:r>
         <w:rPr>
           <w:rFonts w:asciiTheme="majorHAnsi" w:eastAsia="Cambria Math" w:hAnsiTheme="majorHAnsi"/>
           <w:lang w:eastAsia="ja-JP"/>
         </w:rPr>
-        <w:t>1</w:t>
+        <w:t xml:space="preserve"> any cards and removing the delt cards from the shuffled</w:t>
       </w:r>
       <w:r>
         <w:rPr>
           <w:rFonts w:asciiTheme="majorHAnsi" w:eastAsia="Cambria Math" w:hAnsiTheme="majorHAnsi"/>
           <w:lang w:eastAsia="ja-JP"/>
         </w:rPr>
-        <w:t>S","0</w:t>
+        <w:t xml:space="preserve"> </w:t>
       </w:r>
       <w:r>
         <w:rPr>
           <w:rFonts w:asciiTheme="majorHAnsi" w:eastAsia="Cambria Math" w:hAnsiTheme="majorHAnsi"/>
           <w:lang w:eastAsia="ja-JP"/>
         </w:rPr>
-        <w:t>1</w:t>
-      </w:r>
+        <w:t xml:space="preserve">list. </w:t>
+      </w:r>
+      <w:proofErr w:type="gramStart"/>
       <w:r>
         <w:rPr>
           <w:rFonts w:asciiTheme="majorHAnsi" w:eastAsia="Cambria Math" w:hAnsiTheme="majorHAnsi"/>
           <w:lang w:eastAsia="ja-JP"/>
         </w:rPr>
-        <w:t>H","0</w:t>
-      </w:r>
+        <w:t>However</w:t>
+      </w:r>
+      <w:proofErr w:type="gramEnd"/>
       <w:r>
         <w:rPr>
           <w:rFonts w:asciiTheme="majorHAnsi" w:eastAsia="Cambria Math" w:hAnsiTheme="majorHAnsi"/>
           <w:lang w:eastAsia="ja-JP"/>
         </w:rPr>
-        <w:t>1</w:t>
+        <w:t xml:space="preserve"> it brought to my attention that the total amount of cards left was 48 even though 8 were removed and the total before dealing is supposed to be 52. It turned out I mistakenly included an extra value of cards </w:t>
       </w:r>
       <w:r>
         <w:rPr>
           <w:rFonts w:asciiTheme="majorHAnsi" w:eastAsia="Cambria Math" w:hAnsiTheme="majorHAnsi"/>
           <w:lang w:eastAsia="ja-JP"/>
         </w:rPr>
-        <w:t>D","0</w:t>
+        <w:t>["0</w:t>
       </w:r>
       <w:r>
         <w:rPr>
@@ -18623,29 +19377,103 @@
           <w:rFonts w:asciiTheme="majorHAnsi" w:eastAsia="Cambria Math" w:hAnsiTheme="majorHAnsi"/>
           <w:lang w:eastAsia="ja-JP"/>
         </w:rPr>
-        <w:t>C"]</w:t>
+        <w:t>S","0</w:t>
       </w:r>
       <w:r>
         <w:rPr>
           <w:rFonts w:asciiTheme="majorHAnsi" w:eastAsia="Cambria Math" w:hAnsiTheme="majorHAnsi"/>
           <w:lang w:eastAsia="ja-JP"/>
         </w:rPr>
-        <w:t xml:space="preserve"> which do not exist in real life.</w:t>
-      </w:r>
-    </w:p>
-    <w:p>
-      <w:pPr>
+        <w:t>1</w:t>
+      </w:r>
+      <w:r>
         <w:rPr>
           <w:rFonts w:asciiTheme="majorHAnsi" w:eastAsia="Cambria Math" w:hAnsiTheme="majorHAnsi"/>
           <w:lang w:eastAsia="ja-JP"/>
         </w:rPr>
-      </w:pPr>
+        <w:t>H","0</w:t>
+      </w:r>
       <w:r>
         <w:rPr>
           <w:rFonts w:asciiTheme="majorHAnsi" w:eastAsia="Cambria Math" w:hAnsiTheme="majorHAnsi"/>
           <w:lang w:eastAsia="ja-JP"/>
         </w:rPr>
-        <w:t>I corrected this shortly after and the DealCards() and ShuffleCards() sub-routines were working as intended.</w:t>
+        <w:t>1</w:t>
+      </w:r>
+      <w:r>
+        <w:rPr>
+          <w:rFonts w:asciiTheme="majorHAnsi" w:eastAsia="Cambria Math" w:hAnsiTheme="majorHAnsi"/>
+          <w:lang w:eastAsia="ja-JP"/>
+        </w:rPr>
+        <w:t>D","0</w:t>
+      </w:r>
+      <w:r>
+        <w:rPr>
+          <w:rFonts w:asciiTheme="majorHAnsi" w:eastAsia="Cambria Math" w:hAnsiTheme="majorHAnsi"/>
+          <w:lang w:eastAsia="ja-JP"/>
+        </w:rPr>
+        <w:t>1</w:t>
+      </w:r>
+      <w:r>
+        <w:rPr>
+          <w:rFonts w:asciiTheme="majorHAnsi" w:eastAsia="Cambria Math" w:hAnsiTheme="majorHAnsi"/>
+          <w:lang w:eastAsia="ja-JP"/>
+        </w:rPr>
+        <w:t>C"]</w:t>
+      </w:r>
+      <w:r>
+        <w:rPr>
+          <w:rFonts w:asciiTheme="majorHAnsi" w:eastAsia="Cambria Math" w:hAnsiTheme="majorHAnsi"/>
+          <w:lang w:eastAsia="ja-JP"/>
+        </w:rPr>
+        <w:t xml:space="preserve"> which do not exist in real life.</w:t>
+      </w:r>
+    </w:p>
+    <w:p>
+      <w:pPr>
+        <w:rPr>
+          <w:rFonts w:asciiTheme="majorHAnsi" w:eastAsia="Cambria Math" w:hAnsiTheme="majorHAnsi"/>
+          <w:lang w:eastAsia="ja-JP"/>
+        </w:rPr>
+      </w:pPr>
+      <w:r>
+        <w:rPr>
+          <w:rFonts w:asciiTheme="majorHAnsi" w:eastAsia="Cambria Math" w:hAnsiTheme="majorHAnsi"/>
+          <w:lang w:eastAsia="ja-JP"/>
+        </w:rPr>
+        <w:t xml:space="preserve">I corrected this shortly after and the </w:t>
+      </w:r>
+      <w:proofErr w:type="gramStart"/>
+      <w:r>
+        <w:rPr>
+          <w:rFonts w:asciiTheme="majorHAnsi" w:eastAsia="Cambria Math" w:hAnsiTheme="majorHAnsi"/>
+          <w:lang w:eastAsia="ja-JP"/>
+        </w:rPr>
+        <w:t>DealCards(</w:t>
+      </w:r>
+      <w:proofErr w:type="gramEnd"/>
+      <w:r>
+        <w:rPr>
+          <w:rFonts w:asciiTheme="majorHAnsi" w:eastAsia="Cambria Math" w:hAnsiTheme="majorHAnsi"/>
+          <w:lang w:eastAsia="ja-JP"/>
+        </w:rPr>
+        <w:t xml:space="preserve">) and </w:t>
+      </w:r>
+      <w:proofErr w:type="gramStart"/>
+      <w:r>
+        <w:rPr>
+          <w:rFonts w:asciiTheme="majorHAnsi" w:eastAsia="Cambria Math" w:hAnsiTheme="majorHAnsi"/>
+          <w:lang w:eastAsia="ja-JP"/>
+        </w:rPr>
+        <w:t>ShuffleCards(</w:t>
+      </w:r>
+      <w:proofErr w:type="gramEnd"/>
+      <w:r>
+        <w:rPr>
+          <w:rFonts w:asciiTheme="majorHAnsi" w:eastAsia="Cambria Math" w:hAnsiTheme="majorHAnsi"/>
+          <w:lang w:eastAsia="ja-JP"/>
+        </w:rPr>
+        <w:t>) sub-routines were working as intended.</w:t>
       </w:r>
     </w:p>
     <w:p>
@@ -18686,7 +19514,7 @@
                     <pic:cNvPicPr/>
                   </pic:nvPicPr>
                   <pic:blipFill>
-                    <a:blip r:embed="rId52">
+                    <a:blip r:embed="rId50">
                       <a:extLst>
                         <a:ext uri="{28A0092B-C50C-407E-A947-70E740481C1C}">
                           <a14:useLocalDpi xmlns:a14="http://schemas.microsoft.com/office/drawing/2010/main" val="0"/>
@@ -18742,7 +19570,7 @@
                     <pic:cNvPicPr/>
                   </pic:nvPicPr>
                   <pic:blipFill>
-                    <a:blip r:embed="rId53">
+                    <a:blip r:embed="rId51">
                       <a:extLst>
                         <a:ext uri="{28A0092B-C50C-407E-A947-70E740481C1C}">
                           <a14:useLocalDpi xmlns:a14="http://schemas.microsoft.com/office/drawing/2010/main" val="0"/>
@@ -18804,7 +19632,7 @@
                     <pic:cNvPicPr/>
                   </pic:nvPicPr>
                   <pic:blipFill>
-                    <a:blip r:embed="rId54">
+                    <a:blip r:embed="rId52">
                       <a:extLst>
                         <a:ext uri="{28A0092B-C50C-407E-A947-70E740481C1C}">
                           <a14:useLocalDpi xmlns:a14="http://schemas.microsoft.com/office/drawing/2010/main" val="0"/>
@@ -18874,7 +19702,7 @@
                     <pic:cNvPicPr/>
                   </pic:nvPicPr>
                   <pic:blipFill>
-                    <a:blip r:embed="rId55"/>
+                    <a:blip r:embed="rId53"/>
                     <a:stretch>
                       <a:fillRect/>
                     </a:stretch>
@@ -18902,54 +19730,95 @@
           <w:lang w:eastAsia="ja-JP"/>
         </w:rPr>
       </w:pPr>
+      <w:proofErr w:type="gramStart"/>
       <w:r>
         <w:rPr>
           <w:rFonts w:asciiTheme="majorHAnsi" w:eastAsia="Cambria Math" w:hAnsiTheme="majorHAnsi"/>
           <w:lang w:eastAsia="ja-JP"/>
         </w:rPr>
-        <w:t>CardIntegration()</w:t>
-      </w:r>
+        <w:t>CardIntegration(</w:t>
+      </w:r>
+      <w:proofErr w:type="gramEnd"/>
       <w:r>
         <w:rPr>
           <w:rFonts w:asciiTheme="majorHAnsi" w:eastAsia="Cambria Math" w:hAnsiTheme="majorHAnsi"/>
           <w:lang w:eastAsia="ja-JP"/>
         </w:rPr>
-        <w:t xml:space="preserve"> is the subroutine for the car</w:t>
+        <w:t>)</w:t>
       </w:r>
       <w:r>
         <w:rPr>
           <w:rFonts w:asciiTheme="majorHAnsi" w:eastAsia="Cambria Math" w:hAnsiTheme="majorHAnsi"/>
           <w:lang w:eastAsia="ja-JP"/>
         </w:rPr>
-        <w:t>d</w:t>
+        <w:t xml:space="preserve"> is the subroutine for the car</w:t>
       </w:r>
       <w:r>
         <w:rPr>
           <w:rFonts w:asciiTheme="majorHAnsi" w:eastAsia="Cambria Math" w:hAnsiTheme="majorHAnsi"/>
           <w:lang w:eastAsia="ja-JP"/>
         </w:rPr>
-        <w:t xml:space="preserve"> integration feature </w:t>
+        <w:t>d</w:t>
       </w:r>
       <w:r>
         <w:rPr>
           <w:rFonts w:asciiTheme="majorHAnsi" w:eastAsia="Cambria Math" w:hAnsiTheme="majorHAnsi"/>
           <w:lang w:eastAsia="ja-JP"/>
         </w:rPr>
-        <w:t xml:space="preserve">for the user to handle their own physical deck of cards. It is </w:t>
+        <w:t xml:space="preserve"> integration feature </w:t>
       </w:r>
       <w:r>
         <w:rPr>
           <w:rFonts w:asciiTheme="majorHAnsi" w:eastAsia="Cambria Math" w:hAnsiTheme="majorHAnsi"/>
           <w:lang w:eastAsia="ja-JP"/>
         </w:rPr>
-        <w:t>abit</w:t>
+        <w:t xml:space="preserve">for the user to handle their own physical deck of cards. It is </w:t>
       </w:r>
       <w:r>
         <w:rPr>
           <w:rFonts w:asciiTheme="majorHAnsi" w:eastAsia="Cambria Math" w:hAnsiTheme="majorHAnsi"/>
           <w:lang w:eastAsia="ja-JP"/>
         </w:rPr>
-        <w:t xml:space="preserve"> similar to the DealCards() sub routine but </w:t>
+        <w:t>abit</w:t>
+      </w:r>
+      <w:r>
+        <w:rPr>
+          <w:rFonts w:asciiTheme="majorHAnsi" w:eastAsia="Cambria Math" w:hAnsiTheme="majorHAnsi"/>
+          <w:lang w:eastAsia="ja-JP"/>
+        </w:rPr>
+        <w:t xml:space="preserve"> </w:t>
+      </w:r>
+      <w:proofErr w:type="gramStart"/>
+      <w:r>
+        <w:rPr>
+          <w:rFonts w:asciiTheme="majorHAnsi" w:eastAsia="Cambria Math" w:hAnsiTheme="majorHAnsi"/>
+          <w:lang w:eastAsia="ja-JP"/>
+        </w:rPr>
+        <w:t>similar to</w:t>
+      </w:r>
+      <w:proofErr w:type="gramEnd"/>
+      <w:r>
+        <w:rPr>
+          <w:rFonts w:asciiTheme="majorHAnsi" w:eastAsia="Cambria Math" w:hAnsiTheme="majorHAnsi"/>
+          <w:lang w:eastAsia="ja-JP"/>
+        </w:rPr>
+        <w:t xml:space="preserve"> the </w:t>
+      </w:r>
+      <w:proofErr w:type="gramStart"/>
+      <w:r>
+        <w:rPr>
+          <w:rFonts w:asciiTheme="majorHAnsi" w:eastAsia="Cambria Math" w:hAnsiTheme="majorHAnsi"/>
+          <w:lang w:eastAsia="ja-JP"/>
+        </w:rPr>
+        <w:t>DealCards(</w:t>
+      </w:r>
+      <w:proofErr w:type="gramEnd"/>
+      <w:r>
+        <w:rPr>
+          <w:rFonts w:asciiTheme="majorHAnsi" w:eastAsia="Cambria Math" w:hAnsiTheme="majorHAnsi"/>
+          <w:lang w:eastAsia="ja-JP"/>
+        </w:rPr>
+        <w:t xml:space="preserve">) sub routine but </w:t>
       </w:r>
       <w:r>
         <w:rPr>
@@ -18976,21 +19845,81 @@
           <w:rFonts w:asciiTheme="majorHAnsi" w:eastAsia="Cambria Math" w:hAnsiTheme="majorHAnsi"/>
           <w:lang w:eastAsia="ja-JP"/>
         </w:rPr>
-        <w:t>The remove()  is a another built-in python method for list handling. I have used it to remove the instance of that card in shuffled_Deck which should replicate the physical deck of cards that the user has remaining.</w:t>
-      </w:r>
+        <w:t xml:space="preserve">The </w:t>
+      </w:r>
+      <w:proofErr w:type="gramStart"/>
       <w:r>
         <w:rPr>
           <w:rFonts w:asciiTheme="majorHAnsi" w:eastAsia="Cambria Math" w:hAnsiTheme="majorHAnsi"/>
           <w:lang w:eastAsia="ja-JP"/>
         </w:rPr>
-        <w:t xml:space="preserve"> This is why</w:t>
-      </w:r>
+        <w:t>remove()  is</w:t>
+      </w:r>
+      <w:proofErr w:type="gramEnd"/>
       <w:r>
         <w:rPr>
           <w:rFonts w:asciiTheme="majorHAnsi" w:eastAsia="Cambria Math" w:hAnsiTheme="majorHAnsi"/>
           <w:lang w:eastAsia="ja-JP"/>
         </w:rPr>
-        <w:t xml:space="preserve"> the shuffled_Cards</w:t>
+        <w:t xml:space="preserve"> </w:t>
+      </w:r>
+      <w:proofErr w:type="gramStart"/>
+      <w:r>
+        <w:rPr>
+          <w:rFonts w:asciiTheme="majorHAnsi" w:eastAsia="Cambria Math" w:hAnsiTheme="majorHAnsi"/>
+          <w:lang w:eastAsia="ja-JP"/>
+        </w:rPr>
+        <w:t>a another</w:t>
+      </w:r>
+      <w:proofErr w:type="gramEnd"/>
+      <w:r>
+        <w:rPr>
+          <w:rFonts w:asciiTheme="majorHAnsi" w:eastAsia="Cambria Math" w:hAnsiTheme="majorHAnsi"/>
+          <w:lang w:eastAsia="ja-JP"/>
+        </w:rPr>
+        <w:t xml:space="preserve"> built-in python method for list handling. I have used it to remove the instance of that card in shuffled</w:t>
+      </w:r>
+      <w:r>
+        <w:rPr>
+          <w:rFonts w:asciiTheme="majorHAnsi" w:eastAsia="Cambria Math" w:hAnsiTheme="majorHAnsi"/>
+          <w:lang w:eastAsia="ja-JP"/>
+        </w:rPr>
+        <w:t xml:space="preserve"> </w:t>
+      </w:r>
+      <w:r>
+        <w:rPr>
+          <w:rFonts w:asciiTheme="majorHAnsi" w:eastAsia="Cambria Math" w:hAnsiTheme="majorHAnsi"/>
+          <w:lang w:eastAsia="ja-JP"/>
+        </w:rPr>
+        <w:t>Deck which should replicate the physical deck of cards that the user has remaining.</w:t>
+      </w:r>
+      <w:r>
+        <w:rPr>
+          <w:rFonts w:asciiTheme="majorHAnsi" w:eastAsia="Cambria Math" w:hAnsiTheme="majorHAnsi"/>
+          <w:lang w:eastAsia="ja-JP"/>
+        </w:rPr>
+        <w:t xml:space="preserve"> This is why</w:t>
+      </w:r>
+      <w:r>
+        <w:rPr>
+          <w:rFonts w:asciiTheme="majorHAnsi" w:eastAsia="Cambria Math" w:hAnsiTheme="majorHAnsi"/>
+          <w:lang w:eastAsia="ja-JP"/>
+        </w:rPr>
+        <w:t xml:space="preserve"> the shuffled</w:t>
+      </w:r>
+      <w:r>
+        <w:rPr>
+          <w:rFonts w:asciiTheme="majorHAnsi" w:eastAsia="Cambria Math" w:hAnsiTheme="majorHAnsi"/>
+          <w:lang w:eastAsia="ja-JP"/>
+        </w:rPr>
+        <w:t xml:space="preserve"> </w:t>
+      </w:r>
+      <w:r>
+        <w:rPr>
+          <w:rFonts w:asciiTheme="majorHAnsi" w:eastAsia="Cambria Math" w:hAnsiTheme="majorHAnsi"/>
+          <w:lang w:eastAsia="ja-JP"/>
+        </w:rPr>
+        <w:t>Cards</w:t>
       </w:r>
       <w:r>
         <w:rPr>
@@ -19024,7 +19953,23 @@
           <w:rFonts w:asciiTheme="majorHAnsi" w:eastAsia="Cambria Math" w:hAnsiTheme="majorHAnsi"/>
           <w:lang w:eastAsia="ja-JP"/>
         </w:rPr>
-        <w:t>It also adds the card to the players possession in the program. “player.append(card)”</w:t>
+        <w:t>It also adds the card to the players possession in the program. “</w:t>
+      </w:r>
+      <w:proofErr w:type="gramStart"/>
+      <w:r>
+        <w:rPr>
+          <w:rFonts w:asciiTheme="majorHAnsi" w:eastAsia="Cambria Math" w:hAnsiTheme="majorHAnsi"/>
+          <w:lang w:eastAsia="ja-JP"/>
+        </w:rPr>
+        <w:t>player.append</w:t>
+      </w:r>
+      <w:proofErr w:type="gramEnd"/>
+      <w:r>
+        <w:rPr>
+          <w:rFonts w:asciiTheme="majorHAnsi" w:eastAsia="Cambria Math" w:hAnsiTheme="majorHAnsi"/>
+          <w:lang w:eastAsia="ja-JP"/>
+        </w:rPr>
+        <w:t>(card)”</w:t>
       </w:r>
     </w:p>
     <w:p>
@@ -19070,14 +20015,63 @@
           <w:lang w:eastAsia="ja-JP"/>
         </w:rPr>
       </w:pPr>
-    </w:p>
-    <w:p>
-      <w:pPr>
+      <w:r>
         <w:rPr>
           <w:rFonts w:asciiTheme="majorHAnsi" w:eastAsia="Cambria Math" w:hAnsiTheme="majorHAnsi"/>
           <w:lang w:eastAsia="ja-JP"/>
         </w:rPr>
-      </w:pPr>
+        <w:lastRenderedPageBreak/>
+        <w:drawing>
+          <wp:inline distT="0" distB="0" distL="0" distR="0" wp14:anchorId="01CD7229" wp14:editId="4352A7F8">
+            <wp:extent cx="5731510" cy="4104005"/>
+            <wp:effectExtent l="0" t="0" r="2540" b="0"/>
+            <wp:docPr id="10552948" name="Picture 1" descr="A screen shot of a computer&#10;&#10;AI-generated content may be incorrect."/>
+            <wp:cNvGraphicFramePr>
+              <a:graphicFrameLocks xmlns:a="http://schemas.openxmlformats.org/drawingml/2006/main" noChangeAspect="1"/>
+            </wp:cNvGraphicFramePr>
+            <a:graphic xmlns:a="http://schemas.openxmlformats.org/drawingml/2006/main">
+              <a:graphicData uri="http://schemas.openxmlformats.org/drawingml/2006/picture">
+                <pic:pic xmlns:pic="http://schemas.openxmlformats.org/drawingml/2006/picture">
+                  <pic:nvPicPr>
+                    <pic:cNvPr id="10552948" name="Picture 1" descr="A screen shot of a computer&#10;&#10;AI-generated content may be incorrect."/>
+                    <pic:cNvPicPr/>
+                  </pic:nvPicPr>
+                  <pic:blipFill>
+                    <a:blip r:embed="rId54"/>
+                    <a:stretch>
+                      <a:fillRect/>
+                    </a:stretch>
+                  </pic:blipFill>
+                  <pic:spPr>
+                    <a:xfrm>
+                      <a:off x="0" y="0"/>
+                      <a:ext cx="5731510" cy="4104005"/>
+                    </a:xfrm>
+                    <a:prstGeom prst="rect">
+                      <a:avLst/>
+                    </a:prstGeom>
+                  </pic:spPr>
+                </pic:pic>
+              </a:graphicData>
+            </a:graphic>
+          </wp:inline>
+        </w:drawing>
+      </w:r>
+    </w:p>
+    <w:p>
+      <w:pPr>
+        <w:rPr>
+          <w:rFonts w:asciiTheme="majorHAnsi" w:eastAsia="Cambria Math" w:hAnsiTheme="majorHAnsi"/>
+          <w:lang w:eastAsia="ja-JP"/>
+        </w:rPr>
+      </w:pPr>
+      <w:r>
+        <w:rPr>
+          <w:rFonts w:asciiTheme="majorHAnsi" w:eastAsia="Cambria Math" w:hAnsiTheme="majorHAnsi"/>
+          <w:lang w:eastAsia="ja-JP"/>
+        </w:rPr>
+        <w:t>Error trying to turn Ac into integer</w:t>
+      </w:r>
       <w:r>
         <w:rPr>
           <w:rFonts w:asciiTheme="majorHAnsi" w:eastAsia="Cambria Math" w:hAnsiTheme="majorHAnsi"/>
@@ -19221,8 +20215,13 @@
           </w:tcPr>
           <w:p>
             <w:r>
-              <w:t>1.1.a</w:t>
-            </w:r>
+              <w:t>1.</w:t>
+            </w:r>
+            <w:proofErr w:type="gramStart"/>
+            <w:r>
+              <w:t>1.a</w:t>
+            </w:r>
+            <w:proofErr w:type="gramEnd"/>
           </w:p>
         </w:tc>
         <w:tc>
@@ -19285,8 +20284,13 @@
           </w:tcPr>
           <w:p>
             <w:r>
-              <w:t>1.1.b</w:t>
-            </w:r>
+              <w:t>1.</w:t>
+            </w:r>
+            <w:proofErr w:type="gramStart"/>
+            <w:r>
+              <w:t>1.b</w:t>
+            </w:r>
+            <w:proofErr w:type="gramEnd"/>
           </w:p>
         </w:tc>
         <w:tc>
@@ -19413,8 +20417,13 @@
           </w:tcPr>
           <w:p>
             <w:r>
-              <w:t>1.2.a</w:t>
-            </w:r>
+              <w:t>1.</w:t>
+            </w:r>
+            <w:proofErr w:type="gramStart"/>
+            <w:r>
+              <w:t>2.a</w:t>
+            </w:r>
+            <w:proofErr w:type="gramEnd"/>
           </w:p>
         </w:tc>
         <w:tc>
@@ -19477,8 +20486,13 @@
           </w:tcPr>
           <w:p>
             <w:r>
-              <w:t>1.2.b</w:t>
-            </w:r>
+              <w:t>1.</w:t>
+            </w:r>
+            <w:proofErr w:type="gramStart"/>
+            <w:r>
+              <w:t>2.b</w:t>
+            </w:r>
+            <w:proofErr w:type="gramEnd"/>
           </w:p>
         </w:tc>
         <w:tc>
@@ -19586,11 +20600,16 @@
               <w:t>H</w:t>
             </w:r>
             <w:r>
-              <w:t>","KiD"</w:t>
+              <w:t>","KiD</w:t>
+            </w:r>
+            <w:proofErr w:type="gramStart"/>
+            <w:r>
+              <w:t>"</w:t>
             </w:r>
             <w:r>
               <w:t>,etc</w:t>
             </w:r>
+            <w:proofErr w:type="gramEnd"/>
           </w:p>
         </w:tc>
         <w:tc>
@@ -19619,8 +20638,21 @@
               </w:rPr>
               <w:t>–</w:t>
             </w:r>
-            <w:r>
-              <w:t xml:space="preserve">10,J,Q,K}, Suit </w:t>
+            <w:proofErr w:type="gramStart"/>
+            <w:r>
+              <w:t>10,J</w:t>
+            </w:r>
+            <w:proofErr w:type="gramEnd"/>
+            <w:r>
+              <w:t>,</w:t>
+            </w:r>
+            <w:proofErr w:type="gramStart"/>
+            <w:r>
+              <w:t>Q,K</w:t>
+            </w:r>
+            <w:proofErr w:type="gramEnd"/>
+            <w:r>
+              <w:t xml:space="preserve">}, Suit </w:t>
             </w:r>
             <w:r>
               <w:rPr>
@@ -19629,7 +20661,23 @@
               <w:t>∈</w:t>
             </w:r>
             <w:r>
-              <w:t xml:space="preserve"> {S,H,D,C}</w:t>
+              <w:t xml:space="preserve"> {</w:t>
+            </w:r>
+            <w:proofErr w:type="gramStart"/>
+            <w:r>
+              <w:t>S,H</w:t>
+            </w:r>
+            <w:proofErr w:type="gramEnd"/>
+            <w:r>
+              <w:t>,</w:t>
+            </w:r>
+            <w:proofErr w:type="gramStart"/>
+            <w:r>
+              <w:t>D,C</w:t>
+            </w:r>
+            <w:proofErr w:type="gramEnd"/>
+            <w:r>
+              <w:t>}</w:t>
             </w:r>
           </w:p>
         </w:tc>
@@ -19653,8 +20701,13 @@
           </w:tcPr>
           <w:p>
             <w:r>
-              <w:t>1.2.d</w:t>
-            </w:r>
+              <w:t>1.</w:t>
+            </w:r>
+            <w:proofErr w:type="gramStart"/>
+            <w:r>
+              <w:t>2.d</w:t>
+            </w:r>
+            <w:proofErr w:type="gramEnd"/>
           </w:p>
         </w:tc>
         <w:tc>
@@ -19683,7 +20736,23 @@
           </w:tcPr>
           <w:p>
             <w:r>
-              <w:t>Call ShuffleCards() then compare to original</w:t>
+              <w:t xml:space="preserve">Call </w:t>
+            </w:r>
+            <w:proofErr w:type="gramStart"/>
+            <w:r>
+              <w:t>ShuffleCards(</w:t>
+            </w:r>
+            <w:proofErr w:type="gramEnd"/>
+            <w:r>
+              <w:t xml:space="preserve">) then </w:t>
+            </w:r>
+            <w:proofErr w:type="gramStart"/>
+            <w:r>
+              <w:t>compare</w:t>
+            </w:r>
+            <w:proofErr w:type="gramEnd"/>
+            <w:r>
+              <w:t xml:space="preserve"> to original</w:t>
             </w:r>
           </w:p>
         </w:tc>
@@ -19735,8 +20804,13 @@
           </w:tcPr>
           <w:p>
             <w:r>
-              <w:t>1.3.a</w:t>
-            </w:r>
+              <w:t>1.</w:t>
+            </w:r>
+            <w:proofErr w:type="gramStart"/>
+            <w:r>
+              <w:t>3.a</w:t>
+            </w:r>
+            <w:proofErr w:type="gramEnd"/>
           </w:p>
         </w:tc>
         <w:tc>
@@ -19775,7 +20849,15 @@
           </w:tcPr>
           <w:p>
             <w:r>
-              <w:t>Player1  length +1, deck length –1</w:t>
+              <w:t>Player</w:t>
+            </w:r>
+            <w:proofErr w:type="gramStart"/>
+            <w:r>
+              <w:t>1  length</w:t>
+            </w:r>
+            <w:proofErr w:type="gramEnd"/>
+            <w:r>
+              <w:t xml:space="preserve"> +1, deck length –1</w:t>
             </w:r>
           </w:p>
         </w:tc>
@@ -20052,10 +21134,18 @@
           </w:tcPr>
           <w:p>
             <w:r>
-              <w:t>DealCards(p1,"three") or DealCards(p1,</w:t>
-            </w:r>
-            <w:r>
-              <w:t>-3</w:t>
+              <w:t>DealCards(p1,"three") or DealCards(p</w:t>
+            </w:r>
+            <w:proofErr w:type="gramStart"/>
+            <w:r>
+              <w:t>1,</w:t>
+            </w:r>
+            <w:r>
+              <w:t>-</w:t>
+            </w:r>
+            <w:proofErr w:type="gramEnd"/>
+            <w:r>
+              <w:t>3</w:t>
             </w:r>
             <w:r>
               <w:t>)</w:t>
@@ -20162,8 +21252,13 @@
           </w:tcPr>
           <w:p>
             <w:r>
-              <w:t>1.2.post</w:t>
-            </w:r>
+              <w:t>1.</w:t>
+            </w:r>
+            <w:proofErr w:type="gramStart"/>
+            <w:r>
+              <w:t>2.post</w:t>
+            </w:r>
+            <w:proofErr w:type="gramEnd"/>
           </w:p>
         </w:tc>
         <w:tc>
@@ -20194,6 +21289,7 @@
             <w:r>
               <w:t xml:space="preserve">Run </w:t>
             </w:r>
+            <w:proofErr w:type="gramStart"/>
             <w:r>
               <w:t>S</w:t>
             </w:r>
@@ -20201,7 +21297,11 @@
               <w:t>huffle</w:t>
             </w:r>
             <w:r>
-              <w:t>Cards()</w:t>
+              <w:t>Cards(</w:t>
+            </w:r>
+            <w:proofErr w:type="gramEnd"/>
+            <w:r>
+              <w:t>)</w:t>
             </w:r>
             <w:r>
               <w:t xml:space="preserve"> 100×</w:t>
@@ -20226,7 +21326,15 @@
           </w:tcPr>
           <w:p>
             <w:r>
-              <w:t>No duplicates within a deck, the greater majority of shuffled decks must be unique</w:t>
+              <w:t xml:space="preserve">No duplicates within a deck, </w:t>
+            </w:r>
+            <w:proofErr w:type="gramStart"/>
+            <w:r>
+              <w:t>the greater majority of</w:t>
+            </w:r>
+            <w:proofErr w:type="gramEnd"/>
+            <w:r>
+              <w:t xml:space="preserve"> shuffled decks must be unique</w:t>
             </w:r>
           </w:p>
         </w:tc>
@@ -21723,6 +22831,7 @@
   <w:style w:type="character" w:default="1" w:styleId="DefaultParagraphFont">
     <w:name w:val="Default Paragraph Font"/>
     <w:uiPriority w:val="1"/>
+    <w:semiHidden/>
     <w:unhideWhenUsed/>
   </w:style>
   <w:style w:type="table" w:default="1" w:styleId="TableNormal">
@@ -22526,6 +23635,7 @@
     <w:rsid w:val="002D4F81"/>
     <w:rsid w:val="0037623B"/>
     <w:rsid w:val="00382615"/>
+    <w:rsid w:val="00390AE9"/>
     <w:rsid w:val="003D0EAB"/>
     <w:rsid w:val="004066FD"/>
     <w:rsid w:val="00411D24"/>
@@ -22545,6 +23655,7 @@
     <w:rsid w:val="00976FB9"/>
     <w:rsid w:val="009F088F"/>
     <w:rsid w:val="009F4CEE"/>
+    <w:rsid w:val="00A00D18"/>
     <w:rsid w:val="00A05E69"/>
     <w:rsid w:val="00A64ACB"/>
     <w:rsid w:val="00AB09B4"/>
@@ -22555,6 +23666,7 @@
     <w:rsid w:val="00C61F39"/>
     <w:rsid w:val="00C75F18"/>
     <w:rsid w:val="00D06CC1"/>
+    <w:rsid w:val="00D95A21"/>
     <w:rsid w:val="00E35D3A"/>
     <w:rsid w:val="00E41B1D"/>
     <w:rsid w:val="00E64FA2"/>

</xml_diff>

<commit_message>
ccomputer sci lesson push
</commit_message>
<xml_diff>
--- a/The Cards Collective.docx
+++ b/The Cards Collective.docx
@@ -16388,10 +16388,7 @@
               <w:t>2d lists</w:t>
             </w:r>
             <w:r>
-              <w:t xml:space="preserve"> holding data to be changed and used by different subroutines of lots of different things </w:t>
-            </w:r>
-            <w:r>
-              <w:t>for dealer</w:t>
+              <w:t xml:space="preserve"> holding data to be changed and used by different subroutines of lots of different things for dealer</w:t>
             </w:r>
           </w:p>
         </w:tc>
@@ -16505,13 +16502,7 @@
               </w:rPr>
             </w:pPr>
             <w:r>
-              <w:t xml:space="preserve">index of </w:t>
-            </w:r>
-            <w:r>
-              <w:t xml:space="preserve">playerXUser in </w:t>
-            </w:r>
-            <w:r>
-              <w:t>playerX to make code more readable</w:t>
+              <w:t>index of playerXUser in playerX to make code more readable</w:t>
             </w:r>
           </w:p>
         </w:tc>
@@ -16565,13 +16556,7 @@
               <w:jc w:val="center"/>
             </w:pPr>
             <w:r>
-              <w:t xml:space="preserve">index of </w:t>
-            </w:r>
-            <w:r>
-              <w:t xml:space="preserve">playerXCurrency in playerX </w:t>
-            </w:r>
-            <w:r>
-              <w:t>to make code more readable</w:t>
+              <w:t>index of playerXCurrency in playerX to make code more readable</w:t>
             </w:r>
           </w:p>
         </w:tc>
@@ -16625,16 +16610,7 @@
               <w:jc w:val="center"/>
             </w:pPr>
             <w:r>
-              <w:t>I</w:t>
-            </w:r>
-            <w:r>
-              <w:t xml:space="preserve">ndex of </w:t>
-            </w:r>
-            <w:r>
-              <w:t xml:space="preserve">playerXCards in </w:t>
-            </w:r>
-            <w:r>
-              <w:t>playerX to make code more readable</w:t>
+              <w:t>Index of playerXCards in playerX to make code more readable</w:t>
             </w:r>
           </w:p>
         </w:tc>
@@ -16689,13 +16665,7 @@
               <w:jc w:val="center"/>
             </w:pPr>
             <w:r>
-              <w:t>Index of playerX</w:t>
-            </w:r>
-            <w:r>
-              <w:t>Result</w:t>
-            </w:r>
-            <w:r>
-              <w:t xml:space="preserve"> in playerX to make code more readable</w:t>
+              <w:t>Index of playerXResult in playerX to make code more readable</w:t>
             </w:r>
           </w:p>
         </w:tc>
@@ -17309,10 +17279,7 @@
               <w:t>playerCards,</w:t>
             </w:r>
             <w:r>
-              <w:t>nCards</w:t>
-            </w:r>
-            <w:r>
-              <w:t>)</w:t>
+              <w:t>nCards)</w:t>
             </w:r>
           </w:p>
         </w:tc>
@@ -17344,10 +17311,7 @@
               <w:t xml:space="preserve"> cards</w:t>
             </w:r>
             <w:r>
-              <w:t xml:space="preserve"> in the list shuffledCards into player</w:t>
-            </w:r>
-            <w:r>
-              <w:t>Cards and removes those cards from shuffledCards</w:t>
+              <w:t xml:space="preserve"> in the list shuffledCards into playerCards and removes those cards from shuffledCards</w:t>
             </w:r>
           </w:p>
         </w:tc>
@@ -17375,13 +17339,7 @@
               <w:jc w:val="center"/>
             </w:pPr>
             <w:r>
-              <w:t>CardIntegration(</w:t>
-            </w:r>
-            <w:r>
-              <w:t>playerCards,nCards</w:t>
-            </w:r>
-            <w:r>
-              <w:t>)</w:t>
+              <w:t>CardIntegration(playerCards,nCards)</w:t>
             </w:r>
           </w:p>
         </w:tc>
@@ -17407,13 +17365,7 @@
               <w:jc w:val="center"/>
             </w:pPr>
             <w:r>
-              <w:t xml:space="preserve">Moves </w:t>
-            </w:r>
-            <w:r>
-              <w:t xml:space="preserve">inputted card from user </w:t>
-            </w:r>
-            <w:r>
-              <w:t>in the list shuffledCards into playerCards and removes those cards from shuffledCards</w:t>
+              <w:t>Moves inputted card from user in the list shuffledCards into playerCards and removes those cards from shuffledCards</w:t>
             </w:r>
           </w:p>
         </w:tc>
@@ -17648,10 +17600,7 @@
               <w:t xml:space="preserve">Holds cards assigned to </w:t>
             </w:r>
             <w:r>
-              <w:t>dealer</w:t>
-            </w:r>
-            <w:r>
-              <w:t xml:space="preserve"> and reset to [] at the start of each round</w:t>
+              <w:t>dealer and reset to [] at the start of each round</w:t>
             </w:r>
           </w:p>
         </w:tc>
@@ -20416,13 +20365,13 @@
         <w:tblLook w:val="04A0" w:firstRow="1" w:lastRow="0" w:firstColumn="1" w:lastColumn="0" w:noHBand="0" w:noVBand="1"/>
       </w:tblPr>
       <w:tblGrid>
-        <w:gridCol w:w="5665"/>
-        <w:gridCol w:w="3351"/>
+        <w:gridCol w:w="5896"/>
+        <w:gridCol w:w="3120"/>
       </w:tblGrid>
       <w:tr>
         <w:tc>
           <w:tcPr>
-            <w:tcW w:w="5665" w:type="dxa"/>
+            <w:tcW w:w="5896" w:type="dxa"/>
           </w:tcPr>
           <w:p>
             <w:r>
@@ -20432,7 +20381,7 @@
         </w:tc>
         <w:tc>
           <w:tcPr>
-            <w:tcW w:w="3351" w:type="dxa"/>
+            <w:tcW w:w="3120" w:type="dxa"/>
           </w:tcPr>
           <w:p/>
         </w:tc>
@@ -20440,7 +20389,7 @@
       <w:tr>
         <w:tc>
           <w:tcPr>
-            <w:tcW w:w="5665" w:type="dxa"/>
+            <w:tcW w:w="5896" w:type="dxa"/>
           </w:tcPr>
           <w:p>
             <w:r>
@@ -20449,7 +20398,7 @@
                 <w:lang w:eastAsia="en-GB"/>
               </w:rPr>
               <w:drawing>
-                <wp:inline distT="0" distB="0" distL="0" distR="0" wp14:anchorId="174E0343" wp14:editId="47513461">
+                <wp:inline distT="0" distB="0" distL="0" distR="0" wp14:anchorId="174E0343" wp14:editId="0982ED6E">
                   <wp:extent cx="2944994" cy="1211283"/>
                   <wp:effectExtent l="0" t="0" r="8255" b="8255"/>
                   <wp:docPr id="1909004241" name="Picture 1"/>
@@ -20580,7 +20529,7 @@
         </w:tc>
         <w:tc>
           <w:tcPr>
-            <w:tcW w:w="3351" w:type="dxa"/>
+            <w:tcW w:w="3120" w:type="dxa"/>
           </w:tcPr>
           <w:p>
             <w:r>
@@ -20601,7 +20550,11 @@
           <w:p/>
           <w:p>
             <w:r>
-              <w:t xml:space="preserve">I altered the formatting and arrangement making it more logical such that index 0 is ace index can be seen </w:t>
+              <w:t xml:space="preserve">I altered the formatting and arrangement making it more logical such that index 0 is </w:t>
+            </w:r>
+            <w:r>
+              <w:lastRenderedPageBreak/>
+              <w:t xml:space="preserve">ace index can be seen </w:t>
             </w:r>
             <w:r>
               <w:t>in the 3rd screenshot</w:t>
@@ -20612,7 +20565,7 @@
       <w:tr>
         <w:tc>
           <w:tcPr>
-            <w:tcW w:w="5665" w:type="dxa"/>
+            <w:tcW w:w="5896" w:type="dxa"/>
           </w:tcPr>
           <w:p>
             <w:r>
@@ -20702,7 +20655,7 @@
         </w:tc>
         <w:tc>
           <w:tcPr>
-            <w:tcW w:w="3351" w:type="dxa"/>
+            <w:tcW w:w="3120" w:type="dxa"/>
           </w:tcPr>
           <w:p>
             <w:r>
@@ -20759,7 +20712,11 @@
               </w:numPr>
             </w:pPr>
             <w:r>
-              <w:t xml:space="preserve">I changed the numbers such as 1 to “01S” instead of “1S” etc which solves this problem </w:t>
+              <w:t xml:space="preserve">I changed the numbers such as 1 to </w:t>
+            </w:r>
+            <w:r>
+              <w:lastRenderedPageBreak/>
+              <w:t xml:space="preserve">“01S” instead of “1S” etc which solves this problem </w:t>
             </w:r>
           </w:p>
           <w:p>
@@ -20773,7 +20730,7 @@
       <w:tr>
         <w:tc>
           <w:tcPr>
-            <w:tcW w:w="5665" w:type="dxa"/>
+            <w:tcW w:w="5896" w:type="dxa"/>
           </w:tcPr>
           <w:p>
             <w:r>
@@ -20822,7 +20779,7 @@
         </w:tc>
         <w:tc>
           <w:tcPr>
-            <w:tcW w:w="3351" w:type="dxa"/>
+            <w:tcW w:w="3120" w:type="dxa"/>
           </w:tcPr>
           <w:p>
             <w:r>
@@ -20837,7 +20794,7 @@
       <w:tr>
         <w:tc>
           <w:tcPr>
-            <w:tcW w:w="5665" w:type="dxa"/>
+            <w:tcW w:w="5896" w:type="dxa"/>
           </w:tcPr>
           <w:p>
             <w:r>
@@ -20886,7 +20843,7 @@
         </w:tc>
         <w:tc>
           <w:tcPr>
-            <w:tcW w:w="3351" w:type="dxa"/>
+            <w:tcW w:w="3120" w:type="dxa"/>
           </w:tcPr>
           <w:p>
             <w:pPr>
@@ -20909,7 +20866,7 @@
       <w:tr>
         <w:tc>
           <w:tcPr>
-            <w:tcW w:w="5665" w:type="dxa"/>
+            <w:tcW w:w="5896" w:type="dxa"/>
           </w:tcPr>
           <w:p>
             <w:r>
@@ -20919,7 +20876,7 @@
         </w:tc>
         <w:tc>
           <w:tcPr>
-            <w:tcW w:w="3351" w:type="dxa"/>
+            <w:tcW w:w="3120" w:type="dxa"/>
           </w:tcPr>
           <w:p/>
         </w:tc>
@@ -20927,7 +20884,7 @@
       <w:tr>
         <w:tc>
           <w:tcPr>
-            <w:tcW w:w="5665" w:type="dxa"/>
+            <w:tcW w:w="5896" w:type="dxa"/>
           </w:tcPr>
           <w:p>
             <w:r>
@@ -20976,7 +20933,7 @@
         </w:tc>
         <w:tc>
           <w:tcPr>
-            <w:tcW w:w="3351" w:type="dxa"/>
+            <w:tcW w:w="3120" w:type="dxa"/>
           </w:tcPr>
           <w:p>
             <w:pPr>
@@ -21010,7 +20967,15 @@
                 <w:rFonts w:asciiTheme="majorHAnsi" w:eastAsia="Cambria Math" w:hAnsiTheme="majorHAnsi"/>
                 <w:lang w:eastAsia="ja-JP"/>
               </w:rPr>
-              <w:t>random.shuffle() is a built-in method in the random module of python. I have decided to do this as it makes the code much more readable and saves me time coding a bare bone shuffling algorithm</w:t>
+              <w:t xml:space="preserve">random.shuffle() is a built-in method in the random module of python. I have decided to do this as it makes </w:t>
+            </w:r>
+            <w:r>
+              <w:rPr>
+                <w:rFonts w:asciiTheme="majorHAnsi" w:eastAsia="Cambria Math" w:hAnsiTheme="majorHAnsi"/>
+                <w:lang w:eastAsia="ja-JP"/>
+              </w:rPr>
+              <w:lastRenderedPageBreak/>
+              <w:t>the code much more readable and saves me time coding a bare bone shuffling algorithm</w:t>
             </w:r>
           </w:p>
           <w:p>
@@ -21030,15 +20995,7 @@
                 <w:rFonts w:asciiTheme="majorHAnsi" w:eastAsia="Cambria Math" w:hAnsiTheme="majorHAnsi"/>
                 <w:lang w:eastAsia="ja-JP"/>
               </w:rPr>
-              <w:t xml:space="preserve">Treating the shuffled cards with a queue like </w:t>
-            </w:r>
-            <w:r>
-              <w:rPr>
-                <w:rFonts w:asciiTheme="majorHAnsi" w:eastAsia="Cambria Math" w:hAnsiTheme="majorHAnsi"/>
-                <w:lang w:eastAsia="ja-JP"/>
-              </w:rPr>
-              <w:lastRenderedPageBreak/>
-              <w:t xml:space="preserve">fashion using pointers head and tail where cards will be handed out from the front(head). The tail has no use as of this time but I have instantiated a variable for it for the common standard with a head comes a tail. </w:t>
+              <w:t xml:space="preserve">Treating the shuffled cards with a queue like fashion using pointers head and tail where cards will be handed out from the front(head). The tail has no use as of this time but I have instantiated a variable for it for the common standard with a head comes a tail. </w:t>
             </w:r>
           </w:p>
           <w:p>
@@ -21067,18 +21024,17 @@
       <w:tr>
         <w:tc>
           <w:tcPr>
-            <w:tcW w:w="5665" w:type="dxa"/>
-          </w:tcPr>
-          <w:p>
-            <w:r>
-              <w:lastRenderedPageBreak/>
+            <w:tcW w:w="5896" w:type="dxa"/>
+          </w:tcPr>
+          <w:p>
+            <w:r>
               <w:t>Card dealing</w:t>
             </w:r>
           </w:p>
         </w:tc>
         <w:tc>
           <w:tcPr>
-            <w:tcW w:w="3351" w:type="dxa"/>
+            <w:tcW w:w="3120" w:type="dxa"/>
           </w:tcPr>
           <w:p/>
         </w:tc>
@@ -21086,7 +21042,7 @@
       <w:tr>
         <w:tc>
           <w:tcPr>
-            <w:tcW w:w="5665" w:type="dxa"/>
+            <w:tcW w:w="5896" w:type="dxa"/>
           </w:tcPr>
           <w:p>
             <w:r>
@@ -21095,6 +21051,7 @@
                 <w:noProof/>
                 <w:lang w:eastAsia="en-GB"/>
               </w:rPr>
+              <w:lastRenderedPageBreak/>
               <w:drawing>
                 <wp:inline distT="0" distB="0" distL="0" distR="0" wp14:anchorId="34E39FED" wp14:editId="0DA96373">
                   <wp:extent cx="2858730" cy="1626920"/>
@@ -21177,7 +21134,7 @@
         </w:tc>
         <w:tc>
           <w:tcPr>
-            <w:tcW w:w="3351" w:type="dxa"/>
+            <w:tcW w:w="3120" w:type="dxa"/>
           </w:tcPr>
           <w:p>
             <w:pPr>
@@ -21284,7 +21241,6 @@
                 <w:rFonts w:asciiTheme="majorHAnsi" w:eastAsia="Cambria Math" w:hAnsiTheme="majorHAnsi"/>
                 <w:lang w:eastAsia="ja-JP"/>
               </w:rPr>
-              <w:lastRenderedPageBreak/>
               <w:t>The card is added to the playerCard list</w:t>
             </w:r>
           </w:p>
@@ -21314,7 +21270,7 @@
       <w:tr>
         <w:tc>
           <w:tcPr>
-            <w:tcW w:w="5665" w:type="dxa"/>
+            <w:tcW w:w="5896" w:type="dxa"/>
           </w:tcPr>
           <w:p>
             <w:r>
@@ -21373,7 +21329,7 @@
         </w:tc>
         <w:tc>
           <w:tcPr>
-            <w:tcW w:w="3351" w:type="dxa"/>
+            <w:tcW w:w="3120" w:type="dxa"/>
           </w:tcPr>
           <w:p>
             <w:pPr>
@@ -21484,7 +21440,7 @@
         </w:trPr>
         <w:tc>
           <w:tcPr>
-            <w:tcW w:w="5665" w:type="dxa"/>
+            <w:tcW w:w="5896" w:type="dxa"/>
           </w:tcPr>
           <w:p>
             <w:pPr>
@@ -21685,7 +21641,7 @@
         </w:tc>
         <w:tc>
           <w:tcPr>
-            <w:tcW w:w="3351" w:type="dxa"/>
+            <w:tcW w:w="3120" w:type="dxa"/>
           </w:tcPr>
           <w:p>
             <w:pPr>
@@ -22071,7 +22027,7 @@
       <w:tr>
         <w:tc>
           <w:tcPr>
-            <w:tcW w:w="5665" w:type="dxa"/>
+            <w:tcW w:w="5896" w:type="dxa"/>
           </w:tcPr>
           <w:p>
             <w:pPr>
@@ -22081,11 +22037,20 @@
                 <w:lang w:eastAsia="en-GB"/>
               </w:rPr>
             </w:pPr>
-          </w:p>
-        </w:tc>
-        <w:tc>
-          <w:tcPr>
-            <w:tcW w:w="3351" w:type="dxa"/>
+            <w:r>
+              <w:rPr>
+                <w:rFonts w:asciiTheme="majorHAnsi" w:eastAsia="Cambria Math" w:hAnsiTheme="majorHAnsi"/>
+                <w:noProof/>
+                <w:lang w:eastAsia="en-GB"/>
+              </w:rPr>
+              <w:lastRenderedPageBreak/>
+              <w:t>Card Integration</w:t>
+            </w:r>
+          </w:p>
+        </w:tc>
+        <w:tc>
+          <w:tcPr>
+            <w:tcW w:w="3120" w:type="dxa"/>
           </w:tcPr>
           <w:p>
             <w:pPr>
@@ -22100,7 +22065,7 @@
       <w:tr>
         <w:tc>
           <w:tcPr>
-            <w:tcW w:w="5665" w:type="dxa"/>
+            <w:tcW w:w="5896" w:type="dxa"/>
           </w:tcPr>
           <w:p>
             <w:pPr>
@@ -22156,7 +22121,7 @@
         </w:tc>
         <w:tc>
           <w:tcPr>
-            <w:tcW w:w="3351" w:type="dxa"/>
+            <w:tcW w:w="3120" w:type="dxa"/>
           </w:tcPr>
           <w:p>
             <w:pPr>
@@ -22281,7 +22246,7 @@
       <w:tr>
         <w:tc>
           <w:tcPr>
-            <w:tcW w:w="5665" w:type="dxa"/>
+            <w:tcW w:w="5896" w:type="dxa"/>
           </w:tcPr>
           <w:p>
             <w:pPr>
@@ -22338,7 +22303,7 @@
         </w:tc>
         <w:tc>
           <w:tcPr>
-            <w:tcW w:w="3351" w:type="dxa"/>
+            <w:tcW w:w="3120" w:type="dxa"/>
           </w:tcPr>
           <w:p>
             <w:pPr>
@@ -22368,7 +22333,7 @@
       <w:tr>
         <w:tc>
           <w:tcPr>
-            <w:tcW w:w="5665" w:type="dxa"/>
+            <w:tcW w:w="5896" w:type="dxa"/>
           </w:tcPr>
           <w:p>
             <w:pPr>
@@ -22390,7 +22355,7 @@
         </w:tc>
         <w:tc>
           <w:tcPr>
-            <w:tcW w:w="3351" w:type="dxa"/>
+            <w:tcW w:w="3120" w:type="dxa"/>
           </w:tcPr>
           <w:p>
             <w:pPr>
@@ -22405,7 +22370,7 @@
       <w:tr>
         <w:tc>
           <w:tcPr>
-            <w:tcW w:w="5665" w:type="dxa"/>
+            <w:tcW w:w="5896" w:type="dxa"/>
           </w:tcPr>
           <w:p>
             <w:pPr>
@@ -22490,7 +22455,7 @@
         </w:tc>
         <w:tc>
           <w:tcPr>
-            <w:tcW w:w="3351" w:type="dxa"/>
+            <w:tcW w:w="3120" w:type="dxa"/>
           </w:tcPr>
           <w:p>
             <w:pPr>
@@ -22536,7 +22501,7 @@
       <w:tr>
         <w:tc>
           <w:tcPr>
-            <w:tcW w:w="5665" w:type="dxa"/>
+            <w:tcW w:w="5896" w:type="dxa"/>
           </w:tcPr>
           <w:p>
             <w:pPr>
@@ -22553,7 +22518,7 @@
                 <w:lang w:eastAsia="en-GB"/>
               </w:rPr>
               <w:drawing>
-                <wp:anchor distT="0" distB="0" distL="114300" distR="114300" simplePos="0" relativeHeight="251674624" behindDoc="0" locked="0" layoutInCell="1" allowOverlap="1" wp14:anchorId="4497E234" wp14:editId="2F3CB750">
+                <wp:anchor distT="0" distB="0" distL="114300" distR="114300" simplePos="0" relativeHeight="251674624" behindDoc="0" locked="0" layoutInCell="1" allowOverlap="1" wp14:anchorId="4497E234" wp14:editId="56F82A7D">
                   <wp:simplePos x="0" y="0"/>
                   <wp:positionH relativeFrom="column">
                     <wp:posOffset>-60325</wp:posOffset>
@@ -22621,7 +22586,7 @@
         </w:tc>
         <w:tc>
           <w:tcPr>
-            <w:tcW w:w="3351" w:type="dxa"/>
+            <w:tcW w:w="3120" w:type="dxa"/>
           </w:tcPr>
           <w:p>
             <w:pPr>
@@ -22643,7 +22608,7 @@
       <w:tr>
         <w:tc>
           <w:tcPr>
-            <w:tcW w:w="5665" w:type="dxa"/>
+            <w:tcW w:w="5896" w:type="dxa"/>
           </w:tcPr>
           <w:p>
             <w:pPr>
@@ -22720,7 +22685,7 @@
         </w:tc>
         <w:tc>
           <w:tcPr>
-            <w:tcW w:w="3351" w:type="dxa"/>
+            <w:tcW w:w="3120" w:type="dxa"/>
           </w:tcPr>
           <w:p>
             <w:pPr>
@@ -22772,7 +22737,7 @@
       <w:tr>
         <w:tc>
           <w:tcPr>
-            <w:tcW w:w="5665" w:type="dxa"/>
+            <w:tcW w:w="5896" w:type="dxa"/>
           </w:tcPr>
           <w:p>
             <w:pPr>
@@ -22782,11 +22747,19 @@
                 <w:lang w:eastAsia="en-GB"/>
               </w:rPr>
             </w:pPr>
-          </w:p>
-        </w:tc>
-        <w:tc>
-          <w:tcPr>
-            <w:tcW w:w="3351" w:type="dxa"/>
+            <w:r>
+              <w:rPr>
+                <w:rFonts w:asciiTheme="majorHAnsi" w:eastAsia="Cambria Math" w:hAnsiTheme="majorHAnsi"/>
+                <w:noProof/>
+                <w:lang w:eastAsia="en-GB"/>
+              </w:rPr>
+              <w:t>Player variables</w:t>
+            </w:r>
+          </w:p>
+        </w:tc>
+        <w:tc>
+          <w:tcPr>
+            <w:tcW w:w="3120" w:type="dxa"/>
           </w:tcPr>
           <w:p>
             <w:pPr>
@@ -22801,7 +22774,7 @@
       <w:tr>
         <w:tc>
           <w:tcPr>
-            <w:tcW w:w="5665" w:type="dxa"/>
+            <w:tcW w:w="5896" w:type="dxa"/>
           </w:tcPr>
           <w:p>
             <w:pPr>
@@ -22811,11 +22784,837 @@
                 <w:lang w:eastAsia="en-GB"/>
               </w:rPr>
             </w:pPr>
-          </w:p>
-        </w:tc>
-        <w:tc>
-          <w:tcPr>
-            <w:tcW w:w="3351" w:type="dxa"/>
+            <w:r>
+              <w:rPr>
+                <w:rFonts w:asciiTheme="majorHAnsi" w:eastAsia="Cambria Math" w:hAnsiTheme="majorHAnsi"/>
+                <w:noProof/>
+                <w:lang w:eastAsia="en-GB"/>
+              </w:rPr>
+              <w:lastRenderedPageBreak/>
+              <w:drawing>
+                <wp:inline distT="0" distB="0" distL="0" distR="0" wp14:anchorId="4D918AB0" wp14:editId="02935429">
+                  <wp:extent cx="3607344" cy="4144489"/>
+                  <wp:effectExtent l="0" t="0" r="0" b="8890"/>
+                  <wp:docPr id="1673064495" name="Picture 1"/>
+                  <wp:cNvGraphicFramePr>
+                    <a:graphicFrameLocks xmlns:a="http://schemas.openxmlformats.org/drawingml/2006/main" noChangeAspect="1"/>
+                  </wp:cNvGraphicFramePr>
+                  <a:graphic xmlns:a="http://schemas.openxmlformats.org/drawingml/2006/main">
+                    <a:graphicData uri="http://schemas.openxmlformats.org/drawingml/2006/picture">
+                      <pic:pic xmlns:pic="http://schemas.openxmlformats.org/drawingml/2006/picture">
+                        <pic:nvPicPr>
+                          <pic:cNvPr id="1673064495" name=""/>
+                          <pic:cNvPicPr/>
+                        </pic:nvPicPr>
+                        <pic:blipFill>
+                          <a:blip r:embed="rId58"/>
+                          <a:stretch>
+                            <a:fillRect/>
+                          </a:stretch>
+                        </pic:blipFill>
+                        <pic:spPr>
+                          <a:xfrm>
+                            <a:off x="0" y="0"/>
+                            <a:ext cx="3617997" cy="4156728"/>
+                          </a:xfrm>
+                          <a:prstGeom prst="rect">
+                            <a:avLst/>
+                          </a:prstGeom>
+                        </pic:spPr>
+                      </pic:pic>
+                    </a:graphicData>
+                  </a:graphic>
+                </wp:inline>
+              </w:drawing>
+            </w:r>
+          </w:p>
+        </w:tc>
+        <w:tc>
+          <w:tcPr>
+            <w:tcW w:w="3120" w:type="dxa"/>
+          </w:tcPr>
+          <w:p>
+            <w:pPr>
+              <w:rPr>
+                <w:rFonts w:asciiTheme="majorHAnsi" w:eastAsia="Cambria Math" w:hAnsiTheme="majorHAnsi"/>
+                <w:lang w:eastAsia="ja-JP"/>
+              </w:rPr>
+            </w:pPr>
+            <w:r>
+              <w:rPr>
+                <w:rFonts w:asciiTheme="majorHAnsi" w:eastAsia="Cambria Math" w:hAnsiTheme="majorHAnsi"/>
+                <w:lang w:eastAsia="ja-JP"/>
+              </w:rPr>
+              <w:t>I created these nested lists all within players</w:t>
+            </w:r>
+            <w:r>
+              <w:rPr>
+                <w:rFonts w:asciiTheme="majorHAnsi" w:eastAsia="Cambria Math" w:hAnsiTheme="majorHAnsi"/>
+                <w:lang w:eastAsia="ja-JP"/>
+              </w:rPr>
+              <w:t xml:space="preserve"> list and dealer list</w:t>
+            </w:r>
+            <w:r>
+              <w:rPr>
+                <w:rFonts w:asciiTheme="majorHAnsi" w:eastAsia="Cambria Math" w:hAnsiTheme="majorHAnsi"/>
+                <w:lang w:eastAsia="ja-JP"/>
+              </w:rPr>
+              <w:t xml:space="preserve"> and I have </w:t>
+            </w:r>
+            <w:r>
+              <w:rPr>
+                <w:rFonts w:asciiTheme="majorHAnsi" w:eastAsia="Cambria Math" w:hAnsiTheme="majorHAnsi"/>
+                <w:lang w:eastAsia="ja-JP"/>
+              </w:rPr>
+              <w:t>attempted</w:t>
+            </w:r>
+            <w:r>
+              <w:rPr>
+                <w:rFonts w:asciiTheme="majorHAnsi" w:eastAsia="Cambria Math" w:hAnsiTheme="majorHAnsi"/>
+                <w:lang w:eastAsia="ja-JP"/>
+              </w:rPr>
+              <w:t xml:space="preserve"> to make a commented visu</w:t>
+            </w:r>
+            <w:r>
+              <w:rPr>
+                <w:rFonts w:asciiTheme="majorHAnsi" w:eastAsia="Cambria Math" w:hAnsiTheme="majorHAnsi"/>
+                <w:lang w:eastAsia="ja-JP"/>
+              </w:rPr>
+              <w:t>a</w:t>
+            </w:r>
+            <w:r>
+              <w:rPr>
+                <w:rFonts w:asciiTheme="majorHAnsi" w:eastAsia="Cambria Math" w:hAnsiTheme="majorHAnsi"/>
+                <w:lang w:eastAsia="ja-JP"/>
+              </w:rPr>
+              <w:t xml:space="preserve">lisation to make it easier to understand and comprehend what </w:t>
+            </w:r>
+            <w:r>
+              <w:rPr>
+                <w:rFonts w:asciiTheme="majorHAnsi" w:eastAsia="Cambria Math" w:hAnsiTheme="majorHAnsi"/>
+                <w:lang w:eastAsia="ja-JP"/>
+              </w:rPr>
+              <w:t>blocks of code hold what data and what classes will be accessing them</w:t>
+            </w:r>
+            <w:r>
+              <w:rPr>
+                <w:rFonts w:asciiTheme="majorHAnsi" w:eastAsia="Cambria Math" w:hAnsiTheme="majorHAnsi"/>
+                <w:lang w:eastAsia="ja-JP"/>
+              </w:rPr>
+              <w:t>.</w:t>
+            </w:r>
+            <w:r>
+              <w:rPr>
+                <w:rFonts w:asciiTheme="majorHAnsi" w:eastAsia="Cambria Math" w:hAnsiTheme="majorHAnsi"/>
+                <w:lang w:eastAsia="ja-JP"/>
+              </w:rPr>
+              <w:t xml:space="preserve"> I was planning on making a bunch of separate lists or making a Class Player </w:t>
+            </w:r>
+            <w:r>
+              <w:rPr>
+                <w:rFonts w:asciiTheme="majorHAnsi" w:eastAsia="Cambria Math" w:hAnsiTheme="majorHAnsi"/>
+                <w:lang w:eastAsia="ja-JP"/>
+              </w:rPr>
+              <w:t>and having to mess with inheritance which can over complicate the code compared to simpler</w:t>
+            </w:r>
+            <w:r>
+              <w:rPr>
+                <w:rFonts w:asciiTheme="majorHAnsi" w:eastAsia="Cambria Math" w:hAnsiTheme="majorHAnsi"/>
+                <w:lang w:eastAsia="ja-JP"/>
+              </w:rPr>
+              <w:t xml:space="preserve"> nested list statements this is much simpler and easier to adapt into all the other</w:t>
+            </w:r>
+            <w:r>
+              <w:rPr>
+                <w:rFonts w:asciiTheme="majorHAnsi" w:eastAsia="Cambria Math" w:hAnsiTheme="majorHAnsi"/>
+                <w:lang w:eastAsia="ja-JP"/>
+              </w:rPr>
+              <w:t xml:space="preserve"> subroutines.</w:t>
+            </w:r>
+            <w:r>
+              <w:rPr>
+                <w:rFonts w:asciiTheme="majorHAnsi" w:eastAsia="Cambria Math" w:hAnsiTheme="majorHAnsi"/>
+                <w:lang w:eastAsia="ja-JP"/>
+              </w:rPr>
+              <w:t xml:space="preserve"> </w:t>
+            </w:r>
+          </w:p>
+          <w:p>
+            <w:pPr>
+              <w:rPr>
+                <w:rFonts w:asciiTheme="majorHAnsi" w:eastAsia="Cambria Math" w:hAnsiTheme="majorHAnsi"/>
+                <w:lang w:eastAsia="ja-JP"/>
+              </w:rPr>
+            </w:pPr>
+            <w:r>
+              <w:rPr>
+                <w:rFonts w:asciiTheme="majorHAnsi" w:eastAsia="Cambria Math" w:hAnsiTheme="majorHAnsi"/>
+                <w:lang w:eastAsia="ja-JP"/>
+              </w:rPr>
+              <w:t xml:space="preserve"> </w:t>
+            </w:r>
+          </w:p>
+        </w:tc>
+      </w:tr>
+      <w:tr>
+        <w:tc>
+          <w:tcPr>
+            <w:tcW w:w="5896" w:type="dxa"/>
+          </w:tcPr>
+          <w:p>
+            <w:pPr>
+              <w:rPr>
+                <w:rFonts w:asciiTheme="majorHAnsi" w:eastAsia="Cambria Math" w:hAnsiTheme="majorHAnsi"/>
+                <w:noProof/>
+                <w:lang w:eastAsia="en-GB"/>
+              </w:rPr>
+            </w:pPr>
+          </w:p>
+        </w:tc>
+        <w:tc>
+          <w:tcPr>
+            <w:tcW w:w="3120" w:type="dxa"/>
+          </w:tcPr>
+          <w:p>
+            <w:pPr>
+              <w:rPr>
+                <w:rFonts w:asciiTheme="majorHAnsi" w:eastAsia="Cambria Math" w:hAnsiTheme="majorHAnsi"/>
+                <w:lang w:eastAsia="ja-JP"/>
+              </w:rPr>
+            </w:pPr>
+          </w:p>
+        </w:tc>
+      </w:tr>
+      <w:tr>
+        <w:tc>
+          <w:tcPr>
+            <w:tcW w:w="5896" w:type="dxa"/>
+          </w:tcPr>
+          <w:p>
+            <w:pPr>
+              <w:rPr>
+                <w:rFonts w:asciiTheme="majorHAnsi" w:eastAsia="Cambria Math" w:hAnsiTheme="majorHAnsi"/>
+                <w:lang w:eastAsia="ja-JP"/>
+              </w:rPr>
+            </w:pPr>
+            <w:r>
+              <w:rPr>
+                <w:rFonts w:asciiTheme="majorHAnsi" w:eastAsia="Cambria Math" w:hAnsiTheme="majorHAnsi"/>
+                <w:lang w:eastAsia="ja-JP"/>
+              </w:rPr>
+              <w:t>Naming conventions:</w:t>
+            </w:r>
+          </w:p>
+          <w:p>
+            <w:r>
+              <w:t># variables = camelCase</w:t>
+            </w:r>
+            <w:r>
+              <w:br/>
+              <w:t># parameters = camelCase</w:t>
+            </w:r>
+            <w:r>
+              <w:br/>
+              <w:t># bool variables = is</w:t>
+            </w:r>
+            <w:r>
+              <w:t>C</w:t>
+            </w:r>
+            <w:r>
+              <w:t>amelCase</w:t>
+            </w:r>
+            <w:r>
+              <w:br/>
+              <w:t># constants = UPPERCASE</w:t>
+            </w:r>
+          </w:p>
+          <w:p>
+            <w:r>
+              <w:t># constant pointers = _UPPERCASE</w:t>
+            </w:r>
+            <w:r>
+              <w:br/>
+              <w:t># subroutines/functions</w:t>
+            </w:r>
+            <w:r>
+              <w:t>/procedures</w:t>
+            </w:r>
+            <w:r>
+              <w:t xml:space="preserve"> = PascalCase</w:t>
+            </w:r>
+          </w:p>
+          <w:p>
+            <w:pPr>
+              <w:rPr>
+                <w:rFonts w:asciiTheme="majorHAnsi" w:eastAsia="Cambria Math" w:hAnsiTheme="majorHAnsi"/>
+                <w:noProof/>
+                <w:lang w:eastAsia="en-GB"/>
+              </w:rPr>
+            </w:pPr>
+          </w:p>
+        </w:tc>
+        <w:tc>
+          <w:tcPr>
+            <w:tcW w:w="3120" w:type="dxa"/>
+          </w:tcPr>
+          <w:p>
+            <w:pPr>
+              <w:rPr>
+                <w:rFonts w:asciiTheme="majorHAnsi" w:eastAsia="Cambria Math" w:hAnsiTheme="majorHAnsi"/>
+                <w:lang w:eastAsia="ja-JP"/>
+              </w:rPr>
+            </w:pPr>
+            <w:r>
+              <w:rPr>
+                <w:rFonts w:asciiTheme="majorHAnsi" w:eastAsia="Cambria Math" w:hAnsiTheme="majorHAnsi"/>
+                <w:noProof/>
+                <w:lang w:eastAsia="en-GB"/>
+              </w:rPr>
+              <w:t>I changed the naming conventions for all the code that has been produced so my code can stay consistent throughout</w:t>
+            </w:r>
+          </w:p>
+        </w:tc>
+      </w:tr>
+      <w:tr>
+        <w:tc>
+          <w:tcPr>
+            <w:tcW w:w="5896" w:type="dxa"/>
+          </w:tcPr>
+          <w:p>
+            <w:pPr>
+              <w:rPr>
+                <w:rFonts w:asciiTheme="majorHAnsi" w:eastAsia="Cambria Math" w:hAnsiTheme="majorHAnsi"/>
+                <w:noProof/>
+                <w:lang w:eastAsia="en-GB"/>
+              </w:rPr>
+            </w:pPr>
+          </w:p>
+        </w:tc>
+        <w:tc>
+          <w:tcPr>
+            <w:tcW w:w="3120" w:type="dxa"/>
+          </w:tcPr>
+          <w:p>
+            <w:pPr>
+              <w:rPr>
+                <w:rFonts w:asciiTheme="majorHAnsi" w:eastAsia="Cambria Math" w:hAnsiTheme="majorHAnsi"/>
+                <w:lang w:eastAsia="ja-JP"/>
+              </w:rPr>
+            </w:pPr>
+          </w:p>
+        </w:tc>
+      </w:tr>
+      <w:tr>
+        <w:tc>
+          <w:tcPr>
+            <w:tcW w:w="5896" w:type="dxa"/>
+          </w:tcPr>
+          <w:p>
+            <w:pPr>
+              <w:rPr>
+                <w:rFonts w:asciiTheme="majorHAnsi" w:eastAsia="Cambria Math" w:hAnsiTheme="majorHAnsi"/>
+                <w:noProof/>
+                <w:lang w:eastAsia="en-GB"/>
+              </w:rPr>
+            </w:pPr>
+            <w:r>
+              <w:rPr>
+                <w:rFonts w:asciiTheme="majorHAnsi" w:eastAsia="Cambria Math" w:hAnsiTheme="majorHAnsi"/>
+                <w:noProof/>
+                <w:lang w:eastAsia="en-GB"/>
+              </w:rPr>
+              <w:drawing>
+                <wp:inline distT="0" distB="0" distL="0" distR="0" wp14:anchorId="2AA1A56F" wp14:editId="2F948292">
+                  <wp:extent cx="3588589" cy="2415802"/>
+                  <wp:effectExtent l="0" t="0" r="0" b="3810"/>
+                  <wp:docPr id="784211526" name="Picture 1"/>
+                  <wp:cNvGraphicFramePr>
+                    <a:graphicFrameLocks xmlns:a="http://schemas.openxmlformats.org/drawingml/2006/main" noChangeAspect="1"/>
+                  </wp:cNvGraphicFramePr>
+                  <a:graphic xmlns:a="http://schemas.openxmlformats.org/drawingml/2006/main">
+                    <a:graphicData uri="http://schemas.openxmlformats.org/drawingml/2006/picture">
+                      <pic:pic xmlns:pic="http://schemas.openxmlformats.org/drawingml/2006/picture">
+                        <pic:nvPicPr>
+                          <pic:cNvPr id="784211526" name=""/>
+                          <pic:cNvPicPr/>
+                        </pic:nvPicPr>
+                        <pic:blipFill>
+                          <a:blip r:embed="rId59"/>
+                          <a:stretch>
+                            <a:fillRect/>
+                          </a:stretch>
+                        </pic:blipFill>
+                        <pic:spPr>
+                          <a:xfrm>
+                            <a:off x="0" y="0"/>
+                            <a:ext cx="3622332" cy="2438517"/>
+                          </a:xfrm>
+                          <a:prstGeom prst="rect">
+                            <a:avLst/>
+                          </a:prstGeom>
+                        </pic:spPr>
+                      </pic:pic>
+                    </a:graphicData>
+                  </a:graphic>
+                </wp:inline>
+              </w:drawing>
+            </w:r>
+          </w:p>
+        </w:tc>
+        <w:tc>
+          <w:tcPr>
+            <w:tcW w:w="3120" w:type="dxa"/>
+          </w:tcPr>
+          <w:p>
+            <w:pPr>
+              <w:rPr>
+                <w:rFonts w:asciiTheme="majorHAnsi" w:eastAsia="Cambria Math" w:hAnsiTheme="majorHAnsi"/>
+                <w:lang w:eastAsia="ja-JP"/>
+              </w:rPr>
+            </w:pPr>
+            <w:r>
+              <w:rPr>
+                <w:rFonts w:asciiTheme="majorHAnsi" w:eastAsia="Cambria Math" w:hAnsiTheme="majorHAnsi"/>
+                <w:lang w:eastAsia="ja-JP"/>
+              </w:rPr>
+              <w:t xml:space="preserve">Made a visualisation for the code and I have changed variable names across all screenshots to follow the naming convention mentioned above </w:t>
+            </w:r>
+          </w:p>
+        </w:tc>
+      </w:tr>
+      <w:tr>
+        <w:tc>
+          <w:tcPr>
+            <w:tcW w:w="5896" w:type="dxa"/>
+          </w:tcPr>
+          <w:p>
+            <w:pPr>
+              <w:rPr>
+                <w:rFonts w:asciiTheme="majorHAnsi" w:eastAsia="Cambria Math" w:hAnsiTheme="majorHAnsi"/>
+                <w:noProof/>
+                <w:lang w:eastAsia="en-GB"/>
+              </w:rPr>
+            </w:pPr>
+            <w:r>
+              <w:rPr>
+                <w:rFonts w:asciiTheme="majorHAnsi" w:eastAsia="Cambria Math" w:hAnsiTheme="majorHAnsi"/>
+                <w:noProof/>
+                <w:lang w:eastAsia="en-GB"/>
+              </w:rPr>
+              <w:lastRenderedPageBreak/>
+              <w:drawing>
+                <wp:inline distT="0" distB="0" distL="0" distR="0" wp14:anchorId="1B3F53BC" wp14:editId="6ABF364D">
+                  <wp:extent cx="3312544" cy="2729536"/>
+                  <wp:effectExtent l="0" t="0" r="2540" b="0"/>
+                  <wp:docPr id="1916998856" name="Picture 1"/>
+                  <wp:cNvGraphicFramePr>
+                    <a:graphicFrameLocks xmlns:a="http://schemas.openxmlformats.org/drawingml/2006/main" noChangeAspect="1"/>
+                  </wp:cNvGraphicFramePr>
+                  <a:graphic xmlns:a="http://schemas.openxmlformats.org/drawingml/2006/main">
+                    <a:graphicData uri="http://schemas.openxmlformats.org/drawingml/2006/picture">
+                      <pic:pic xmlns:pic="http://schemas.openxmlformats.org/drawingml/2006/picture">
+                        <pic:nvPicPr>
+                          <pic:cNvPr id="1916998856" name=""/>
+                          <pic:cNvPicPr/>
+                        </pic:nvPicPr>
+                        <pic:blipFill>
+                          <a:blip r:embed="rId60"/>
+                          <a:stretch>
+                            <a:fillRect/>
+                          </a:stretch>
+                        </pic:blipFill>
+                        <pic:spPr>
+                          <a:xfrm>
+                            <a:off x="0" y="0"/>
+                            <a:ext cx="3321200" cy="2736669"/>
+                          </a:xfrm>
+                          <a:prstGeom prst="rect">
+                            <a:avLst/>
+                          </a:prstGeom>
+                        </pic:spPr>
+                      </pic:pic>
+                    </a:graphicData>
+                  </a:graphic>
+                </wp:inline>
+              </w:drawing>
+            </w:r>
+          </w:p>
+        </w:tc>
+        <w:tc>
+          <w:tcPr>
+            <w:tcW w:w="3120" w:type="dxa"/>
+          </w:tcPr>
+          <w:p>
+            <w:pPr>
+              <w:rPr>
+                <w:rFonts w:asciiTheme="majorHAnsi" w:eastAsia="Cambria Math" w:hAnsiTheme="majorHAnsi"/>
+                <w:lang w:eastAsia="ja-JP"/>
+              </w:rPr>
+            </w:pPr>
+          </w:p>
+        </w:tc>
+      </w:tr>
+      <w:tr>
+        <w:tc>
+          <w:tcPr>
+            <w:tcW w:w="5896" w:type="dxa"/>
+          </w:tcPr>
+          <w:p>
+            <w:pPr>
+              <w:rPr>
+                <w:rFonts w:asciiTheme="majorHAnsi" w:eastAsia="Cambria Math" w:hAnsiTheme="majorHAnsi"/>
+                <w:noProof/>
+                <w:lang w:eastAsia="en-GB"/>
+              </w:rPr>
+            </w:pPr>
+          </w:p>
+        </w:tc>
+        <w:tc>
+          <w:tcPr>
+            <w:tcW w:w="3120" w:type="dxa"/>
+          </w:tcPr>
+          <w:p>
+            <w:pPr>
+              <w:rPr>
+                <w:rFonts w:asciiTheme="majorHAnsi" w:eastAsia="Cambria Math" w:hAnsiTheme="majorHAnsi"/>
+                <w:lang w:eastAsia="ja-JP"/>
+              </w:rPr>
+            </w:pPr>
+          </w:p>
+        </w:tc>
+      </w:tr>
+      <w:tr>
+        <w:tc>
+          <w:tcPr>
+            <w:tcW w:w="5896" w:type="dxa"/>
+          </w:tcPr>
+          <w:p>
+            <w:pPr>
+              <w:rPr>
+                <w:rFonts w:asciiTheme="majorHAnsi" w:eastAsia="Cambria Math" w:hAnsiTheme="majorHAnsi"/>
+                <w:noProof/>
+                <w:lang w:eastAsia="en-GB"/>
+              </w:rPr>
+            </w:pPr>
+            <w:r>
+              <w:rPr>
+                <w:rFonts w:asciiTheme="majorHAnsi" w:eastAsia="Cambria Math" w:hAnsiTheme="majorHAnsi"/>
+                <w:noProof/>
+                <w:lang w:eastAsia="en-GB"/>
+              </w:rPr>
+              <w:drawing>
+                <wp:inline distT="0" distB="0" distL="0" distR="0" wp14:anchorId="1C40BD63" wp14:editId="4F4262E3">
+                  <wp:extent cx="3545457" cy="2679146"/>
+                  <wp:effectExtent l="0" t="0" r="0" b="6985"/>
+                  <wp:docPr id="1032904316" name="Picture 1"/>
+                  <wp:cNvGraphicFramePr>
+                    <a:graphicFrameLocks xmlns:a="http://schemas.openxmlformats.org/drawingml/2006/main" noChangeAspect="1"/>
+                  </wp:cNvGraphicFramePr>
+                  <a:graphic xmlns:a="http://schemas.openxmlformats.org/drawingml/2006/main">
+                    <a:graphicData uri="http://schemas.openxmlformats.org/drawingml/2006/picture">
+                      <pic:pic xmlns:pic="http://schemas.openxmlformats.org/drawingml/2006/picture">
+                        <pic:nvPicPr>
+                          <pic:cNvPr id="1032904316" name=""/>
+                          <pic:cNvPicPr/>
+                        </pic:nvPicPr>
+                        <pic:blipFill>
+                          <a:blip r:embed="rId61"/>
+                          <a:stretch>
+                            <a:fillRect/>
+                          </a:stretch>
+                        </pic:blipFill>
+                        <pic:spPr>
+                          <a:xfrm>
+                            <a:off x="0" y="0"/>
+                            <a:ext cx="3554212" cy="2685761"/>
+                          </a:xfrm>
+                          <a:prstGeom prst="rect">
+                            <a:avLst/>
+                          </a:prstGeom>
+                        </pic:spPr>
+                      </pic:pic>
+                    </a:graphicData>
+                  </a:graphic>
+                </wp:inline>
+              </w:drawing>
+            </w:r>
+          </w:p>
+        </w:tc>
+        <w:tc>
+          <w:tcPr>
+            <w:tcW w:w="3120" w:type="dxa"/>
+          </w:tcPr>
+          <w:p>
+            <w:pPr>
+              <w:rPr>
+                <w:rFonts w:asciiTheme="majorHAnsi" w:eastAsia="Cambria Math" w:hAnsiTheme="majorHAnsi"/>
+                <w:lang w:eastAsia="ja-JP"/>
+              </w:rPr>
+            </w:pPr>
+          </w:p>
+        </w:tc>
+      </w:tr>
+      <w:tr>
+        <w:tc>
+          <w:tcPr>
+            <w:tcW w:w="5896" w:type="dxa"/>
+          </w:tcPr>
+          <w:p>
+            <w:pPr>
+              <w:rPr>
+                <w:rFonts w:asciiTheme="majorHAnsi" w:eastAsia="Cambria Math" w:hAnsiTheme="majorHAnsi"/>
+                <w:noProof/>
+                <w:lang w:eastAsia="en-GB"/>
+              </w:rPr>
+            </w:pPr>
+          </w:p>
+        </w:tc>
+        <w:tc>
+          <w:tcPr>
+            <w:tcW w:w="3120" w:type="dxa"/>
+          </w:tcPr>
+          <w:p>
+            <w:pPr>
+              <w:rPr>
+                <w:rFonts w:asciiTheme="majorHAnsi" w:eastAsia="Cambria Math" w:hAnsiTheme="majorHAnsi"/>
+                <w:lang w:eastAsia="ja-JP"/>
+              </w:rPr>
+            </w:pPr>
+          </w:p>
+        </w:tc>
+      </w:tr>
+      <w:tr>
+        <w:tc>
+          <w:tcPr>
+            <w:tcW w:w="5896" w:type="dxa"/>
+          </w:tcPr>
+          <w:p>
+            <w:pPr>
+              <w:rPr>
+                <w:rFonts w:asciiTheme="majorHAnsi" w:eastAsia="Cambria Math" w:hAnsiTheme="majorHAnsi"/>
+                <w:noProof/>
+                <w:lang w:eastAsia="en-GB"/>
+              </w:rPr>
+            </w:pPr>
+            <w:r>
+              <w:rPr>
+                <w:rFonts w:asciiTheme="majorHAnsi" w:eastAsia="Cambria Math" w:hAnsiTheme="majorHAnsi"/>
+                <w:noProof/>
+                <w:lang w:eastAsia="en-GB"/>
+              </w:rPr>
+              <w:drawing>
+                <wp:inline distT="0" distB="0" distL="0" distR="0" wp14:anchorId="725B575B" wp14:editId="35333169">
+                  <wp:extent cx="2791215" cy="2010056"/>
+                  <wp:effectExtent l="0" t="0" r="9525" b="9525"/>
+                  <wp:docPr id="370938586" name="Picture 1"/>
+                  <wp:cNvGraphicFramePr>
+                    <a:graphicFrameLocks xmlns:a="http://schemas.openxmlformats.org/drawingml/2006/main" noChangeAspect="1"/>
+                  </wp:cNvGraphicFramePr>
+                  <a:graphic xmlns:a="http://schemas.openxmlformats.org/drawingml/2006/main">
+                    <a:graphicData uri="http://schemas.openxmlformats.org/drawingml/2006/picture">
+                      <pic:pic xmlns:pic="http://schemas.openxmlformats.org/drawingml/2006/picture">
+                        <pic:nvPicPr>
+                          <pic:cNvPr id="370938586" name=""/>
+                          <pic:cNvPicPr/>
+                        </pic:nvPicPr>
+                        <pic:blipFill>
+                          <a:blip r:embed="rId62"/>
+                          <a:stretch>
+                            <a:fillRect/>
+                          </a:stretch>
+                        </pic:blipFill>
+                        <pic:spPr>
+                          <a:xfrm>
+                            <a:off x="0" y="0"/>
+                            <a:ext cx="2791215" cy="2010056"/>
+                          </a:xfrm>
+                          <a:prstGeom prst="rect">
+                            <a:avLst/>
+                          </a:prstGeom>
+                        </pic:spPr>
+                      </pic:pic>
+                    </a:graphicData>
+                  </a:graphic>
+                </wp:inline>
+              </w:drawing>
+            </w:r>
+          </w:p>
+        </w:tc>
+        <w:tc>
+          <w:tcPr>
+            <w:tcW w:w="3120" w:type="dxa"/>
+          </w:tcPr>
+          <w:p>
+            <w:pPr>
+              <w:rPr>
+                <w:rFonts w:asciiTheme="majorHAnsi" w:eastAsia="Cambria Math" w:hAnsiTheme="majorHAnsi"/>
+                <w:lang w:eastAsia="ja-JP"/>
+              </w:rPr>
+            </w:pPr>
+          </w:p>
+        </w:tc>
+      </w:tr>
+      <w:tr>
+        <w:tc>
+          <w:tcPr>
+            <w:tcW w:w="5896" w:type="dxa"/>
+          </w:tcPr>
+          <w:p>
+            <w:pPr>
+              <w:rPr>
+                <w:rFonts w:asciiTheme="majorHAnsi" w:eastAsia="Cambria Math" w:hAnsiTheme="majorHAnsi"/>
+                <w:noProof/>
+                <w:lang w:eastAsia="en-GB"/>
+              </w:rPr>
+            </w:pPr>
+          </w:p>
+        </w:tc>
+        <w:tc>
+          <w:tcPr>
+            <w:tcW w:w="3120" w:type="dxa"/>
+          </w:tcPr>
+          <w:p>
+            <w:pPr>
+              <w:rPr>
+                <w:rFonts w:asciiTheme="majorHAnsi" w:eastAsia="Cambria Math" w:hAnsiTheme="majorHAnsi"/>
+                <w:lang w:eastAsia="ja-JP"/>
+              </w:rPr>
+            </w:pPr>
+          </w:p>
+        </w:tc>
+      </w:tr>
+      <w:tr>
+        <w:tc>
+          <w:tcPr>
+            <w:tcW w:w="5896" w:type="dxa"/>
+          </w:tcPr>
+          <w:p>
+            <w:pPr>
+              <w:rPr>
+                <w:rFonts w:asciiTheme="majorHAnsi" w:eastAsia="Cambria Math" w:hAnsiTheme="majorHAnsi"/>
+                <w:noProof/>
+                <w:lang w:eastAsia="en-GB"/>
+              </w:rPr>
+            </w:pPr>
+            <w:r>
+              <w:rPr>
+                <w:rFonts w:asciiTheme="majorHAnsi" w:eastAsia="Cambria Math" w:hAnsiTheme="majorHAnsi"/>
+                <w:noProof/>
+                <w:lang w:eastAsia="en-GB"/>
+              </w:rPr>
+              <w:lastRenderedPageBreak/>
+              <w:drawing>
+                <wp:inline distT="0" distB="0" distL="0" distR="0" wp14:anchorId="25AE5AA1" wp14:editId="2CD79D0B">
+                  <wp:extent cx="3248478" cy="5020376"/>
+                  <wp:effectExtent l="0" t="0" r="9525" b="8890"/>
+                  <wp:docPr id="2115347685" name="Picture 1"/>
+                  <wp:cNvGraphicFramePr>
+                    <a:graphicFrameLocks xmlns:a="http://schemas.openxmlformats.org/drawingml/2006/main" noChangeAspect="1"/>
+                  </wp:cNvGraphicFramePr>
+                  <a:graphic xmlns:a="http://schemas.openxmlformats.org/drawingml/2006/main">
+                    <a:graphicData uri="http://schemas.openxmlformats.org/drawingml/2006/picture">
+                      <pic:pic xmlns:pic="http://schemas.openxmlformats.org/drawingml/2006/picture">
+                        <pic:nvPicPr>
+                          <pic:cNvPr id="2115347685" name=""/>
+                          <pic:cNvPicPr/>
+                        </pic:nvPicPr>
+                        <pic:blipFill>
+                          <a:blip r:embed="rId63"/>
+                          <a:stretch>
+                            <a:fillRect/>
+                          </a:stretch>
+                        </pic:blipFill>
+                        <pic:spPr>
+                          <a:xfrm>
+                            <a:off x="0" y="0"/>
+                            <a:ext cx="3248478" cy="5020376"/>
+                          </a:xfrm>
+                          <a:prstGeom prst="rect">
+                            <a:avLst/>
+                          </a:prstGeom>
+                        </pic:spPr>
+                      </pic:pic>
+                    </a:graphicData>
+                  </a:graphic>
+                </wp:inline>
+              </w:drawing>
+            </w:r>
+          </w:p>
+        </w:tc>
+        <w:tc>
+          <w:tcPr>
+            <w:tcW w:w="3120" w:type="dxa"/>
+          </w:tcPr>
+          <w:p>
+            <w:pPr>
+              <w:rPr>
+                <w:rFonts w:asciiTheme="majorHAnsi" w:eastAsia="Cambria Math" w:hAnsiTheme="majorHAnsi"/>
+                <w:lang w:eastAsia="ja-JP"/>
+              </w:rPr>
+            </w:pPr>
+          </w:p>
+        </w:tc>
+      </w:tr>
+      <w:tr>
+        <w:tc>
+          <w:tcPr>
+            <w:tcW w:w="5896" w:type="dxa"/>
+          </w:tcPr>
+          <w:p>
+            <w:pPr>
+              <w:rPr>
+                <w:rFonts w:asciiTheme="majorHAnsi" w:eastAsia="Cambria Math" w:hAnsiTheme="majorHAnsi"/>
+                <w:noProof/>
+                <w:lang w:eastAsia="en-GB"/>
+              </w:rPr>
+            </w:pPr>
+            <w:r>
+              <w:rPr>
+                <w:rFonts w:asciiTheme="majorHAnsi" w:eastAsia="Cambria Math" w:hAnsiTheme="majorHAnsi"/>
+                <w:noProof/>
+                <w:lang w:eastAsia="en-GB"/>
+              </w:rPr>
+              <w:drawing>
+                <wp:inline distT="0" distB="0" distL="0" distR="0" wp14:anchorId="693468B5" wp14:editId="1AA1C80A">
+                  <wp:extent cx="1724266" cy="695422"/>
+                  <wp:effectExtent l="0" t="0" r="9525" b="9525"/>
+                  <wp:docPr id="1461582450" name="Picture 1"/>
+                  <wp:cNvGraphicFramePr>
+                    <a:graphicFrameLocks xmlns:a="http://schemas.openxmlformats.org/drawingml/2006/main" noChangeAspect="1"/>
+                  </wp:cNvGraphicFramePr>
+                  <a:graphic xmlns:a="http://schemas.openxmlformats.org/drawingml/2006/main">
+                    <a:graphicData uri="http://schemas.openxmlformats.org/drawingml/2006/picture">
+                      <pic:pic xmlns:pic="http://schemas.openxmlformats.org/drawingml/2006/picture">
+                        <pic:nvPicPr>
+                          <pic:cNvPr id="1461582450" name=""/>
+                          <pic:cNvPicPr/>
+                        </pic:nvPicPr>
+                        <pic:blipFill>
+                          <a:blip r:embed="rId64"/>
+                          <a:stretch>
+                            <a:fillRect/>
+                          </a:stretch>
+                        </pic:blipFill>
+                        <pic:spPr>
+                          <a:xfrm>
+                            <a:off x="0" y="0"/>
+                            <a:ext cx="1724266" cy="695422"/>
+                          </a:xfrm>
+                          <a:prstGeom prst="rect">
+                            <a:avLst/>
+                          </a:prstGeom>
+                        </pic:spPr>
+                      </pic:pic>
+                    </a:graphicData>
+                  </a:graphic>
+                </wp:inline>
+              </w:drawing>
+            </w:r>
+          </w:p>
+        </w:tc>
+        <w:tc>
+          <w:tcPr>
+            <w:tcW w:w="3120" w:type="dxa"/>
           </w:tcPr>
           <w:p>
             <w:pPr>
@@ -24309,6 +25108,9 @@
           </w:tcPr>
           <w:p>
             <w:r>
+              <w:rPr>
+                <w:noProof/>
+              </w:rPr>
               <w:drawing>
                 <wp:inline distT="0" distB="0" distL="0" distR="0" wp14:anchorId="6AD2364E" wp14:editId="09FC40A7">
                   <wp:extent cx="3057098" cy="7095626"/>
@@ -24325,7 +25127,7 @@
                           <pic:cNvPicPr/>
                         </pic:nvPicPr>
                         <pic:blipFill>
-                          <a:blip r:embed="rId58"/>
+                          <a:blip r:embed="rId65"/>
                           <a:stretch>
                             <a:fillRect/>
                           </a:stretch>
@@ -24396,6 +25198,9 @@
           </w:tcPr>
           <w:p>
             <w:r>
+              <w:rPr>
+                <w:noProof/>
+              </w:rPr>
               <w:lastRenderedPageBreak/>
               <w:drawing>
                 <wp:inline distT="0" distB="0" distL="0" distR="0" wp14:anchorId="312B1C32" wp14:editId="5ABE7893">
@@ -24413,7 +25218,7 @@
                           <pic:cNvPicPr/>
                         </pic:nvPicPr>
                         <pic:blipFill>
-                          <a:blip r:embed="rId59"/>
+                          <a:blip r:embed="rId66"/>
                           <a:stretch>
                             <a:fillRect/>
                           </a:stretch>
@@ -24488,6 +25293,9 @@
           </w:tcPr>
           <w:p>
             <w:r>
+              <w:rPr>
+                <w:noProof/>
+              </w:rPr>
               <w:lastRenderedPageBreak/>
               <w:drawing>
                 <wp:inline distT="0" distB="0" distL="0" distR="0" wp14:anchorId="56369457" wp14:editId="177C4D3B">
@@ -24505,7 +25313,7 @@
                           <pic:cNvPicPr/>
                         </pic:nvPicPr>
                         <pic:blipFill>
-                          <a:blip r:embed="rId60"/>
+                          <a:blip r:embed="rId67"/>
                           <a:stretch>
                             <a:fillRect/>
                           </a:stretch>
@@ -24583,6 +25391,9 @@
           </w:tcPr>
           <w:p>
             <w:r>
+              <w:rPr>
+                <w:noProof/>
+              </w:rPr>
               <w:lastRenderedPageBreak/>
               <w:drawing>
                 <wp:inline distT="0" distB="0" distL="0" distR="0" wp14:anchorId="64B8FB74" wp14:editId="1BA62FA3">
@@ -24602,7 +25413,7 @@
                           </pic:cNvPicPr>
                         </pic:nvPicPr>
                         <pic:blipFill>
-                          <a:blip r:embed="rId61" cstate="print">
+                          <a:blip r:embed="rId68" cstate="print">
                             <a:extLst>
                               <a:ext uri="{28A0092B-C50C-407E-A947-70E740481C1C}">
                                 <a14:useLocalDpi xmlns:a14="http://schemas.microsoft.com/office/drawing/2010/main" val="0"/>
@@ -24647,6 +25458,9 @@
           </w:tcPr>
           <w:p>
             <w:r>
+              <w:rPr>
+                <w:noProof/>
+              </w:rPr>
               <w:lastRenderedPageBreak/>
               <w:drawing>
                 <wp:inline distT="0" distB="0" distL="0" distR="0" wp14:anchorId="56F93939" wp14:editId="321531F9">
@@ -24664,7 +25478,7 @@
                           <pic:cNvPicPr/>
                         </pic:nvPicPr>
                         <pic:blipFill>
-                          <a:blip r:embed="rId62"/>
+                          <a:blip r:embed="rId69"/>
                           <a:stretch>
                             <a:fillRect/>
                           </a:stretch>
@@ -24710,6 +25524,9 @@
           </w:tcPr>
           <w:p>
             <w:r>
+              <w:rPr>
+                <w:noProof/>
+              </w:rPr>
               <w:lastRenderedPageBreak/>
               <w:drawing>
                 <wp:inline distT="0" distB="0" distL="0" distR="0" wp14:anchorId="2A96177C" wp14:editId="5B0FCA69">
@@ -24727,7 +25544,7 @@
                           <pic:cNvPicPr/>
                         </pic:nvPicPr>
                         <pic:blipFill>
-                          <a:blip r:embed="rId63"/>
+                          <a:blip r:embed="rId70"/>
                           <a:stretch>
                             <a:fillRect/>
                           </a:stretch>
@@ -26959,6 +27776,7 @@
   <w:style w:type="character" w:default="1" w:styleId="DefaultParagraphFont">
     <w:name w:val="Default Paragraph Font"/>
     <w:uiPriority w:val="1"/>
+    <w:semiHidden/>
     <w:unhideWhenUsed/>
   </w:style>
   <w:style w:type="table" w:default="1" w:styleId="TableNormal">
@@ -27727,7 +28545,7 @@
     <w:charset w:val="00"/>
     <w:family w:val="swiss"/>
     <w:pitch w:val="variable"/>
-    <w:sig w:usb0="E4002EFF" w:usb1="C000247B" w:usb2="00000009" w:usb3="00000000" w:csb0="000001FF" w:csb1="00000000"/>
+    <w:sig w:usb0="E4002EFF" w:usb1="C200247B" w:usb2="00000009" w:usb3="00000000" w:csb0="000001FF" w:csb1="00000000"/>
   </w:font>
   <w:font w:name="Cambria Math">
     <w:panose1 w:val="02040503050406030204"/>
@@ -27769,6 +28587,7 @@
     <w:rsid w:val="004066FD"/>
     <w:rsid w:val="00411D24"/>
     <w:rsid w:val="00463C9C"/>
+    <w:rsid w:val="005428A6"/>
     <w:rsid w:val="005F6B07"/>
     <w:rsid w:val="00655191"/>
     <w:rsid w:val="00675867"/>
@@ -27784,6 +28603,7 @@
     <w:rsid w:val="009016D0"/>
     <w:rsid w:val="009452BB"/>
     <w:rsid w:val="00976FB9"/>
+    <w:rsid w:val="009A4D32"/>
     <w:rsid w:val="009F088F"/>
     <w:rsid w:val="009F4CEE"/>
     <w:rsid w:val="00A00D18"/>
@@ -27800,6 +28620,7 @@
     <w:rsid w:val="00C61F39"/>
     <w:rsid w:val="00C75F18"/>
     <w:rsid w:val="00C9254F"/>
+    <w:rsid w:val="00C977BE"/>
     <w:rsid w:val="00D06CC1"/>
     <w:rsid w:val="00D95A21"/>
     <w:rsid w:val="00DB2275"/>

</xml_diff>

<commit_message>
5th nov wednes lesson
</commit_message>
<xml_diff>
--- a/The Cards Collective.docx
+++ b/The Cards Collective.docx
@@ -20398,7 +20398,7 @@
                 <w:lang w:eastAsia="en-GB"/>
               </w:rPr>
               <w:drawing>
-                <wp:inline distT="0" distB="0" distL="0" distR="0" wp14:anchorId="174E0343" wp14:editId="0982ED6E">
+                <wp:inline distT="0" distB="0" distL="0" distR="0" wp14:anchorId="174E0343" wp14:editId="78E18985">
                   <wp:extent cx="2944994" cy="1211283"/>
                   <wp:effectExtent l="0" t="0" r="8255" b="8255"/>
                   <wp:docPr id="1909004241" name="Picture 1"/>
@@ -21028,6 +21028,7 @@
           </w:tcPr>
           <w:p>
             <w:r>
+              <w:lastRenderedPageBreak/>
               <w:t>Card dealing</w:t>
             </w:r>
           </w:p>
@@ -22518,7 +22519,7 @@
                 <w:lang w:eastAsia="en-GB"/>
               </w:rPr>
               <w:drawing>
-                <wp:anchor distT="0" distB="0" distL="114300" distR="114300" simplePos="0" relativeHeight="251674624" behindDoc="0" locked="0" layoutInCell="1" allowOverlap="1" wp14:anchorId="4497E234" wp14:editId="56F82A7D">
+                <wp:anchor distT="0" distB="0" distL="114300" distR="114300" simplePos="0" relativeHeight="251674624" behindDoc="0" locked="0" layoutInCell="1" allowOverlap="1" wp14:anchorId="4497E234" wp14:editId="207663DB">
                   <wp:simplePos x="0" y="0"/>
                   <wp:positionH relativeFrom="column">
                     <wp:posOffset>-60325</wp:posOffset>
@@ -25155,7 +25156,40 @@
           </w:tcPr>
           <w:p>
             <w:r>
-              <w:t>Blackjack ante subroutine explanation</w:t>
+              <w:t>This is the flowchart for the starting (ante) bet in blackjack.</w:t>
+            </w:r>
+          </w:p>
+          <w:p>
+            <w:r>
+              <w:t>It takes in two parameters players and dealersPot.</w:t>
+            </w:r>
+          </w:p>
+          <w:p/>
+          <w:p/>
+          <w:p/>
+          <w:p/>
+          <w:p/>
+          <w:p/>
+          <w:p>
+            <w:r>
+              <w:t xml:space="preserve">It loops through each player assigning the value to dealersPot in a seperate index for each player. This will be used later on to calculate the players winnings. </w:t>
+            </w:r>
+          </w:p>
+          <w:p/>
+          <w:p/>
+          <w:p/>
+          <w:p/>
+          <w:p>
+            <w:r>
+              <w:t xml:space="preserve">Here the ante bet is also removed from each players total currency. </w:t>
+            </w:r>
+          </w:p>
+          <w:p/>
+          <w:p/>
+          <w:p/>
+          <w:p>
+            <w:r>
+              <w:t>The subroutine is stops after assigning each bet to dealersPot and removing it from the each players currency.</w:t>
             </w:r>
           </w:p>
         </w:tc>
@@ -25246,9 +25280,28 @@
           </w:tcPr>
           <w:p>
             <w:r>
-              <w:t>Blackjack hit stand routine explanation</w:t>
-            </w:r>
-          </w:p>
+              <w:t>This subroutine is used to take in every players round input and takes in the parameter “players”.</w:t>
+            </w:r>
+          </w:p>
+          <w:p>
+            <w:r>
+              <w:t xml:space="preserve"> It loops through each player in accending order starting from player1.</w:t>
+            </w:r>
+          </w:p>
+          <w:p/>
+          <w:p>
+            <w:r>
+              <w:t>If the players input is stand their turn has ended and it will proceed to the next players turn. If it is hit it will deal the player another singular card using the “DealCards()” subroutine output the players cards including the newly added card. If the total value of the cards exceeds 21 the player goes bust and is loses out on possible winnings. If the total doesn’t exceed 21 they are given the option to hit or stand until their cards total value exceeds 21 or they stand Then moving onto the n ext player or finishing the subroutine if all players have finished their turn.</w:t>
+            </w:r>
+          </w:p>
+          <w:p/>
+          <w:p>
+            <w:r>
+              <w:t>playerResult will be used later on to calculate the winnings for each player.</w:t>
+            </w:r>
+          </w:p>
+          <w:p/>
+          <w:p/>
         </w:tc>
       </w:tr>
       <w:tr>
@@ -25288,8 +25341,7 @@
         </w:trPr>
         <w:tc>
           <w:tcPr>
-            <w:tcW w:w="9016" w:type="dxa"/>
-            <w:gridSpan w:val="2"/>
+            <w:tcW w:w="5665" w:type="dxa"/>
           </w:tcPr>
           <w:p>
             <w:r>
@@ -25298,9 +25350,9 @@
               </w:rPr>
               <w:lastRenderedPageBreak/>
               <w:drawing>
-                <wp:inline distT="0" distB="0" distL="0" distR="0" wp14:anchorId="56369457" wp14:editId="177C4D3B">
-                  <wp:extent cx="5390286" cy="6581553"/>
-                  <wp:effectExtent l="0" t="0" r="1270" b="0"/>
+                <wp:inline distT="0" distB="0" distL="0" distR="0" wp14:anchorId="56369457" wp14:editId="7D5AEA57">
+                  <wp:extent cx="3445399" cy="4540195"/>
+                  <wp:effectExtent l="0" t="0" r="3175" b="0"/>
                   <wp:docPr id="1516390355" name="Picture 1"/>
                   <wp:cNvGraphicFramePr>
                     <a:graphicFrameLocks xmlns:a="http://schemas.openxmlformats.org/drawingml/2006/main" noChangeAspect="1"/>
@@ -25321,7 +25373,7 @@
                         <pic:spPr>
                           <a:xfrm>
                             <a:off x="0" y="0"/>
-                            <a:ext cx="5511786" cy="6729905"/>
+                            <a:ext cx="3570585" cy="4705160"/>
                           </a:xfrm>
                           <a:prstGeom prst="rect">
                             <a:avLst/>
@@ -25335,20 +25387,33 @@
             </w:r>
           </w:p>
         </w:tc>
-      </w:tr>
-      <w:tr>
-        <w:trPr>
-          <w:trHeight w:val="13882"/>
-        </w:trPr>
-        <w:tc>
-          <w:tcPr>
-            <w:tcW w:w="9016" w:type="dxa"/>
-            <w:gridSpan w:val="2"/>
-          </w:tcPr>
-          <w:p>
-            <w:r>
-              <w:lastRenderedPageBreak/>
-              <w:t>Result subroutine explanation</w:t>
+        <w:tc>
+          <w:tcPr>
+            <w:tcW w:w="3351" w:type="dxa"/>
+          </w:tcPr>
+          <w:p>
+            <w:r>
+              <w:t>Blackjack result takes in the parameters players and dealerResult</w:t>
+            </w:r>
+          </w:p>
+          <w:p/>
+          <w:p>
+            <w:r>
+              <w:t>The subroutine loops through each player and decides which players win,lose or draw depending on the dealers and the individual players card totals.</w:t>
+            </w:r>
+          </w:p>
+          <w:p>
+            <w:r>
+              <w:t>If a player has already gone bust then they are automatically skipped as they have already lost. If the dealers cards exceed 21 then all players automatically win other than those who went “bust”. Otherwise if the players card total is equal to the dealers then it is a draw. If it less than the dealers it</w:t>
+            </w:r>
+            <w:r>
+              <w:t xml:space="preserve"> is a loss and if its above the dealers it is a win.</w:t>
+            </w:r>
+          </w:p>
+          <w:p/>
+          <w:p>
+            <w:r>
+              <w:t>playerResult will be used to calculate the winnings later on</w:t>
             </w:r>
           </w:p>
         </w:tc>
@@ -25374,7 +25439,6 @@
                 <w:b/>
                 <w:bCs/>
               </w:rPr>
-              <w:lastRenderedPageBreak/>
               <w:t>Blackjack Full round subroutine</w:t>
             </w:r>
           </w:p>
@@ -25396,7 +25460,7 @@
               </w:rPr>
               <w:lastRenderedPageBreak/>
               <w:drawing>
-                <wp:inline distT="0" distB="0" distL="0" distR="0" wp14:anchorId="64B8FB74" wp14:editId="1BA62FA3">
+                <wp:inline distT="0" distB="0" distL="0" distR="0" wp14:anchorId="64B8FB74" wp14:editId="6F372557">
                   <wp:extent cx="2588724" cy="7174236"/>
                   <wp:effectExtent l="0" t="0" r="2540" b="7620"/>
                   <wp:docPr id="826538610" name="Picture 2"/>
@@ -25428,7 +25492,7 @@
                         <pic:spPr bwMode="auto">
                           <a:xfrm>
                             <a:off x="0" y="0"/>
-                            <a:ext cx="2700450" cy="7483867"/>
+                            <a:ext cx="2588724" cy="7174236"/>
                           </a:xfrm>
                           <a:prstGeom prst="rect">
                             <a:avLst/>
@@ -25506,10 +25570,48 @@
           </w:tcPr>
           <w:p>
             <w:r>
-              <w:t xml:space="preserve">Blackjack </w:t>
-            </w:r>
-            <w:r>
-              <w:t>Full round subroutine explanation</w:t>
+              <w:t>The BlackjackRound() subroutine takes in players and dealer as a subroutine. It calls upon all the subroutines above in order with its own code to produce a full singular round of blackjack.</w:t>
+            </w:r>
+          </w:p>
+          <w:p/>
+          <w:p>
+            <w:r>
+              <w:t>A</w:t>
+            </w:r>
+            <w:r>
+              <w:t xml:space="preserve">t the start of each round </w:t>
+            </w:r>
+            <w:r>
+              <w:t xml:space="preserve">it </w:t>
+            </w:r>
+            <w:r>
+              <w:t>reshuffles the</w:t>
+            </w:r>
+            <w:r>
+              <w:t xml:space="preserve"> deck and</w:t>
+            </w:r>
+            <w:r>
+              <w:t xml:space="preserve"> </w:t>
+            </w:r>
+            <w:r>
+              <w:t>resets certain variables (dealerCards</w:t>
+            </w:r>
+            <w:r>
+              <w:t>, playerCards etc</w:t>
+            </w:r>
+            <w:r>
+              <w:t>) at the start of each round</w:t>
+            </w:r>
+          </w:p>
+          <w:p>
+            <w:r>
+              <w:t>It then calls upon BlackjackAnte() to input each players initial bet and and remove it from their currency.</w:t>
+            </w:r>
+          </w:p>
+          <w:p/>
+          <w:p>
+            <w:r>
+              <w:t>It then checks if the user will be integrating their own deck of cards, if so CardIntegration() will be called upon to set up each players deck. If not then DealCards() will be called upon to deal each player a deck of 2 cards.</w:t>
             </w:r>
           </w:p>
         </w:tc>
@@ -25570,7 +25672,62 @@
           <w:tcPr>
             <w:tcW w:w="3351" w:type="dxa"/>
           </w:tcPr>
+          <w:p>
+            <w:r>
+              <w:t>The dealer will then be delt a deck of 2 cards which will remain hidden to the user until the turn cycle has ended.</w:t>
+            </w:r>
+          </w:p>
           <w:p/>
+          <w:p>
+            <w:r>
+              <w:t>BlackjackHitStandCycle() is called upon cycling through each players turn and deals with their inputs accordingly.</w:t>
+            </w:r>
+          </w:p>
+          <w:p/>
+          <w:p>
+            <w:r>
+              <w:t xml:space="preserve">The dealerCards is then outputted and the dealers turn starts </w:t>
+            </w:r>
+            <w:r>
+              <w:t>where the dealer will hit until the dealerCards total exceeds 17 displaying the dealerCards to the user each time a new card is added.</w:t>
+            </w:r>
+          </w:p>
+          <w:p/>
+          <w:p>
+            <w:r>
+              <w:t>BlackjackResult() is called upon to calculate the rounds result depending on card totals.</w:t>
+            </w:r>
+          </w:p>
+          <w:p/>
+          <w:p>
+            <w:r>
+              <w:t xml:space="preserve">CalculateWinnings is then called upon to calculate each players winnings and add it to their currency depending on </w:t>
+            </w:r>
+            <w:r>
+              <w:t>each players</w:t>
+            </w:r>
+            <w:r>
+              <w:t xml:space="preserve"> </w:t>
+            </w:r>
+            <w:r>
+              <w:t xml:space="preserve">ante bet (values within </w:t>
+            </w:r>
+            <w:r>
+              <w:t>dealersPot</w:t>
+            </w:r>
+            <w:r>
+              <w:t>)</w:t>
+            </w:r>
+            <w:r>
+              <w:t xml:space="preserve"> and playerResult from BlackjackResult()</w:t>
+            </w:r>
+          </w:p>
+          <w:p/>
+          <w:p>
+            <w:r>
+              <w:t>Then outputting each player and their result</w:t>
+            </w:r>
+          </w:p>
         </w:tc>
       </w:tr>
     </w:tbl>
@@ -25612,6 +25769,7 @@
         <w:rPr>
           <w:highlight w:val="yellow"/>
         </w:rPr>
+        <w:lastRenderedPageBreak/>
         <w:t>Justify your decisions</w:t>
       </w:r>
     </w:p>
@@ -25638,7 +25796,6 @@
         <w:rPr>
           <w:highlight w:val="yellow"/>
         </w:rPr>
-        <w:lastRenderedPageBreak/>
         <w:t>Videos or screenshots of what it looks like when run</w:t>
       </w:r>
     </w:p>
@@ -28584,9 +28741,11 @@
     <w:rsid w:val="00382615"/>
     <w:rsid w:val="00390AE9"/>
     <w:rsid w:val="003D0EAB"/>
+    <w:rsid w:val="003E2C47"/>
     <w:rsid w:val="004066FD"/>
     <w:rsid w:val="00411D24"/>
     <w:rsid w:val="00463C9C"/>
+    <w:rsid w:val="00506A54"/>
     <w:rsid w:val="005428A6"/>
     <w:rsid w:val="005F6B07"/>
     <w:rsid w:val="00655191"/>
@@ -28614,6 +28773,7 @@
     <w:rsid w:val="00AE2BA7"/>
     <w:rsid w:val="00B86963"/>
     <w:rsid w:val="00BA7ABA"/>
+    <w:rsid w:val="00BE226D"/>
     <w:rsid w:val="00BF2AFE"/>
     <w:rsid w:val="00C32C87"/>
     <w:rsid w:val="00C441DF"/>

</xml_diff>

<commit_message>
subroutines being coded s2
</commit_message>
<xml_diff>
--- a/The Cards Collective.docx
+++ b/The Cards Collective.docx
@@ -20398,7 +20398,7 @@
                 <w:lang w:eastAsia="en-GB"/>
               </w:rPr>
               <w:drawing>
-                <wp:inline distT="0" distB="0" distL="0" distR="0" wp14:anchorId="174E0343" wp14:editId="78E18985">
+                <wp:inline distT="0" distB="0" distL="0" distR="0" wp14:anchorId="174E0343" wp14:editId="46D1B861">
                   <wp:extent cx="2944994" cy="1211283"/>
                   <wp:effectExtent l="0" t="0" r="8255" b="8255"/>
                   <wp:docPr id="1909004241" name="Picture 1"/>
@@ -22519,7 +22519,7 @@
                 <w:lang w:eastAsia="en-GB"/>
               </w:rPr>
               <w:drawing>
-                <wp:anchor distT="0" distB="0" distL="114300" distR="114300" simplePos="0" relativeHeight="251674624" behindDoc="0" locked="0" layoutInCell="1" allowOverlap="1" wp14:anchorId="4497E234" wp14:editId="207663DB">
+                <wp:anchor distT="0" distB="0" distL="114300" distR="114300" simplePos="0" relativeHeight="251674624" behindDoc="0" locked="0" layoutInCell="1" allowOverlap="1" wp14:anchorId="4497E234" wp14:editId="75D9FD27">
                   <wp:simplePos x="0" y="0"/>
                   <wp:positionH relativeFrom="column">
                     <wp:posOffset>-60325</wp:posOffset>
@@ -25460,7 +25460,7 @@
               </w:rPr>
               <w:lastRenderedPageBreak/>
               <w:drawing>
-                <wp:inline distT="0" distB="0" distL="0" distR="0" wp14:anchorId="64B8FB74" wp14:editId="6F372557">
+                <wp:inline distT="0" distB="0" distL="0" distR="0" wp14:anchorId="64B8FB74" wp14:editId="48335F40">
                   <wp:extent cx="2588724" cy="7174236"/>
                   <wp:effectExtent l="0" t="0" r="2540" b="7620"/>
                   <wp:docPr id="826538610" name="Picture 2"/>
@@ -25576,25 +25576,7 @@
           <w:p/>
           <w:p>
             <w:r>
-              <w:t>A</w:t>
-            </w:r>
-            <w:r>
-              <w:t xml:space="preserve">t the start of each round </w:t>
-            </w:r>
-            <w:r>
-              <w:t xml:space="preserve">it </w:t>
-            </w:r>
-            <w:r>
-              <w:t>reshuffles the</w:t>
-            </w:r>
-            <w:r>
-              <w:t xml:space="preserve"> deck and</w:t>
-            </w:r>
-            <w:r>
-              <w:t xml:space="preserve"> </w:t>
-            </w:r>
-            <w:r>
-              <w:t>resets certain variables (dealerCards</w:t>
+              <w:t>At the start of each round it reshuffles the deck and resets certain variables (dealerCards</w:t>
             </w:r>
             <w:r>
               <w:t>, playerCards etc</w:t>
@@ -25814,19 +25796,23 @@
         <w:tblLook w:val="04A0" w:firstRow="1" w:lastRow="0" w:firstColumn="1" w:lastColumn="0" w:noHBand="0" w:noVBand="1"/>
       </w:tblPr>
       <w:tblGrid>
-        <w:gridCol w:w="4508"/>
-        <w:gridCol w:w="4508"/>
+        <w:gridCol w:w="6195"/>
+        <w:gridCol w:w="2821"/>
       </w:tblGrid>
       <w:tr>
         <w:tc>
           <w:tcPr>
-            <w:tcW w:w="4508" w:type="dxa"/>
-          </w:tcPr>
-          <w:p/>
-        </w:tc>
-        <w:tc>
-          <w:tcPr>
-            <w:tcW w:w="4508" w:type="dxa"/>
+            <w:tcW w:w="6195" w:type="dxa"/>
+          </w:tcPr>
+          <w:p>
+            <w:r>
+              <w:t>Blackjack Ante subroutine</w:t>
+            </w:r>
+          </w:p>
+        </w:tc>
+        <w:tc>
+          <w:tcPr>
+            <w:tcW w:w="2821" w:type="dxa"/>
           </w:tcPr>
           <w:p/>
         </w:tc>
@@ -25837,13 +25823,51 @@
         </w:trPr>
         <w:tc>
           <w:tcPr>
-            <w:tcW w:w="4508" w:type="dxa"/>
-          </w:tcPr>
-          <w:p/>
-        </w:tc>
-        <w:tc>
-          <w:tcPr>
-            <w:tcW w:w="4508" w:type="dxa"/>
+            <w:tcW w:w="6195" w:type="dxa"/>
+          </w:tcPr>
+          <w:p>
+            <w:r>
+              <w:drawing>
+                <wp:inline distT="0" distB="0" distL="0" distR="0" wp14:anchorId="589D235A" wp14:editId="2CFBD5A2">
+                  <wp:extent cx="3438525" cy="1123876"/>
+                  <wp:effectExtent l="0" t="0" r="0" b="635"/>
+                  <wp:docPr id="224566565" name="Picture 1"/>
+                  <wp:cNvGraphicFramePr>
+                    <a:graphicFrameLocks xmlns:a="http://schemas.openxmlformats.org/drawingml/2006/main" noChangeAspect="1"/>
+                  </wp:cNvGraphicFramePr>
+                  <a:graphic xmlns:a="http://schemas.openxmlformats.org/drawingml/2006/main">
+                    <a:graphicData uri="http://schemas.openxmlformats.org/drawingml/2006/picture">
+                      <pic:pic xmlns:pic="http://schemas.openxmlformats.org/drawingml/2006/picture">
+                        <pic:nvPicPr>
+                          <pic:cNvPr id="224566565" name=""/>
+                          <pic:cNvPicPr/>
+                        </pic:nvPicPr>
+                        <pic:blipFill>
+                          <a:blip r:embed="rId71"/>
+                          <a:stretch>
+                            <a:fillRect/>
+                          </a:stretch>
+                        </pic:blipFill>
+                        <pic:spPr>
+                          <a:xfrm>
+                            <a:off x="0" y="0"/>
+                            <a:ext cx="3464073" cy="1132226"/>
+                          </a:xfrm>
+                          <a:prstGeom prst="rect">
+                            <a:avLst/>
+                          </a:prstGeom>
+                        </pic:spPr>
+                      </pic:pic>
+                    </a:graphicData>
+                  </a:graphic>
+                </wp:inline>
+              </w:drawing>
+            </w:r>
+          </w:p>
+        </w:tc>
+        <w:tc>
+          <w:tcPr>
+            <w:tcW w:w="2821" w:type="dxa"/>
           </w:tcPr>
           <w:p/>
         </w:tc>
@@ -25851,13 +25875,150 @@
       <w:tr>
         <w:tc>
           <w:tcPr>
-            <w:tcW w:w="4508" w:type="dxa"/>
+            <w:tcW w:w="6195" w:type="dxa"/>
+          </w:tcPr>
+          <w:p>
+            <w:r>
+              <w:drawing>
+                <wp:inline distT="0" distB="0" distL="0" distR="0" wp14:anchorId="2C863EA2" wp14:editId="351D9AEE">
+                  <wp:extent cx="3715268" cy="171474"/>
+                  <wp:effectExtent l="0" t="0" r="0" b="0"/>
+                  <wp:docPr id="1592063878" name="Picture 1"/>
+                  <wp:cNvGraphicFramePr>
+                    <a:graphicFrameLocks xmlns:a="http://schemas.openxmlformats.org/drawingml/2006/main" noChangeAspect="1"/>
+                  </wp:cNvGraphicFramePr>
+                  <a:graphic xmlns:a="http://schemas.openxmlformats.org/drawingml/2006/main">
+                    <a:graphicData uri="http://schemas.openxmlformats.org/drawingml/2006/picture">
+                      <pic:pic xmlns:pic="http://schemas.openxmlformats.org/drawingml/2006/picture">
+                        <pic:nvPicPr>
+                          <pic:cNvPr id="1592063878" name=""/>
+                          <pic:cNvPicPr/>
+                        </pic:nvPicPr>
+                        <pic:blipFill>
+                          <a:blip r:embed="rId72"/>
+                          <a:stretch>
+                            <a:fillRect/>
+                          </a:stretch>
+                        </pic:blipFill>
+                        <pic:spPr>
+                          <a:xfrm>
+                            <a:off x="0" y="0"/>
+                            <a:ext cx="3715268" cy="171474"/>
+                          </a:xfrm>
+                          <a:prstGeom prst="rect">
+                            <a:avLst/>
+                          </a:prstGeom>
+                        </pic:spPr>
+                      </pic:pic>
+                    </a:graphicData>
+                  </a:graphic>
+                </wp:inline>
+              </w:drawing>
+            </w:r>
+          </w:p>
+        </w:tc>
+        <w:tc>
+          <w:tcPr>
+            <w:tcW w:w="2821" w:type="dxa"/>
+          </w:tcPr>
+          <w:p>
+            <w:r>
+              <w:t>I added int(…) around input to make sure calculations are not made with string versions of the input e.g “200” instead of 200</w:t>
+            </w:r>
+          </w:p>
+        </w:tc>
+      </w:tr>
+      <w:tr>
+        <w:tc>
+          <w:tcPr>
+            <w:tcW w:w="6195" w:type="dxa"/>
+          </w:tcPr>
+          <w:p>
+            <w:r>
+              <w:t>Card Total subroutine</w:t>
+            </w:r>
+          </w:p>
+        </w:tc>
+        <w:tc>
+          <w:tcPr>
+            <w:tcW w:w="2821" w:type="dxa"/>
           </w:tcPr>
           <w:p/>
         </w:tc>
-        <w:tc>
-          <w:tcPr>
-            <w:tcW w:w="4508" w:type="dxa"/>
+      </w:tr>
+      <w:tr>
+        <w:tc>
+          <w:tcPr>
+            <w:tcW w:w="6195" w:type="dxa"/>
+          </w:tcPr>
+          <w:p>
+            <w:r>
+              <w:drawing>
+                <wp:inline distT="0" distB="0" distL="0" distR="0" wp14:anchorId="0DAAF1C1" wp14:editId="72093281">
+                  <wp:extent cx="3639058" cy="1047896"/>
+                  <wp:effectExtent l="0" t="0" r="0" b="0"/>
+                  <wp:docPr id="1510564102" name="Picture 1"/>
+                  <wp:cNvGraphicFramePr>
+                    <a:graphicFrameLocks xmlns:a="http://schemas.openxmlformats.org/drawingml/2006/main" noChangeAspect="1"/>
+                  </wp:cNvGraphicFramePr>
+                  <a:graphic xmlns:a="http://schemas.openxmlformats.org/drawingml/2006/main">
+                    <a:graphicData uri="http://schemas.openxmlformats.org/drawingml/2006/picture">
+                      <pic:pic xmlns:pic="http://schemas.openxmlformats.org/drawingml/2006/picture">
+                        <pic:nvPicPr>
+                          <pic:cNvPr id="1510564102" name=""/>
+                          <pic:cNvPicPr/>
+                        </pic:nvPicPr>
+                        <pic:blipFill>
+                          <a:blip r:embed="rId73"/>
+                          <a:stretch>
+                            <a:fillRect/>
+                          </a:stretch>
+                        </pic:blipFill>
+                        <pic:spPr>
+                          <a:xfrm>
+                            <a:off x="0" y="0"/>
+                            <a:ext cx="3639058" cy="1047896"/>
+                          </a:xfrm>
+                          <a:prstGeom prst="rect">
+                            <a:avLst/>
+                          </a:prstGeom>
+                        </pic:spPr>
+                      </pic:pic>
+                    </a:graphicData>
+                  </a:graphic>
+                </wp:inline>
+              </w:drawing>
+            </w:r>
+          </w:p>
+        </w:tc>
+        <w:tc>
+          <w:tcPr>
+            <w:tcW w:w="2821" w:type="dxa"/>
+          </w:tcPr>
+          <w:p>
+            <w:r>
+              <w:t>I made this to make life easier for the hit stand subroutine and future blackjack subroutines in stead of typing out the code every time the card total is required the subroutine just needs to be called upon</w:t>
+            </w:r>
+          </w:p>
+        </w:tc>
+      </w:tr>
+      <w:tr>
+        <w:trPr>
+          <w:trHeight w:val="165"/>
+        </w:trPr>
+        <w:tc>
+          <w:tcPr>
+            <w:tcW w:w="6195" w:type="dxa"/>
+          </w:tcPr>
+          <w:p>
+            <w:r>
+              <w:t>Blackjack Hit stand inputs subroutine</w:t>
+            </w:r>
+          </w:p>
+        </w:tc>
+        <w:tc>
+          <w:tcPr>
+            <w:tcW w:w="2821" w:type="dxa"/>
           </w:tcPr>
           <w:p/>
         </w:tc>
@@ -25868,13 +26029,153 @@
         </w:trPr>
         <w:tc>
           <w:tcPr>
-            <w:tcW w:w="4508" w:type="dxa"/>
+            <w:tcW w:w="6195" w:type="dxa"/>
+          </w:tcPr>
+          <w:p>
+            <w:r>
+              <w:drawing>
+                <wp:inline distT="0" distB="0" distL="0" distR="0" wp14:anchorId="60AB9DCC" wp14:editId="7C044E61">
+                  <wp:extent cx="3796842" cy="2028825"/>
+                  <wp:effectExtent l="0" t="0" r="0" b="0"/>
+                  <wp:docPr id="983103697" name="Picture 1"/>
+                  <wp:cNvGraphicFramePr>
+                    <a:graphicFrameLocks xmlns:a="http://schemas.openxmlformats.org/drawingml/2006/main" noChangeAspect="1"/>
+                  </wp:cNvGraphicFramePr>
+                  <a:graphic xmlns:a="http://schemas.openxmlformats.org/drawingml/2006/main">
+                    <a:graphicData uri="http://schemas.openxmlformats.org/drawingml/2006/picture">
+                      <pic:pic xmlns:pic="http://schemas.openxmlformats.org/drawingml/2006/picture">
+                        <pic:nvPicPr>
+                          <pic:cNvPr id="983103697" name=""/>
+                          <pic:cNvPicPr/>
+                        </pic:nvPicPr>
+                        <pic:blipFill>
+                          <a:blip r:embed="rId74"/>
+                          <a:stretch>
+                            <a:fillRect/>
+                          </a:stretch>
+                        </pic:blipFill>
+                        <pic:spPr>
+                          <a:xfrm>
+                            <a:off x="0" y="0"/>
+                            <a:ext cx="3845163" cy="2054645"/>
+                          </a:xfrm>
+                          <a:prstGeom prst="rect">
+                            <a:avLst/>
+                          </a:prstGeom>
+                        </pic:spPr>
+                      </pic:pic>
+                    </a:graphicData>
+                  </a:graphic>
+                </wp:inline>
+              </w:drawing>
+            </w:r>
+          </w:p>
+        </w:tc>
+        <w:tc>
+          <w:tcPr>
+            <w:tcW w:w="2821" w:type="dxa"/>
           </w:tcPr>
           <w:p/>
         </w:tc>
-        <w:tc>
-          <w:tcPr>
-            <w:tcW w:w="4508" w:type="dxa"/>
+      </w:tr>
+      <w:tr>
+        <w:trPr>
+          <w:trHeight w:val="2379"/>
+        </w:trPr>
+        <w:tc>
+          <w:tcPr>
+            <w:tcW w:w="6195" w:type="dxa"/>
+          </w:tcPr>
+          <w:p/>
+        </w:tc>
+        <w:tc>
+          <w:tcPr>
+            <w:tcW w:w="2821" w:type="dxa"/>
+          </w:tcPr>
+          <w:p/>
+        </w:tc>
+      </w:tr>
+      <w:tr>
+        <w:trPr>
+          <w:trHeight w:val="2379"/>
+        </w:trPr>
+        <w:tc>
+          <w:tcPr>
+            <w:tcW w:w="6195" w:type="dxa"/>
+          </w:tcPr>
+          <w:p/>
+        </w:tc>
+        <w:tc>
+          <w:tcPr>
+            <w:tcW w:w="2821" w:type="dxa"/>
+          </w:tcPr>
+          <w:p/>
+        </w:tc>
+      </w:tr>
+      <w:tr>
+        <w:trPr>
+          <w:trHeight w:val="2379"/>
+        </w:trPr>
+        <w:tc>
+          <w:tcPr>
+            <w:tcW w:w="6195" w:type="dxa"/>
+          </w:tcPr>
+          <w:p/>
+        </w:tc>
+        <w:tc>
+          <w:tcPr>
+            <w:tcW w:w="2821" w:type="dxa"/>
+          </w:tcPr>
+          <w:p/>
+        </w:tc>
+      </w:tr>
+      <w:tr>
+        <w:trPr>
+          <w:trHeight w:val="2379"/>
+        </w:trPr>
+        <w:tc>
+          <w:tcPr>
+            <w:tcW w:w="6195" w:type="dxa"/>
+          </w:tcPr>
+          <w:p/>
+        </w:tc>
+        <w:tc>
+          <w:tcPr>
+            <w:tcW w:w="2821" w:type="dxa"/>
+          </w:tcPr>
+          <w:p/>
+        </w:tc>
+      </w:tr>
+      <w:tr>
+        <w:trPr>
+          <w:trHeight w:val="2379"/>
+        </w:trPr>
+        <w:tc>
+          <w:tcPr>
+            <w:tcW w:w="6195" w:type="dxa"/>
+          </w:tcPr>
+          <w:p/>
+        </w:tc>
+        <w:tc>
+          <w:tcPr>
+            <w:tcW w:w="2821" w:type="dxa"/>
+          </w:tcPr>
+          <w:p/>
+        </w:tc>
+      </w:tr>
+      <w:tr>
+        <w:trPr>
+          <w:trHeight w:val="2379"/>
+        </w:trPr>
+        <w:tc>
+          <w:tcPr>
+            <w:tcW w:w="6195" w:type="dxa"/>
+          </w:tcPr>
+          <w:p/>
+        </w:tc>
+        <w:tc>
+          <w:tcPr>
+            <w:tcW w:w="2821" w:type="dxa"/>
           </w:tcPr>
           <w:p/>
         </w:tc>
@@ -25925,12 +26226,12 @@
         <w:tblLook w:val="04A0" w:firstRow="1" w:lastRow="0" w:firstColumn="1" w:lastColumn="0" w:noHBand="0" w:noVBand="1"/>
       </w:tblPr>
       <w:tblGrid>
-        <w:gridCol w:w="1060"/>
-        <w:gridCol w:w="1655"/>
-        <w:gridCol w:w="1292"/>
-        <w:gridCol w:w="2478"/>
-        <w:gridCol w:w="1843"/>
+        <w:gridCol w:w="1040"/>
+        <w:gridCol w:w="1506"/>
+        <w:gridCol w:w="914"/>
+        <w:gridCol w:w="3785"/>
         <w:gridCol w:w="1425"/>
+        <w:gridCol w:w="1083"/>
         <w:gridCol w:w="1162"/>
       </w:tblGrid>
       <w:tr>
@@ -26028,6 +26329,19 @@
           <w:tcPr>
             <w:tcW w:w="2478" w:type="dxa"/>
           </w:tcPr>
+          <w:p>
+            <w:r>
+              <w:t>print(players[i][_CURRENCY])</w:t>
+            </w:r>
+            <w:r>
+              <w:br/>
+              <w:t>BlackJackAnte(players,dealersPot)</w:t>
+            </w:r>
+            <w:r>
+              <w:br/>
+              <w:t>print(players[i][_CURRENCY])</w:t>
+            </w:r>
+          </w:p>
           <w:p/>
         </w:tc>
         <w:tc>
@@ -27933,7 +28247,6 @@
   <w:style w:type="character" w:default="1" w:styleId="DefaultParagraphFont">
     <w:name w:val="Default Paragraph Font"/>
     <w:uiPriority w:val="1"/>
-    <w:semiHidden/>
     <w:unhideWhenUsed/>
   </w:style>
   <w:style w:type="table" w:default="1" w:styleId="TableNormal">
@@ -28650,6 +28963,7 @@
 <file path=word/glossary/fontTable.xml><?xml version="1.0" encoding="utf-8"?>
 <w:fonts xmlns:mc="http://schemas.openxmlformats.org/markup-compatibility/2006" xmlns:r="http://schemas.openxmlformats.org/officeDocument/2006/relationships" xmlns:w="http://schemas.openxmlformats.org/wordprocessingml/2006/main" xmlns:w14="http://schemas.microsoft.com/office/word/2010/wordml" xmlns:w15="http://schemas.microsoft.com/office/word/2012/wordml" xmlns:w16cex="http://schemas.microsoft.com/office/word/2018/wordml/cex" xmlns:w16cid="http://schemas.microsoft.com/office/word/2016/wordml/cid" xmlns:w16="http://schemas.microsoft.com/office/word/2018/wordml" xmlns:w16du="http://schemas.microsoft.com/office/word/2023/wordml/word16du" xmlns:w16sdtdh="http://schemas.microsoft.com/office/word/2020/wordml/sdtdatahash" xmlns:w16sdtfl="http://schemas.microsoft.com/office/word/2024/wordml/sdtformatlock" xmlns:w16se="http://schemas.microsoft.com/office/word/2015/wordml/symex" mc:Ignorable="w14 w15 w16se w16cid w16 w16cex w16sdtdh w16sdtfl w16du">
   <w:font w:name="Aptos">
+    <w:altName w:val="Calibri"/>
     <w:charset w:val="00"/>
     <w:family w:val="swiss"/>
     <w:pitch w:val="variable"/>
@@ -28692,6 +29006,7 @@
     <w:sig w:usb0="E00002FF" w:usb1="6AC7FDFB" w:usb2="08000012" w:usb3="00000000" w:csb0="0002009F" w:csb1="00000000"/>
   </w:font>
   <w:font w:name="Aptos Display">
+    <w:altName w:val="Calibri"/>
     <w:charset w:val="00"/>
     <w:family w:val="swiss"/>
     <w:pitch w:val="variable"/>
@@ -28730,6 +29045,7 @@
   </w:compat>
   <w:rsids>
     <w:rsidRoot w:val="00FA72A6"/>
+    <w:rsid w:val="000B0963"/>
     <w:rsid w:val="000D4081"/>
     <w:rsid w:val="00166C48"/>
     <w:rsid w:val="001802BA"/>
@@ -28748,6 +29064,7 @@
     <w:rsid w:val="00506A54"/>
     <w:rsid w:val="005428A6"/>
     <w:rsid w:val="005F6B07"/>
+    <w:rsid w:val="0063304A"/>
     <w:rsid w:val="00655191"/>
     <w:rsid w:val="00675867"/>
     <w:rsid w:val="00684C23"/>
@@ -28790,6 +29107,7 @@
     <w:rsid w:val="00E41B1D"/>
     <w:rsid w:val="00E64FA2"/>
     <w:rsid w:val="00E71C7B"/>
+    <w:rsid w:val="00EA36E4"/>
     <w:rsid w:val="00EF72B9"/>
     <w:rsid w:val="00F357BA"/>
     <w:rsid w:val="00FA417B"/>

</xml_diff>